<commit_message>
Renaming methods in _errors subpackage
</commit_message>
<xml_diff>
--- a/PRACA_INŻYNIERSKA_FILIP_HAŁYS.docx
+++ b/PRACA_INŻYNIERSKA_FILIP_HAŁYS.docx
@@ -3501,6 +3501,17 @@
       <w:r>
         <w:t>)</w:t>
       </w:r>
+      <w:r>
+        <w:t xml:space="preserve">, opis tego że wszędzie dodawano komentarze i nazwy zmiennych, klas , opisy itp. Są w języku </w:t>
+      </w:r>
+      <w:proofErr w:type="spellStart"/>
+      <w:r>
+        <w:t>ang</w:t>
+      </w:r>
+      <w:proofErr w:type="spellEnd"/>
+      <w:r>
+        <w:t xml:space="preserve"> bo jest to dominujący język w branży</w:t>
+      </w:r>
     </w:p>
     <w:p/>
     <w:p/>
@@ -3544,18 +3555,193 @@
           <w:sz w:val="28"/>
           <w:szCs w:val="28"/>
         </w:rPr>
-        <w:t>SZCZEGÓŁOWY OPIS POSZCZEGÓLNYCH SUBPAKIETÓW</w:t>
+        <w:t xml:space="preserve">SZCZEGÓŁOWY OPIS POSZCZEGÓLNYCH </w:t>
       </w:r>
       <w:bookmarkEnd w:id="4"/>
+      <w:r>
+        <w:rPr>
+          <w:rFonts w:ascii="Verdana" w:hAnsi="Verdana"/>
+          <w:sz w:val="28"/>
+          <w:szCs w:val="28"/>
+        </w:rPr>
+        <w:t>PODMODUŁÓW</w:t>
+      </w:r>
+    </w:p>
+    <w:p>
+      <w:pPr>
+        <w:pStyle w:val="Nagwek2"/>
+      </w:pPr>
+      <w:r>
+        <w:t>PODMODUŁ ‘_</w:t>
+      </w:r>
+      <w:proofErr w:type="spellStart"/>
+      <w:r>
+        <w:t>errors</w:t>
+      </w:r>
+      <w:proofErr w:type="spellEnd"/>
+      <w:r>
+        <w:t>’</w:t>
+      </w:r>
+    </w:p>
+    <w:p>
+      <w:pPr>
+        <w:jc w:val="both"/>
+      </w:pPr>
+      <w:r>
+        <w:t>Podm</w:t>
+      </w:r>
+      <w:r>
+        <w:t>oduł ten utworzono w celu</w:t>
+      </w:r>
+      <w:r>
+        <w:t xml:space="preserve"> </w:t>
+      </w:r>
+      <w:r>
+        <w:t>przechowywania metod obsługujących błędy w przekazywaniu parametrów przez użytkownika podczas tworzenia instancji klas lub wywoływania innych metod znajdujących się w obrębie całego pakietu.</w:t>
+      </w:r>
+      <w:r>
+        <w:t xml:space="preserve"> Innymi słowy podmoduł ten jest podmodułem pomocniczym pozwalającym na zatrzymywanie działania metody bądź tworzenia instancji klasy. Zatrzymanie to odbywa się w momencie gdy użytkownik jako argument do wywoływanej metody lub tworzonej klasy poda parametr o innym typie niż oczekiwany</w:t>
+      </w:r>
+      <w:r>
+        <w:t>.</w:t>
+      </w:r>
+      <w:r>
+        <w:t xml:space="preserve"> Wewnątrz tego podmodułu utworzono dwie funkcje</w:t>
+      </w:r>
+      <w:r>
+        <w:t xml:space="preserve">; jedną w postaci dekoratora, drugą w postaci zwykłej metody. </w:t>
+      </w:r>
+    </w:p>
+    <w:p>
+      <w:pPr>
+        <w:jc w:val="both"/>
+      </w:pPr>
+      <w:r>
+        <w:t xml:space="preserve">Pierwsza z nich (dekorator) </w:t>
+      </w:r>
+      <w:r>
+        <w:t>„</w:t>
+      </w:r>
+      <w:r>
+        <w:t>_</w:t>
+      </w:r>
+      <w:proofErr w:type="spellStart"/>
+      <w:r>
+        <w:t>validate_method_argument_types</w:t>
+      </w:r>
+      <w:proofErr w:type="spellEnd"/>
+      <w:r>
+        <w:t xml:space="preserve">” </w:t>
+      </w:r>
+      <w:r>
+        <w:t xml:space="preserve">pozwala na wyświetlenie błędu o treści: „Argument &lt;nazwa argumentu&gt; </w:t>
+      </w:r>
+      <w:proofErr w:type="spellStart"/>
+      <w:r>
+        <w:t>must</w:t>
+      </w:r>
+      <w:proofErr w:type="spellEnd"/>
+      <w:r>
+        <w:t xml:space="preserve"> be of </w:t>
+      </w:r>
+      <w:proofErr w:type="spellStart"/>
+      <w:r>
+        <w:t>type</w:t>
+      </w:r>
+      <w:proofErr w:type="spellEnd"/>
+      <w:r>
+        <w:t xml:space="preserve"> &lt;oczekiwany typ&gt;, </w:t>
+      </w:r>
+      <w:proofErr w:type="spellStart"/>
+      <w:r>
+        <w:t>got</w:t>
+      </w:r>
+      <w:proofErr w:type="spellEnd"/>
+      <w:r>
+        <w:t xml:space="preserve"> &lt;aktualny typ&gt; </w:t>
+      </w:r>
+      <w:proofErr w:type="spellStart"/>
+      <w:r>
+        <w:t>instead</w:t>
+      </w:r>
+      <w:proofErr w:type="spellEnd"/>
+      <w:r>
+        <w:t>.</w:t>
+      </w:r>
+      <w:r>
+        <w:t>”</w:t>
+      </w:r>
+      <w:r>
+        <w:t xml:space="preserve">. Dzięki podniesieniu błędu o takiej treści użytkownik popełniający błąd przy </w:t>
+      </w:r>
+      <w:r>
+        <w:t xml:space="preserve">wywoływaniu metody </w:t>
+      </w:r>
+      <w:r>
+        <w:t xml:space="preserve">wchodzącej w skład pakietu </w:t>
+      </w:r>
+      <w:r>
+        <w:t>jest w stanie zweryfikować, który podany przez niego argument ma niepoprawny typ. Podniesienie błędu powoduje bezwarunkowe zatrzymanie tej metody i niewykonywanie jej dalszego działania.</w:t>
+      </w:r>
+    </w:p>
+    <w:p>
+      <w:pPr>
+        <w:jc w:val="both"/>
+      </w:pPr>
+      <w:r>
+        <w:t>Drugą metodę</w:t>
+      </w:r>
+      <w:r>
+        <w:t xml:space="preserve"> „</w:t>
+      </w:r>
+      <w:r>
+        <w:t>_</w:t>
+      </w:r>
+      <w:proofErr w:type="spellStart"/>
+      <w:r>
+        <w:t>validate_class_argument_types</w:t>
+      </w:r>
+      <w:proofErr w:type="spellEnd"/>
+      <w:r>
+        <w:t>”</w:t>
+      </w:r>
+      <w:r>
+        <w:t xml:space="preserve"> zaimplementowano nieco inaczej, </w:t>
+      </w:r>
+      <w:r>
+        <w:t>nie jako dekorator, a jako zwykłą funkcję</w:t>
+      </w:r>
+      <w:r>
+        <w:t xml:space="preserve">. </w:t>
+      </w:r>
+      <w:r>
+        <w:t>Przyjmuje ona jeden argument w postaci słownika</w:t>
+      </w:r>
+      <w:r>
+        <w:t xml:space="preserve">, w którego skład wchodzą klucze i wartości. Klucze określają nazwę argumentu, wartości natomiast są dwuelementową listą, w skład której wchodzi oczekiwany typ (element listy o indeksie 0) i przekazany typ przez użytkownika (element listy o indeksie 1). </w:t>
+      </w:r>
+      <w:r>
+        <w:t xml:space="preserve">Zarówno klucz, jak i typy argumentów przekazane w liście są przekazywane jako tekst (string). </w:t>
+      </w:r>
+      <w:r>
+        <w:t>Funkcja ta wywoływana jest w konstruktorze klasy. Użytkownik podając nieodpowiedni typ</w:t>
+      </w:r>
+      <w:r>
+        <w:t xml:space="preserve"> jednego z</w:t>
+      </w:r>
+      <w:r>
+        <w:t xml:space="preserve"> parametrów </w:t>
+      </w:r>
+      <w:r>
+        <w:t xml:space="preserve">podczas tworzenia instancji klasy (w której zaimplementowano wywołanie tej metody pomocniczej) jako wynik otrzyma błąd o analogicznej treści jak w przypadku powyższego dekoratora. </w:t>
+      </w:r>
+      <w:r>
+        <w:t xml:space="preserve">Stworzenie instancji się nie powiedzie. </w:t>
+      </w:r>
     </w:p>
     <w:p/>
     <w:p>
       <w:pPr>
-        <w:pStyle w:val="Nagwek1"/>
-        <w:numPr>
-          <w:ilvl w:val="0"/>
-          <w:numId w:val="7"/>
-        </w:numPr>
         <w:sectPr>
           <w:pgSz w:w="11906" w:h="16838"/>
           <w:pgMar w:top="1418" w:right="1418" w:bottom="1418" w:left="1985" w:header="709" w:footer="709" w:gutter="0"/>
@@ -5373,7 +5559,6 @@
   <w:style w:type="character" w:default="1" w:styleId="Domylnaczcionkaakapitu">
     <w:name w:val="Default Paragraph Font"/>
     <w:uiPriority w:val="1"/>
-    <w:semiHidden/>
     <w:unhideWhenUsed/>
   </w:style>
   <w:style w:type="table" w:default="1" w:styleId="Standardowy">
@@ -5691,6 +5876,63 @@
       <w:lang w:eastAsia="en-US"/>
     </w:rPr>
   </w:style>
+  <w:style w:type="paragraph" w:styleId="HTML-wstpniesformatowany">
+    <w:name w:val="HTML Preformatted"/>
+    <w:basedOn w:val="Normalny"/>
+    <w:link w:val="HTML-wstpniesformatowanyZnak"/>
+    <w:uiPriority w:val="99"/>
+    <w:semiHidden/>
+    <w:unhideWhenUsed/>
+    <w:rsid w:val="00FA55EB"/>
+    <w:rPr>
+      <w:rFonts w:ascii="Courier New" w:hAnsi="Courier New" w:cs="Courier New"/>
+      <w:szCs w:val="20"/>
+    </w:rPr>
+  </w:style>
+  <w:style w:type="character" w:customStyle="1" w:styleId="HTML-wstpniesformatowanyZnak">
+    <w:name w:val="HTML - wstępnie sformatowany Znak"/>
+    <w:link w:val="HTML-wstpniesformatowany"/>
+    <w:uiPriority w:val="99"/>
+    <w:semiHidden/>
+    <w:rsid w:val="00FA55EB"/>
+    <w:rPr>
+      <w:rFonts w:ascii="Courier New" w:eastAsia="Times New Roman" w:hAnsi="Courier New" w:cs="Courier New"/>
+      <w:lang w:eastAsia="en-US"/>
+    </w:rPr>
+  </w:style>
+  <w:style w:type="paragraph" w:styleId="Tekstprzypisukocowego">
+    <w:name w:val="endnote text"/>
+    <w:basedOn w:val="Normalny"/>
+    <w:link w:val="TekstprzypisukocowegoZnak"/>
+    <w:uiPriority w:val="99"/>
+    <w:semiHidden/>
+    <w:unhideWhenUsed/>
+    <w:rsid w:val="00AE4E23"/>
+    <w:rPr>
+      <w:szCs w:val="20"/>
+    </w:rPr>
+  </w:style>
+  <w:style w:type="character" w:customStyle="1" w:styleId="TekstprzypisukocowegoZnak">
+    <w:name w:val="Tekst przypisu końcowego Znak"/>
+    <w:link w:val="Tekstprzypisukocowego"/>
+    <w:uiPriority w:val="99"/>
+    <w:semiHidden/>
+    <w:rsid w:val="00AE4E23"/>
+    <w:rPr>
+      <w:rFonts w:ascii="Verdana" w:eastAsia="Times New Roman" w:hAnsi="Verdana"/>
+      <w:lang w:eastAsia="en-US"/>
+    </w:rPr>
+  </w:style>
+  <w:style w:type="character" w:styleId="Odwoanieprzypisukocowego">
+    <w:name w:val="endnote reference"/>
+    <w:uiPriority w:val="99"/>
+    <w:semiHidden/>
+    <w:unhideWhenUsed/>
+    <w:rsid w:val="00AE4E23"/>
+    <w:rPr>
+      <w:vertAlign w:val="superscript"/>
+    </w:rPr>
+  </w:style>
 </w:styles>
 </file>
 

</xml_diff>

<commit_message>
Changes in Engineering thesis
</commit_message>
<xml_diff>
--- a/PRACA_INŻYNIERSKA_FILIP_HAŁYS.docx
+++ b/PRACA_INŻYNIERSKA_FILIP_HAŁYS.docx
@@ -35,10 +35,10 @@
           <w:lang w:eastAsia="pl-PL"/>
         </w:rPr>
         <w:drawing>
-          <wp:inline distT="0" distB="0" distL="0" distR="0" wp14:anchorId="2DED3CF2" wp14:editId="5AE6070A">
+          <wp:inline distT="0" distB="0" distL="0" distR="0" wp14:anchorId="2DED3CF2" wp14:editId="282A01E7">
             <wp:extent cx="5105400" cy="2438400"/>
             <wp:effectExtent l="0" t="0" r="0" b="0"/>
-            <wp:docPr id="1" name="Obraz 24" descr="agh_nzw_s_pl_1w_wbr_rgb_150ppi"/>
+            <wp:docPr id="1" name="Obraz 28" descr="agh_nzw_s_pl_1w_wbr_rgb_150ppi"/>
             <wp:cNvGraphicFramePr>
               <a:graphicFrameLocks xmlns:a="http://schemas.openxmlformats.org/drawingml/2006/main" noChangeAspect="1"/>
             </wp:cNvGraphicFramePr>
@@ -2432,7 +2432,13 @@
         <w:t xml:space="preserve">Poprzez optymalizację rozumie się ułatwienie, przyspieszenie i poukładanie składowych </w:t>
       </w:r>
       <w:r>
-        <w:t xml:space="preserve">wymienionyh powyżej </w:t>
+        <w:t>wymieniony</w:t>
+      </w:r>
+      <w:r>
+        <w:t>c</w:t>
+      </w:r>
+      <w:r>
+        <w:t xml:space="preserve">h powyżej </w:t>
       </w:r>
       <w:r>
         <w:t>procesów.</w:t>
@@ -2741,10 +2747,10 @@
           <w:szCs w:val="20"/>
         </w:rPr>
         <w:drawing>
-          <wp:inline distT="0" distB="0" distL="0" distR="0" wp14:anchorId="359DBE73" wp14:editId="2C4F20CF">
+          <wp:inline distT="0" distB="0" distL="0" distR="0" wp14:anchorId="359DBE73" wp14:editId="01A4BB31">
             <wp:extent cx="2438400" cy="2057400"/>
             <wp:effectExtent l="0" t="0" r="0" b="0"/>
-            <wp:docPr id="2" name="Obraz 23"/>
+            <wp:docPr id="2" name="Obraz 27"/>
             <wp:cNvGraphicFramePr>
               <a:graphicFrameLocks xmlns:a="http://schemas.openxmlformats.org/drawingml/2006/main" noChangeAspect="1"/>
             </wp:cNvGraphicFramePr>
@@ -3118,10 +3124,10 @@
           <w:noProof/>
         </w:rPr>
         <w:drawing>
-          <wp:inline distT="0" distB="0" distL="0" distR="0" wp14:anchorId="25973D29" wp14:editId="5D19F30E">
+          <wp:inline distT="0" distB="0" distL="0" distR="0" wp14:anchorId="25973D29" wp14:editId="7E01E924">
             <wp:extent cx="3352800" cy="1828800"/>
             <wp:effectExtent l="0" t="0" r="0" b="0"/>
-            <wp:docPr id="3" name="Obraz 22"/>
+            <wp:docPr id="3" name="Obraz 26"/>
             <wp:cNvGraphicFramePr>
               <a:graphicFrameLocks xmlns:a="http://schemas.openxmlformats.org/drawingml/2006/main" noChangeAspect="1"/>
             </wp:cNvGraphicFramePr>
@@ -3344,7 +3350,19 @@
         <w:jc w:val="both"/>
       </w:pPr>
       <w:r>
-        <w:t>Pakiet nazwano ‘datamining’. W jego skład wchodzi dokładnie 6 podmodułów:</w:t>
+        <w:t xml:space="preserve">Pakiet nazwano </w:t>
+      </w:r>
+      <w:r>
+        <w:t>„</w:t>
+      </w:r>
+      <w:r>
+        <w:t>datamining</w:t>
+      </w:r>
+      <w:r>
+        <w:t>”</w:t>
+      </w:r>
+      <w:r>
+        <w:t>. W jego skład wchodzi dokładnie 6 podmodułów:</w:t>
       </w:r>
     </w:p>
     <w:p>
@@ -3537,7 +3555,13 @@
     </w:p>
     <w:p>
       <w:r>
-        <w:t>Pakiety które wykorzystałem + ich wersje + linki do ofichalnych dokumentacji</w:t>
+        <w:t xml:space="preserve">Pakiety które wykorzystałem + ich wersje + linki do </w:t>
+      </w:r>
+      <w:r>
+        <w:t>oficjalnych</w:t>
+      </w:r>
+      <w:r>
+        <w:t xml:space="preserve"> dokumentacji</w:t>
       </w:r>
       <w:r>
         <w:t xml:space="preserve"> + wykorzystana wersja Pythona</w:t>
@@ -3616,9 +3640,18 @@
         <w:commentReference w:id="23"/>
       </w:r>
       <w:r>
-        <w:t xml:space="preserve"> ‘_errors’</w:t>
+        <w:t xml:space="preserve"> </w:t>
+      </w:r>
+      <w:r>
+        <w:t>„</w:t>
+      </w:r>
+      <w:r>
+        <w:t>_errors</w:t>
       </w:r>
       <w:bookmarkEnd w:id="22"/>
+      <w:r>
+        <w:t>”</w:t>
+      </w:r>
     </w:p>
     <w:p>
       <w:pPr>
@@ -3664,49 +3697,47 @@
       </w:r>
       <w:commentRangeStart w:id="24"/>
       <w:r>
-        <w:t>„</w:t>
-      </w:r>
-      <w:r>
+        <w:rPr>
+          <w:i/>
+          <w:iCs/>
+        </w:rPr>
         <w:t>_validate_method_argument_types</w:t>
       </w:r>
+      <w:commentRangeEnd w:id="24"/>
+      <w:r>
+        <w:rPr>
+          <w:rStyle w:val="Odwoaniedokomentarza"/>
+        </w:rPr>
+        <w:commentReference w:id="24"/>
+      </w:r>
+      <w:r>
+        <w:t xml:space="preserve"> </w:t>
+      </w:r>
+      <w:r>
+        <w:t>pozwala na wyświetlenie błędu o treści: „Argument &lt;nazwa argumentu&gt; must be of type &lt;oczekiwany typ&gt;, got &lt;aktualny typ&gt; instead</w:t>
+      </w:r>
+      <w:r>
+        <w:t>.</w:t>
+      </w:r>
       <w:r>
         <w:t>”</w:t>
       </w:r>
-      <w:commentRangeEnd w:id="24"/>
-      <w:r>
-        <w:rPr>
-          <w:rStyle w:val="Odwoaniedokomentarza"/>
-        </w:rPr>
-        <w:commentReference w:id="24"/>
+      <w:r>
+        <w:t xml:space="preserve">. Dzięki podniesieniu błędu o takiej treści użytkownik popełniający błąd przy </w:t>
+      </w:r>
+      <w:r>
+        <w:t xml:space="preserve">wywoływaniu metody </w:t>
+      </w:r>
+      <w:r>
+        <w:t xml:space="preserve">wchodzącej w skład pakietu </w:t>
+      </w:r>
+      <w:r>
+        <w:t>jest w stanie zweryfikować, który podany przez niego argument ma niepoprawny typ. Podniesienie błędu powoduje bezwarunkowe zatrzymanie tej metody i niewykonywanie jej dalszego działania.</w:t>
       </w:r>
       <w:r>
         <w:t xml:space="preserve"> </w:t>
       </w:r>
       <w:r>
-        <w:t>pozwala na wyświetlenie błędu o treści: „Argument &lt;nazwa argumentu&gt; must be of type &lt;oczekiwany typ&gt;, got &lt;aktualny typ&gt; instead</w:t>
-      </w:r>
-      <w:r>
-        <w:t>.</w:t>
-      </w:r>
-      <w:r>
-        <w:t>”</w:t>
-      </w:r>
-      <w:r>
-        <w:t xml:space="preserve">. Dzięki podniesieniu błędu o takiej treści użytkownik popełniający błąd przy </w:t>
-      </w:r>
-      <w:r>
-        <w:t xml:space="preserve">wywoływaniu metody </w:t>
-      </w:r>
-      <w:r>
-        <w:t xml:space="preserve">wchodzącej w skład pakietu </w:t>
-      </w:r>
-      <w:r>
-        <w:t>jest w stanie zweryfikować, który podany przez niego argument ma niepoprawny typ. Podniesienie błędu powoduje bezwarunkowe zatrzymanie tej metody i niewykonywanie jej dalszego działania.</w:t>
-      </w:r>
-      <w:r>
-        <w:t xml:space="preserve"> </w:t>
-      </w:r>
-      <w:r>
         <w:t>P</w:t>
       </w:r>
       <w:r>
@@ -3722,13 +3753,14 @@
         <w:t xml:space="preserve">dekoratora </w:t>
       </w:r>
       <w:r>
-        <w:t>„</w:t>
-      </w:r>
-      <w:r>
+        <w:rPr>
+          <w:i/>
+          <w:iCs/>
+        </w:rPr>
         <w:t>_validate_method_argument_types</w:t>
       </w:r>
       <w:r>
-        <w:t>”</w:t>
+        <w:t>:</w:t>
       </w:r>
     </w:p>
     <w:p>
@@ -3746,13 +3778,30 @@
         <w:t>o</w:t>
       </w:r>
       <w:r>
-        <w:t xml:space="preserve">rzono funkcję ‘test’ przyjmującą </w:t>
+        <w:t xml:space="preserve">rzono funkcję </w:t>
+      </w:r>
+      <w:r>
+        <w:rPr>
+          <w:i/>
+          <w:iCs/>
+        </w:rPr>
+        <w:t>test</w:t>
+      </w:r>
+      <w:r>
+        <w:t xml:space="preserve"> przyjmującą </w:t>
       </w:r>
       <w:r>
         <w:t>jeden argument</w:t>
       </w:r>
       <w:r>
-        <w:t xml:space="preserve"> ‘a’</w:t>
+        <w:t xml:space="preserve"> </w:t>
+      </w:r>
+      <w:r>
+        <w:rPr>
+          <w:i/>
+          <w:iCs/>
+        </w:rPr>
+        <w:t>a</w:t>
       </w:r>
       <w:r>
         <w:t xml:space="preserve"> typu integer </w:t>
@@ -3796,10 +3845,10 @@
           <w:noProof/>
         </w:rPr>
         <w:drawing>
-          <wp:inline distT="0" distB="0" distL="0" distR="0" wp14:anchorId="02F2A799" wp14:editId="04A9FF6E">
+          <wp:inline distT="0" distB="0" distL="0" distR="0" wp14:anchorId="02F2A799" wp14:editId="3EA6B54C">
             <wp:extent cx="2743200" cy="685800"/>
             <wp:effectExtent l="0" t="0" r="0" b="0"/>
-            <wp:docPr id="4" name="Obraz 21"/>
+            <wp:docPr id="4" name="Obraz 25"/>
             <wp:cNvGraphicFramePr>
               <a:graphicFrameLocks xmlns:a="http://schemas.openxmlformats.org/drawingml/2006/main" noChangeAspect="1"/>
             </wp:cNvGraphicFramePr>
@@ -3891,7 +3940,23 @@
           <w:iCs/>
           <w:noProof/>
         </w:rPr>
-        <w:t>Definicja funkcji ‘test’ z nałożonym dekoratorem</w:t>
+        <w:t>Definicja funkcji tes</w:t>
+      </w:r>
+      <w:r>
+        <w:rPr>
+          <w:i/>
+          <w:iCs/>
+          <w:noProof/>
+        </w:rPr>
+        <w:t>t</w:t>
+      </w:r>
+      <w:r>
+        <w:rPr>
+          <w:i/>
+          <w:iCs/>
+          <w:noProof/>
+        </w:rPr>
+        <w:t xml:space="preserve"> z nałożonym dekoratorem</w:t>
       </w:r>
       <w:commentRangeEnd w:id="27"/>
       <w:r>
@@ -3933,7 +3998,21 @@
         <w:rPr>
           <w:noProof/>
         </w:rPr>
-        <w:t xml:space="preserve"> z argumentem ‘a’ o typie integer </w:t>
+        <w:t xml:space="preserve"> z argumentem </w:t>
+      </w:r>
+      <w:r>
+        <w:rPr>
+          <w:i/>
+          <w:iCs/>
+          <w:noProof/>
+        </w:rPr>
+        <w:t>a</w:t>
+      </w:r>
+      <w:r>
+        <w:rPr>
+          <w:noProof/>
+        </w:rPr>
+        <w:t xml:space="preserve"> o typie integer </w:t>
       </w:r>
       <w:r>
         <w:rPr>
@@ -3982,10 +4061,10 @@
           <w:noProof/>
         </w:rPr>
         <w:drawing>
-          <wp:inline distT="0" distB="0" distL="0" distR="0" wp14:anchorId="72A798FA" wp14:editId="597D94DC">
+          <wp:inline distT="0" distB="0" distL="0" distR="0" wp14:anchorId="72A798FA" wp14:editId="5461368B">
             <wp:extent cx="1219200" cy="304800"/>
             <wp:effectExtent l="0" t="0" r="0" b="0"/>
-            <wp:docPr id="5" name="Obraz 20"/>
+            <wp:docPr id="5" name="Obraz 24"/>
             <wp:cNvGraphicFramePr>
               <a:graphicFrameLocks xmlns:a="http://schemas.openxmlformats.org/drawingml/2006/main" noChangeAspect="1"/>
             </wp:cNvGraphicFramePr>
@@ -4045,25 +4124,7 @@
           <w:iCs/>
           <w:noProof/>
         </w:rPr>
-        <w:t xml:space="preserve">‘test’ </w:t>
-      </w:r>
-      <w:ins w:id="28" w:author="Filip Hałys" w:date="2024-11-16T16:41:00Z">
-        <w:r>
-          <w:rPr>
-            <w:i/>
-            <w:iCs/>
-            <w:noProof/>
-          </w:rPr>
-          <w:br/>
-        </w:r>
-      </w:ins>
-      <w:r>
-        <w:rPr>
-          <w:i/>
-          <w:iCs/>
-          <w:noProof/>
-        </w:rPr>
-        <w:t xml:space="preserve">z </w:t>
+        <w:t xml:space="preserve">test z </w:t>
       </w:r>
       <w:r>
         <w:rPr>
@@ -4087,14 +4148,24 @@
           <w:iCs/>
           <w:noProof/>
         </w:rPr>
-        <w:t>typem argumentu ‘a’</w:t>
+        <w:t>typem argumentu a</w:t>
       </w:r>
     </w:p>
     <w:p>
       <w:pPr>
         <w:jc w:val="center"/>
         <w:rPr>
-          <w:del w:id="29" w:author="Filip Hałys" w:date="2024-11-16T16:28:00Z"/>
+          <w:i/>
+          <w:iCs/>
+          <w:noProof/>
+        </w:rPr>
+      </w:pPr>
+    </w:p>
+    <w:p>
+      <w:pPr>
+        <w:jc w:val="center"/>
+        <w:rPr>
+          <w:del w:id="28" w:author="Filip Hałys" w:date="2024-11-16T16:28:00Z"/>
           <w:noProof/>
         </w:rPr>
       </w:pPr>
@@ -4103,10 +4174,10 @@
           <w:noProof/>
         </w:rPr>
         <w:drawing>
-          <wp:inline distT="0" distB="0" distL="0" distR="0" wp14:anchorId="4EF68002" wp14:editId="437FC8C2">
+          <wp:inline distT="0" distB="0" distL="0" distR="0" wp14:anchorId="4EF68002" wp14:editId="4A2C70FF">
             <wp:extent cx="5410200" cy="304800"/>
             <wp:effectExtent l="0" t="0" r="0" b="0"/>
-            <wp:docPr id="6" name="Obraz 19"/>
+            <wp:docPr id="6" name="Obraz 23"/>
             <wp:cNvGraphicFramePr>
               <a:graphicFrameLocks xmlns:a="http://schemas.openxmlformats.org/drawingml/2006/main" noChangeAspect="1"/>
             </wp:cNvGraphicFramePr>
@@ -4156,30 +4227,20 @@
       <w:pPr>
         <w:jc w:val="center"/>
         <w:rPr>
-          <w:ins w:id="30" w:author="Filip Hałys" w:date="2024-11-16T16:28:00Z"/>
-          <w:i/>
-          <w:iCs/>
-          <w:noProof/>
-        </w:rPr>
-      </w:pPr>
-      <w:r>
-        <w:rPr>
-          <w:i/>
-          <w:iCs/>
-          <w:noProof/>
-        </w:rPr>
-        <w:t xml:space="preserve">Rys. 5 – Wynik działania funkcji ‘test’ z podanym </w:t>
-      </w:r>
-      <w:ins w:id="31" w:author="Filip Hałys" w:date="2024-11-16T16:41:00Z">
-        <w:r>
-          <w:rPr>
-            <w:i/>
-            <w:iCs/>
-            <w:noProof/>
-          </w:rPr>
-          <w:br/>
-        </w:r>
-      </w:ins>
+          <w:ins w:id="29" w:author="Filip Hałys" w:date="2024-11-16T16:28:00Z"/>
+          <w:i/>
+          <w:iCs/>
+          <w:noProof/>
+        </w:rPr>
+      </w:pPr>
+      <w:r>
+        <w:rPr>
+          <w:i/>
+          <w:iCs/>
+          <w:noProof/>
+        </w:rPr>
+        <w:t xml:space="preserve">Rys. 5 – Wynik działania funkcji test z podanym </w:t>
+      </w:r>
       <w:r>
         <w:rPr>
           <w:i/>
@@ -4202,15 +4263,39 @@
           <w:iCs/>
           <w:noProof/>
         </w:rPr>
-        <w:t>typem argumentu</w:t>
-      </w:r>
-      <w:r>
-        <w:rPr>
-          <w:i/>
-          <w:iCs/>
-          <w:noProof/>
-        </w:rPr>
-        <w:t xml:space="preserve"> ‘a’</w:t>
+        <w:t xml:space="preserve">typem </w:t>
+      </w:r>
+      <w:r>
+        <w:rPr>
+          <w:i/>
+          <w:iCs/>
+          <w:noProof/>
+        </w:rPr>
+        <w:br/>
+      </w:r>
+      <w:r>
+        <w:rPr>
+          <w:i/>
+          <w:iCs/>
+          <w:noProof/>
+        </w:rPr>
+        <w:t>argumentu</w:t>
+      </w:r>
+      <w:r>
+        <w:rPr>
+          <w:i/>
+          <w:iCs/>
+          <w:noProof/>
+        </w:rPr>
+        <w:t xml:space="preserve"> </w:t>
+      </w:r>
+      <w:r>
+        <w:rPr>
+          <w:i/>
+          <w:iCs/>
+          <w:noProof/>
+        </w:rPr>
+        <w:t>a</w:t>
       </w:r>
     </w:p>
     <w:p>
@@ -4238,9 +4323,29 @@
         <w:rPr>
           <w:noProof/>
         </w:rPr>
-        <w:t xml:space="preserve">Wywołanie funkcji z argumentem ‘a’ o innym typie niż integer (niezgodnym </w:t>
-      </w:r>
-      <w:ins w:id="32" w:author="Filip Hałys" w:date="2024-11-16T16:43:00Z">
+        <w:t xml:space="preserve">Wywołanie funkcji z argumentem </w:t>
+      </w:r>
+      <w:r>
+        <w:rPr>
+          <w:i/>
+          <w:iCs/>
+          <w:noProof/>
+        </w:rPr>
+        <w:t>a</w:t>
+      </w:r>
+      <w:r>
+        <w:rPr>
+          <w:noProof/>
+        </w:rPr>
+        <w:t xml:space="preserve">, </w:t>
+      </w:r>
+      <w:r>
+        <w:rPr>
+          <w:noProof/>
+        </w:rPr>
+        <w:t xml:space="preserve">o innym typie niż integer (niezgodnym </w:t>
+      </w:r>
+      <w:ins w:id="30" w:author="Filip Hałys" w:date="2024-11-16T16:43:00Z">
         <w:r>
           <w:rPr>
             <w:noProof/>
@@ -4305,10 +4410,10 @@
           <w:noProof/>
         </w:rPr>
         <w:drawing>
-          <wp:inline distT="0" distB="0" distL="0" distR="0" wp14:anchorId="4423CA0A" wp14:editId="23B9EC30">
+          <wp:inline distT="0" distB="0" distL="0" distR="0" wp14:anchorId="4423CA0A" wp14:editId="5BA28E53">
             <wp:extent cx="1524000" cy="228600"/>
             <wp:effectExtent l="0" t="0" r="0" b="0"/>
-            <wp:docPr id="7" name="Obraz 18"/>
+            <wp:docPr id="7" name="Obraz 22"/>
             <wp:cNvGraphicFramePr>
               <a:graphicFrameLocks xmlns:a="http://schemas.openxmlformats.org/drawingml/2006/main" noChangeAspect="1"/>
             </wp:cNvGraphicFramePr>
@@ -4353,7 +4458,7 @@
           </wp:inline>
         </w:drawing>
       </w:r>
-      <w:ins w:id="33" w:author="Filip Hałys" w:date="2024-11-16T16:28:00Z">
+      <w:ins w:id="31" w:author="Filip Hałys" w:date="2024-11-16T16:28:00Z">
         <w:r>
           <w:rPr>
             <w:i/>
@@ -4401,25 +4506,7 @@
           <w:iCs/>
           <w:noProof/>
         </w:rPr>
-        <w:t xml:space="preserve">Wywołanie funkcji ‘test’ </w:t>
-      </w:r>
-      <w:ins w:id="34" w:author="Filip Hałys" w:date="2024-11-16T16:42:00Z">
-        <w:r>
-          <w:rPr>
-            <w:i/>
-            <w:iCs/>
-            <w:noProof/>
-          </w:rPr>
-          <w:br/>
-        </w:r>
-      </w:ins>
-      <w:r>
-        <w:rPr>
-          <w:i/>
-          <w:iCs/>
-          <w:noProof/>
-        </w:rPr>
-        <w:t>z</w:t>
+        <w:t>Wywołanie funkcji test z</w:t>
       </w:r>
       <w:r>
         <w:rPr>
@@ -4435,7 +4522,23 @@
           <w:iCs/>
           <w:noProof/>
         </w:rPr>
-        <w:t>typem argumentu ‘a’</w:t>
+        <w:t>typem argumentu</w:t>
+      </w:r>
+      <w:r>
+        <w:rPr>
+          <w:i/>
+          <w:iCs/>
+          <w:noProof/>
+        </w:rPr>
+        <w:t xml:space="preserve"> </w:t>
+      </w:r>
+      <w:r>
+        <w:rPr>
+          <w:i/>
+          <w:iCs/>
+          <w:noProof/>
+        </w:rPr>
+        <w:t>a</w:t>
       </w:r>
     </w:p>
     <w:p>
@@ -4451,10 +4554,10 @@
         </w:rPr>
         <w:lastRenderedPageBreak/>
         <w:drawing>
-          <wp:inline distT="0" distB="0" distL="0" distR="0" wp14:anchorId="3C1CAFF3" wp14:editId="07CA4299">
+          <wp:inline distT="0" distB="0" distL="0" distR="0" wp14:anchorId="3C1CAFF3" wp14:editId="49A499EF">
             <wp:extent cx="5410200" cy="1143000"/>
             <wp:effectExtent l="0" t="0" r="0" b="0"/>
-            <wp:docPr id="8" name="Obraz 17"/>
+            <wp:docPr id="8" name="Obraz 21"/>
             <wp:cNvGraphicFramePr>
               <a:graphicFrameLocks xmlns:a="http://schemas.openxmlformats.org/drawingml/2006/main" noChangeAspect="1"/>
             </wp:cNvGraphicFramePr>
@@ -4505,119 +4608,112 @@
           <w:iCs/>
           <w:noProof/>
         </w:rPr>
-        <w:t xml:space="preserve">Rys. 7 – Wynik działania funkcji ‘test’ </w:t>
-      </w:r>
-      <w:ins w:id="35" w:author="Filip Hałys" w:date="2024-11-16T16:42:00Z">
-        <w:r>
-          <w:rPr>
-            <w:i/>
-            <w:iCs/>
-            <w:noProof/>
-          </w:rPr>
+        <w:t>Rys. 7 – Wynik działania funkcji test z</w:t>
+      </w:r>
+      <w:r>
+        <w:rPr>
+          <w:i/>
+          <w:iCs/>
+          <w:noProof/>
+        </w:rPr>
+        <w:t xml:space="preserve"> </w:t>
+      </w:r>
+      <w:r>
+        <w:rPr>
+          <w:i/>
+          <w:iCs/>
+          <w:noProof/>
+        </w:rPr>
+        <w:t>niepoprawnym</w:t>
+      </w:r>
+      <w:r>
+        <w:rPr>
+          <w:i/>
+          <w:iCs/>
+          <w:noProof/>
+        </w:rPr>
+        <w:t xml:space="preserve"> podanym typem argumentu a</w:t>
+      </w:r>
+      <w:r>
+        <w:rPr>
+          <w:noProof/>
+        </w:rPr>
+        <w:br/>
+      </w:r>
+    </w:p>
+    <w:p>
+      <w:pPr>
+        <w:jc w:val="both"/>
+      </w:pPr>
+      <w:r>
+        <w:t>Drugą metodę</w:t>
+      </w:r>
+      <w:r>
+        <w:t xml:space="preserve"> </w:t>
+      </w:r>
+      <w:r>
+        <w:rPr>
+          <w:i/>
+          <w:iCs/>
+        </w:rPr>
+        <w:t>_validate_class_argument_types</w:t>
+      </w:r>
+      <w:r>
+        <w:rPr>
+          <w:i/>
+          <w:iCs/>
+        </w:rPr>
+        <w:t xml:space="preserve"> </w:t>
+      </w:r>
+      <w:r>
+        <w:t xml:space="preserve">zaimplementowano nieco inaczej, </w:t>
+      </w:r>
+      <w:r>
+        <w:t>nie jako dekorator, a jako zwykłą funkcję</w:t>
+      </w:r>
+      <w:r>
+        <w:t xml:space="preserve">. </w:t>
+      </w:r>
+      <w:r>
+        <w:t>Przyjmuje ona jeden argument w postaci słownika</w:t>
+      </w:r>
+      <w:r>
+        <w:t xml:space="preserve">, w którego skład wchodzą klucze i wartości. Klucze określają nazwę argumentu, wartości natomiast są dwuelementową listą, w skład której wchodzi oczekiwany typ (element listy o indeksie 0) i przekazany typ przez użytkownika (element listy o indeksie 1). </w:t>
+      </w:r>
+      <w:r>
+        <w:t xml:space="preserve">Zarówno klucz, jak i typy argumentów przekazane </w:t>
+      </w:r>
+      <w:ins w:id="32" w:author="Filip Hałys" w:date="2024-11-16T16:43:00Z">
+        <w:r>
           <w:br/>
         </w:r>
       </w:ins>
       <w:r>
-        <w:rPr>
-          <w:i/>
-          <w:iCs/>
-          <w:noProof/>
-        </w:rPr>
+        <w:t xml:space="preserve">w liście są przekazywane jako tekst (string). </w:t>
+      </w:r>
+      <w:r>
+        <w:t xml:space="preserve">Funkcja ta wywoływana jest </w:t>
+      </w:r>
+      <w:ins w:id="33" w:author="Filip Hałys" w:date="2024-11-16T16:43:00Z">
+        <w:r>
+          <w:br/>
+        </w:r>
+      </w:ins>
+      <w:r>
+        <w:t>w konstruktorze klasy. Użytkownik podając nieodpowiedni typ</w:t>
+      </w:r>
+      <w:r>
+        <w:t xml:space="preserve"> jednego </w:t>
+      </w:r>
+      <w:ins w:id="34" w:author="Filip Hałys" w:date="2024-11-16T16:43:00Z">
+        <w:r>
+          <w:br/>
+        </w:r>
+      </w:ins>
+      <w:r>
         <w:t>z</w:t>
       </w:r>
       <w:r>
-        <w:rPr>
-          <w:i/>
-          <w:iCs/>
-          <w:noProof/>
-        </w:rPr>
-        <w:t xml:space="preserve"> </w:t>
-      </w:r>
-      <w:r>
-        <w:rPr>
-          <w:i/>
-          <w:iCs/>
-          <w:noProof/>
-        </w:rPr>
-        <w:t>niepoprawnym</w:t>
-      </w:r>
-      <w:r>
-        <w:rPr>
-          <w:i/>
-          <w:iCs/>
-          <w:noProof/>
-        </w:rPr>
-        <w:t xml:space="preserve"> podanym typem argumentu ‘a’</w:t>
-      </w:r>
-      <w:r>
-        <w:rPr>
-          <w:noProof/>
-        </w:rPr>
-        <w:br/>
-      </w:r>
-    </w:p>
-    <w:p>
-      <w:pPr>
-        <w:jc w:val="both"/>
-      </w:pPr>
-      <w:r>
-        <w:t>Drugą metodę</w:t>
-      </w:r>
-      <w:r>
-        <w:t xml:space="preserve"> „_validate_class_argument_types</w:t>
-      </w:r>
-      <w:r>
-        <w:t>”</w:t>
-      </w:r>
-      <w:r>
-        <w:t xml:space="preserve"> zaimplementowano nieco inaczej, </w:t>
-      </w:r>
-      <w:r>
-        <w:t>nie jako dekorator, a jako zwykłą funkcję</w:t>
-      </w:r>
-      <w:r>
-        <w:t xml:space="preserve">. </w:t>
-      </w:r>
-      <w:r>
-        <w:t>Przyjmuje ona jeden argument w postaci słownika</w:t>
-      </w:r>
-      <w:r>
-        <w:t xml:space="preserve">, w którego skład wchodzą klucze i wartości. Klucze określają nazwę argumentu, wartości natomiast są dwuelementową listą, w skład której wchodzi oczekiwany typ (element listy o indeksie 0) i przekazany typ przez użytkownika (element listy o indeksie 1). </w:t>
-      </w:r>
-      <w:r>
-        <w:t xml:space="preserve">Zarówno klucz, jak i typy argumentów przekazane </w:t>
-      </w:r>
-      <w:ins w:id="36" w:author="Filip Hałys" w:date="2024-11-16T16:43:00Z">
-        <w:r>
-          <w:br/>
-        </w:r>
-      </w:ins>
-      <w:r>
-        <w:t xml:space="preserve">w liście są przekazywane jako tekst (string). </w:t>
-      </w:r>
-      <w:r>
-        <w:t xml:space="preserve">Funkcja ta wywoływana jest </w:t>
-      </w:r>
-      <w:ins w:id="37" w:author="Filip Hałys" w:date="2024-11-16T16:43:00Z">
-        <w:r>
-          <w:br/>
-        </w:r>
-      </w:ins>
-      <w:r>
-        <w:t>w konstruktorze klasy. Użytkownik podając nieodpowiedni typ</w:t>
-      </w:r>
-      <w:r>
-        <w:t xml:space="preserve"> jednego </w:t>
-      </w:r>
-      <w:ins w:id="38" w:author="Filip Hałys" w:date="2024-11-16T16:43:00Z">
-        <w:r>
-          <w:br/>
-        </w:r>
-      </w:ins>
-      <w:r>
-        <w:t>z</w:t>
-      </w:r>
-      <w:r>
         <w:t xml:space="preserve"> parametrów </w:t>
       </w:r>
       <w:r>
@@ -4639,10 +4735,14 @@
         <w:t xml:space="preserve">metody </w:t>
       </w:r>
       <w:r>
-        <w:t>„_validate_class_argument_types</w:t>
-      </w:r>
-      <w:r>
-        <w:t>”:</w:t>
+        <w:rPr>
+          <w:i/>
+          <w:iCs/>
+        </w:rPr>
+        <w:t>_validate_class_argument_types</w:t>
+      </w:r>
+      <w:r>
+        <w:t>:</w:t>
       </w:r>
     </w:p>
     <w:p>
@@ -4654,10 +4754,27 @@
         <w:jc w:val="both"/>
       </w:pPr>
       <w:r>
-        <w:t>Utworzono klasę ‘Test’</w:t>
-      </w:r>
-      <w:r>
-        <w:t>, której konstruktor przyjmuje 1 argument ‘a’ typu integer</w:t>
+        <w:t xml:space="preserve">Utworzono klasę </w:t>
+      </w:r>
+      <w:r>
+        <w:rPr>
+          <w:i/>
+          <w:iCs/>
+        </w:rPr>
+        <w:t>Test</w:t>
+      </w:r>
+      <w:r>
+        <w:t xml:space="preserve">, której konstruktor przyjmuje 1 argument </w:t>
+      </w:r>
+      <w:r>
+        <w:rPr>
+          <w:i/>
+          <w:iCs/>
+        </w:rPr>
+        <w:t>a</w:t>
+      </w:r>
+      <w:r>
+        <w:t xml:space="preserve"> typu integer</w:t>
       </w:r>
       <w:r>
         <w:t xml:space="preserve"> i wypisuje w terminalu jego wartość. </w:t>
@@ -4677,10 +4794,10 @@
           <w:noProof/>
         </w:rPr>
         <w:drawing>
-          <wp:inline distT="0" distB="0" distL="0" distR="0" wp14:anchorId="15E6FC7F" wp14:editId="6B636982">
+          <wp:inline distT="0" distB="0" distL="0" distR="0" wp14:anchorId="15E6FC7F" wp14:editId="24EB26EE">
             <wp:extent cx="3962400" cy="990600"/>
             <wp:effectExtent l="0" t="0" r="0" b="0"/>
-            <wp:docPr id="9" name="Obraz 16"/>
+            <wp:docPr id="9" name="Obraz 20"/>
             <wp:cNvGraphicFramePr>
               <a:graphicFrameLocks xmlns:a="http://schemas.openxmlformats.org/drawingml/2006/main" noChangeAspect="1"/>
             </wp:cNvGraphicFramePr>
@@ -4745,32 +4862,26 @@
           <w:iCs/>
           <w:noProof/>
         </w:rPr>
-        <w:t xml:space="preserve">Definicja klasy ‘Test’ </w:t>
-      </w:r>
-      <w:r>
-        <w:rPr>
-          <w:i/>
-          <w:iCs/>
-          <w:noProof/>
-        </w:rPr>
-        <w:t xml:space="preserve">z użytą funkcją sprawdzającą </w:t>
-      </w:r>
-      <w:r>
-        <w:rPr>
-          <w:i/>
-          <w:iCs/>
-          <w:noProof/>
-        </w:rPr>
-        <w:br/>
-      </w:r>
-      <w:r>
-        <w:rPr>
-          <w:i/>
-          <w:iCs/>
-          <w:noProof/>
-        </w:rPr>
-        <w:t>typy argumentów konstruktora</w:t>
-      </w:r>
+        <w:t xml:space="preserve">Definicja klasy Test </w:t>
+      </w:r>
+      <w:r>
+        <w:rPr>
+          <w:i/>
+          <w:iCs/>
+          <w:noProof/>
+        </w:rPr>
+        <w:t>z użytą funkcją sprawdzającą typy argumentów konstruktora</w:t>
+      </w:r>
+    </w:p>
+    <w:p>
+      <w:pPr>
+        <w:jc w:val="center"/>
+        <w:rPr>
+          <w:i/>
+          <w:iCs/>
+          <w:noProof/>
+        </w:rPr>
+      </w:pPr>
     </w:p>
     <w:p>
       <w:pPr>
@@ -4787,7 +4898,35 @@
         <w:rPr>
           <w:noProof/>
         </w:rPr>
-        <w:t xml:space="preserve">Utworzenie instancji klasy ‘Test’ z argumentem ‘a’ podanym do konstruktora </w:t>
+        <w:t xml:space="preserve">Utworzenie instancji klasy </w:t>
+      </w:r>
+      <w:r>
+        <w:rPr>
+          <w:i/>
+          <w:iCs/>
+          <w:noProof/>
+        </w:rPr>
+        <w:t>Test</w:t>
+      </w:r>
+      <w:r>
+        <w:rPr>
+          <w:noProof/>
+        </w:rPr>
+        <w:t xml:space="preserve"> z argumentem </w:t>
+      </w:r>
+      <w:r>
+        <w:rPr>
+          <w:i/>
+          <w:iCs/>
+          <w:noProof/>
+        </w:rPr>
+        <w:t>a</w:t>
+      </w:r>
+      <w:r>
+        <w:rPr>
+          <w:noProof/>
+        </w:rPr>
+        <w:t xml:space="preserve"> podanym do konstruktora </w:t>
       </w:r>
       <w:r>
         <w:rPr>
@@ -4854,10 +4993,10 @@
           <w:noProof/>
         </w:rPr>
         <w:drawing>
-          <wp:inline distT="0" distB="0" distL="0" distR="0" wp14:anchorId="2FB035A0" wp14:editId="69923A50">
+          <wp:inline distT="0" distB="0" distL="0" distR="0" wp14:anchorId="2FB035A0" wp14:editId="061C4612">
             <wp:extent cx="1600200" cy="228600"/>
             <wp:effectExtent l="0" t="0" r="0" b="0"/>
-            <wp:docPr id="10" name="Obraz 15"/>
+            <wp:docPr id="10" name="Obraz 19"/>
             <wp:cNvGraphicFramePr>
               <a:graphicFrameLocks xmlns:a="http://schemas.openxmlformats.org/drawingml/2006/main" noChangeAspect="1"/>
             </wp:cNvGraphicFramePr>
@@ -4917,7 +5056,7 @@
           <w:iCs/>
           <w:noProof/>
         </w:rPr>
-        <w:t>nstacji klasy ‘Test’</w:t>
+        <w:t>nstacji klasy Test</w:t>
       </w:r>
       <w:r>
         <w:rPr>
@@ -4933,8 +5072,15 @@
           <w:iCs/>
           <w:noProof/>
         </w:rPr>
-        <w:br/>
-        <w:t xml:space="preserve"> typem argumentu ‘a’ konstruktora</w:t>
+        <w:t xml:space="preserve"> </w:t>
+      </w:r>
+      <w:r>
+        <w:rPr>
+          <w:i/>
+          <w:iCs/>
+          <w:noProof/>
+        </w:rPr>
+        <w:t>typem argumentu a konstruktora</w:t>
       </w:r>
     </w:p>
     <w:p>
@@ -4946,15 +5092,25 @@
           <w:noProof/>
         </w:rPr>
       </w:pPr>
+    </w:p>
+    <w:p>
+      <w:pPr>
+        <w:jc w:val="center"/>
+        <w:rPr>
+          <w:i/>
+          <w:iCs/>
+          <w:noProof/>
+        </w:rPr>
+      </w:pPr>
       <w:r>
         <w:rPr>
           <w:noProof/>
         </w:rPr>
         <w:drawing>
-          <wp:inline distT="0" distB="0" distL="0" distR="0" wp14:anchorId="013E22BD" wp14:editId="78CC8904">
+          <wp:inline distT="0" distB="0" distL="0" distR="0" wp14:anchorId="013E22BD" wp14:editId="5F545ACA">
             <wp:extent cx="5417185" cy="381000"/>
             <wp:effectExtent l="0" t="0" r="0" b="0"/>
-            <wp:docPr id="11" name="Obraz 14"/>
+            <wp:docPr id="11" name="Obraz 18"/>
             <wp:cNvGraphicFramePr>
               <a:graphicFrameLocks xmlns:a="http://schemas.openxmlformats.org/drawingml/2006/main" noChangeAspect="1"/>
             </wp:cNvGraphicFramePr>
@@ -5019,23 +5175,7 @@
           <w:iCs/>
           <w:noProof/>
         </w:rPr>
-        <w:t xml:space="preserve">Wynik utworzenia się instancji klasy ‘Test’ </w:t>
-      </w:r>
-      <w:r>
-        <w:rPr>
-          <w:i/>
-          <w:iCs/>
-          <w:noProof/>
-        </w:rPr>
-        <w:br/>
-      </w:r>
-      <w:r>
-        <w:rPr>
-          <w:i/>
-          <w:iCs/>
-          <w:noProof/>
-        </w:rPr>
-        <w:t>z</w:t>
+        <w:t>Wynik utworzenia się instancji klasy Test z</w:t>
       </w:r>
       <w:r>
         <w:rPr>
@@ -5067,7 +5207,7 @@
           <w:iCs/>
           <w:noProof/>
         </w:rPr>
-        <w:t xml:space="preserve"> ‘a’</w:t>
+        <w:t xml:space="preserve"> a</w:t>
       </w:r>
       <w:r>
         <w:rPr>
@@ -5093,7 +5233,36 @@
         <w:rPr>
           <w:noProof/>
         </w:rPr>
-        <w:t xml:space="preserve">Utworzenie instancji klasy ‘Test’ z argumentem ‘a’ podanym do konstruktora klasy o typie </w:t>
+        <w:lastRenderedPageBreak/>
+        <w:t xml:space="preserve">Utworzenie instancji klasy </w:t>
+      </w:r>
+      <w:r>
+        <w:rPr>
+          <w:i/>
+          <w:iCs/>
+          <w:noProof/>
+        </w:rPr>
+        <w:t>Test</w:t>
+      </w:r>
+      <w:r>
+        <w:rPr>
+          <w:noProof/>
+        </w:rPr>
+        <w:t xml:space="preserve"> z argumentem </w:t>
+      </w:r>
+      <w:r>
+        <w:rPr>
+          <w:i/>
+          <w:iCs/>
+          <w:noProof/>
+        </w:rPr>
+        <w:t>a</w:t>
+      </w:r>
+      <w:r>
+        <w:rPr>
+          <w:noProof/>
+        </w:rPr>
+        <w:t xml:space="preserve"> podanym do konstruktora klasy o typie </w:t>
       </w:r>
       <w:r>
         <w:rPr>
@@ -5126,6 +5295,10 @@
         <w:t xml:space="preserve"> podniesie błędu przez metodę </w:t>
       </w:r>
       <w:r>
+        <w:rPr>
+          <w:i/>
+          <w:iCs/>
+        </w:rPr>
         <w:t>_validate_class_argument_types</w:t>
       </w:r>
     </w:p>
@@ -5133,19 +5306,20 @@
       <w:pPr>
         <w:jc w:val="center"/>
         <w:rPr>
-          <w:noProof/>
-        </w:rPr>
-      </w:pPr>
-      <w:r>
-        <w:rPr>
-          <w:noProof/>
-        </w:rPr>
-        <w:lastRenderedPageBreak/>
+          <w:i/>
+          <w:iCs/>
+          <w:noProof/>
+        </w:rPr>
+      </w:pPr>
+      <w:r>
+        <w:rPr>
+          <w:noProof/>
+        </w:rPr>
         <w:drawing>
-          <wp:inline distT="0" distB="0" distL="0" distR="0" wp14:anchorId="49078244" wp14:editId="1B8A4109">
+          <wp:inline distT="0" distB="0" distL="0" distR="0" wp14:anchorId="49078244" wp14:editId="68A61E9C">
             <wp:extent cx="1752600" cy="304800"/>
             <wp:effectExtent l="0" t="0" r="0" b="0"/>
-            <wp:docPr id="12" name="Obraz 13"/>
+            <wp:docPr id="12" name="Obraz 17"/>
             <wp:cNvGraphicFramePr>
               <a:graphicFrameLocks xmlns:a="http://schemas.openxmlformats.org/drawingml/2006/main" noChangeAspect="1"/>
             </wp:cNvGraphicFramePr>
@@ -5202,37 +5376,29 @@
           <w:iCs/>
           <w:noProof/>
         </w:rPr>
-        <w:t xml:space="preserve">Rys. 11 – Utworzenie instancji klasy ‘Test’ </w:t>
-      </w:r>
-      <w:r>
-        <w:rPr>
-          <w:i/>
-          <w:iCs/>
-          <w:noProof/>
-        </w:rPr>
-        <w:br/>
-      </w:r>
-      <w:r>
-        <w:rPr>
-          <w:i/>
-          <w:iCs/>
-          <w:noProof/>
-        </w:rPr>
-        <w:t xml:space="preserve">z niepoprawnym </w:t>
-      </w:r>
-      <w:r>
-        <w:rPr>
-          <w:i/>
-          <w:iCs/>
-          <w:noProof/>
-        </w:rPr>
-        <w:t>typem argumentu ‘a’ konstruktora</w:t>
+        <w:t xml:space="preserve">Rys. 11 – Utworzenie instancji klasy Test z niepoprawnym </w:t>
+      </w:r>
+      <w:r>
+        <w:rPr>
+          <w:i/>
+          <w:iCs/>
+          <w:noProof/>
+        </w:rPr>
+        <w:t>typem argumentu a konstruktora</w:t>
       </w:r>
     </w:p>
     <w:p>
       <w:pPr>
         <w:jc w:val="center"/>
         <w:rPr>
+          <w:noProof/>
+        </w:rPr>
+      </w:pPr>
+    </w:p>
+    <w:p>
+      <w:pPr>
+        <w:jc w:val="center"/>
+        <w:rPr>
           <w:i/>
           <w:iCs/>
           <w:noProof/>
@@ -5243,10 +5409,10 @@
           <w:noProof/>
         </w:rPr>
         <w:drawing>
-          <wp:inline distT="0" distB="0" distL="0" distR="0" wp14:anchorId="6641B4B8" wp14:editId="1E50DEA4">
+          <wp:inline distT="0" distB="0" distL="0" distR="0" wp14:anchorId="6641B4B8" wp14:editId="30619E6C">
             <wp:extent cx="5410200" cy="1447800"/>
             <wp:effectExtent l="0" t="0" r="0" b="0"/>
-            <wp:docPr id="13" name="Obraz 12"/>
+            <wp:docPr id="13" name="Obraz 16"/>
             <wp:cNvGraphicFramePr>
               <a:graphicFrameLocks xmlns:a="http://schemas.openxmlformats.org/drawingml/2006/main" noChangeAspect="1"/>
             </wp:cNvGraphicFramePr>
@@ -5297,120 +5463,103 @@
           <w:iCs/>
           <w:noProof/>
         </w:rPr>
-        <w:t xml:space="preserve"> Rys. 12 – Wynik utworzenia się instancji klasy ‘Test’ </w:t>
-      </w:r>
-      <w:r>
-        <w:rPr>
-          <w:i/>
-          <w:iCs/>
-          <w:noProof/>
-        </w:rPr>
+        <w:t xml:space="preserve"> Rys. 12 – Wynik utworzenia się instancji klasy Test z niepoprawnym typem argumentu a konstruktora</w:t>
+      </w:r>
+    </w:p>
+    <w:p>
+      <w:pPr>
+        <w:jc w:val="both"/>
+      </w:pPr>
+      <w:r>
+        <w:t xml:space="preserve">Każda opisana klasa </w:t>
+      </w:r>
+      <w:r>
+        <w:t>bądź metoda w kolejnych podmodułach ma zaimplementowany</w:t>
+      </w:r>
+      <w:r>
+        <w:t xml:space="preserve"> system podnoszenia błędów </w:t>
+      </w:r>
+      <w:r>
+        <w:t xml:space="preserve">opisany powyżej </w:t>
+      </w:r>
+      <w:r>
+        <w:t xml:space="preserve">ze względu na podane typy argumentów. Dzięki temu </w:t>
+      </w:r>
+      <w:r>
+        <w:t xml:space="preserve">rozwiązaniu </w:t>
+      </w:r>
+      <w:r>
+        <w:t xml:space="preserve">użytkownik wykorzystujący </w:t>
+      </w:r>
+      <w:r>
+        <w:t xml:space="preserve">metody i klasy </w:t>
+      </w:r>
+      <w:r>
         <w:br/>
-        <w:t>z</w:t>
-      </w:r>
-      <w:r>
-        <w:rPr>
-          <w:i/>
-          <w:iCs/>
-          <w:noProof/>
-        </w:rPr>
-        <w:t xml:space="preserve"> niepoprawnym typem argumentu ‘a’ konstruktora</w:t>
+      </w:r>
+      <w:r>
+        <w:t>z pakietu</w:t>
+      </w:r>
+      <w:r>
+        <w:t xml:space="preserve"> jest w stanie wykrywać </w:t>
+      </w:r>
+      <w:r>
+        <w:t>błędy jakie popełnił przy ich wywoływaniu</w:t>
+      </w:r>
+      <w:r>
+        <w:t xml:space="preserve"> lub tworzeniu</w:t>
+      </w:r>
+      <w:r>
+        <w:t>.</w:t>
+      </w:r>
+      <w:r>
+        <w:t xml:space="preserve"> </w:t>
       </w:r>
     </w:p>
     <w:p>
       <w:pPr>
         <w:jc w:val="both"/>
       </w:pPr>
-      <w:r>
-        <w:t xml:space="preserve">Każda opisana klasa </w:t>
-      </w:r>
-      <w:r>
-        <w:t>bądź metoda w kolejnych podmodułach ma zaimplementowany</w:t>
-      </w:r>
-      <w:r>
-        <w:t xml:space="preserve"> system podnoszenia błędów </w:t>
-      </w:r>
-      <w:r>
-        <w:t xml:space="preserve">opisany powyżej </w:t>
-      </w:r>
-      <w:r>
-        <w:t xml:space="preserve">ze względu na podane typy argumentów. Dzięki temu </w:t>
-      </w:r>
-      <w:r>
-        <w:t xml:space="preserve">rozwiązaniu </w:t>
-      </w:r>
-      <w:r>
-        <w:t xml:space="preserve">użytkownik wykorzystujący </w:t>
-      </w:r>
-      <w:r>
-        <w:t xml:space="preserve">metody i klasy </w:t>
-      </w:r>
-      <w:r>
-        <w:br/>
-      </w:r>
-      <w:r>
-        <w:t>z pakietu</w:t>
-      </w:r>
-      <w:r>
-        <w:t xml:space="preserve"> jest w stanie wykrywać </w:t>
-      </w:r>
-      <w:r>
-        <w:t>błędy jakie popełnił przy ich wywoływaniu</w:t>
-      </w:r>
-      <w:r>
-        <w:t xml:space="preserve"> lub tworzeniu</w:t>
-      </w:r>
-      <w:r>
-        <w:t>.</w:t>
-      </w:r>
-      <w:r>
-        <w:t xml:space="preserve"> </w:t>
-      </w:r>
-    </w:p>
-    <w:p>
-      <w:pPr>
-        <w:jc w:val="both"/>
-      </w:pPr>
-    </w:p>
-    <w:p>
-      <w:pPr>
-        <w:rPr>
-          <w:del w:id="39" w:author="Filip Hałys" w:date="2024-11-16T17:00:00Z"/>
-        </w:rPr>
-      </w:pPr>
-      <w:bookmarkStart w:id="40" w:name="_Toc182675402"/>
-      <w:bookmarkStart w:id="41" w:name="_Toc182675444"/>
-      <w:bookmarkStart w:id="42" w:name="_Toc182675533"/>
-      <w:bookmarkStart w:id="43" w:name="_Toc182675550"/>
-      <w:bookmarkStart w:id="44" w:name="_Toc182677500"/>
-      <w:bookmarkStart w:id="45" w:name="_Toc182759930"/>
-      <w:bookmarkStart w:id="46" w:name="_Toc182858990"/>
+    </w:p>
+    <w:p>
+      <w:pPr>
+        <w:rPr>
+          <w:del w:id="35" w:author="Filip Hałys" w:date="2024-11-16T17:00:00Z"/>
+        </w:rPr>
+      </w:pPr>
+      <w:bookmarkStart w:id="36" w:name="_Toc182675402"/>
+      <w:bookmarkStart w:id="37" w:name="_Toc182675444"/>
+      <w:bookmarkStart w:id="38" w:name="_Toc182675533"/>
+      <w:bookmarkStart w:id="39" w:name="_Toc182675550"/>
+      <w:bookmarkStart w:id="40" w:name="_Toc182677500"/>
+      <w:bookmarkStart w:id="41" w:name="_Toc182759930"/>
+      <w:bookmarkStart w:id="42" w:name="_Toc182858990"/>
+      <w:bookmarkEnd w:id="36"/>
+      <w:bookmarkEnd w:id="37"/>
+      <w:bookmarkEnd w:id="38"/>
+      <w:bookmarkEnd w:id="39"/>
       <w:bookmarkEnd w:id="40"/>
       <w:bookmarkEnd w:id="41"/>
       <w:bookmarkEnd w:id="42"/>
+    </w:p>
+    <w:p>
+      <w:pPr>
+        <w:pStyle w:val="Nagwek2"/>
+      </w:pPr>
+      <w:bookmarkStart w:id="43" w:name="_Toc182858991"/>
+      <w:r>
+        <w:t xml:space="preserve">PODMODUŁ </w:t>
+      </w:r>
+      <w:r>
+        <w:t>„</w:t>
+      </w:r>
+      <w:r>
+        <w:t>check</w:t>
+      </w:r>
       <w:bookmarkEnd w:id="43"/>
-      <w:bookmarkEnd w:id="44"/>
-      <w:bookmarkEnd w:id="45"/>
-      <w:bookmarkEnd w:id="46"/>
-    </w:p>
-    <w:p>
-      <w:pPr>
-        <w:pStyle w:val="Nagwek2"/>
-      </w:pPr>
-      <w:bookmarkStart w:id="47" w:name="_Toc182858991"/>
-      <w:r>
-        <w:t xml:space="preserve">PODMODUŁ </w:t>
-      </w:r>
-      <w:r>
-        <w:t>‘</w:t>
-      </w:r>
-      <w:r>
-        <w:t>check</w:t>
-      </w:r>
-      <w:r>
-        <w:t>’</w:t>
-      </w:r>
-      <w:bookmarkEnd w:id="47"/>
+      <w:r>
+        <w:t>”</w:t>
+      </w:r>
     </w:p>
     <w:p>
       <w:pPr>
@@ -5444,40 +5593,41 @@
         <w:t xml:space="preserve">: </w:t>
       </w:r>
       <w:r>
+        <w:rPr>
+          <w:i/>
+          <w:iCs/>
+        </w:rPr>
         <w:t>check_numeric_data</w:t>
       </w:r>
       <w:r>
         <w:t xml:space="preserve">, </w:t>
       </w:r>
       <w:r>
-        <w:t>check_</w:t>
-      </w:r>
-      <w:r>
-        <w:t>category</w:t>
-      </w:r>
-      <w:r>
-        <w:t>_data</w:t>
+        <w:rPr>
+          <w:i/>
+          <w:iCs/>
+        </w:rPr>
+        <w:t>check_category_data</w:t>
       </w:r>
       <w:r>
         <w:t xml:space="preserve">, </w:t>
       </w:r>
       <w:r>
-        <w:t>check_</w:t>
-      </w:r>
-      <w:r>
-        <w:t>time_series_data</w:t>
+        <w:rPr>
+          <w:i/>
+          <w:iCs/>
+        </w:rPr>
+        <w:t>check_time_series_data</w:t>
       </w:r>
       <w:r>
         <w:t xml:space="preserve">, </w:t>
       </w:r>
       <w:r>
-        <w:t>check_</w:t>
-      </w:r>
-      <w:r>
-        <w:t>time_interval</w:t>
-      </w:r>
-      <w:r>
-        <w:t>_data</w:t>
+        <w:rPr>
+          <w:i/>
+          <w:iCs/>
+        </w:rPr>
+        <w:t>check_time_interval_data</w:t>
       </w:r>
       <w:r>
         <w:t xml:space="preserve"> służące</w:t>
@@ -5623,7 +5773,14 @@
         <w:t xml:space="preserve">Cechą wspólną dla tych metod </w:t>
       </w:r>
       <w:r>
-        <w:t>są dwa argumenty; argument ‘df’</w:t>
+        <w:t xml:space="preserve">są dwa argumenty; argument </w:t>
+      </w:r>
+      <w:r>
+        <w:rPr>
+          <w:i/>
+          <w:iCs/>
+        </w:rPr>
+        <w:t>df</w:t>
       </w:r>
       <w:r>
         <w:t xml:space="preserve"> (</w:t>
@@ -5638,19 +5795,63 @@
         <w:t xml:space="preserve">, a także argument </w:t>
       </w:r>
       <w:r>
-        <w:t>‘use’</w:t>
-      </w:r>
-      <w:r>
-        <w:t xml:space="preserve"> (przyjmujący wartości True lub False, określający czy użytkownik chce na wyjściu otrzymać </w:t>
+        <w:rPr>
+          <w:i/>
+          <w:iCs/>
+        </w:rPr>
+        <w:t>use</w:t>
+      </w:r>
+      <w:r>
+        <w:t xml:space="preserve"> (przyjmujący wartości </w:t>
+      </w:r>
+      <w:r>
+        <w:rPr>
+          <w:i/>
+          <w:iCs/>
+        </w:rPr>
+        <w:t>True</w:t>
+      </w:r>
+      <w:r>
+        <w:t xml:space="preserve"> lub </w:t>
+      </w:r>
+      <w:r>
+        <w:rPr>
+          <w:i/>
+          <w:iCs/>
+        </w:rPr>
+        <w:t>False</w:t>
+      </w:r>
+      <w:r>
+        <w:t xml:space="preserve">, określający czy użytkownik chce na wyjściu otrzymać </w:t>
       </w:r>
       <w:r>
         <w:t xml:space="preserve">wynik odpowiednio w postaci ramki danych lub </w:t>
       </w:r>
       <w:r>
-        <w:t>tekstu, domyślnie argument ten przyjmuje wartość False).</w:t>
-      </w:r>
-      <w:r>
-        <w:t xml:space="preserve"> Niezależnie od wartości przekazanej jako argument ‘use’ po wywołaniu metody użytkownik otrzyma </w:t>
+        <w:t xml:space="preserve">tekstu, domyślnie argument ten przyjmuje wartość </w:t>
+      </w:r>
+      <w:r>
+        <w:rPr>
+          <w:i/>
+          <w:iCs/>
+        </w:rPr>
+        <w:t>False</w:t>
+      </w:r>
+      <w:r>
+        <w:t>).</w:t>
+      </w:r>
+      <w:r>
+        <w:t xml:space="preserve"> Niezależnie od wartości przekazanej jako argument </w:t>
+      </w:r>
+      <w:r>
+        <w:rPr>
+          <w:i/>
+          <w:iCs/>
+        </w:rPr>
+        <w:t>use</w:t>
+      </w:r>
+      <w:r>
+        <w:t xml:space="preserve"> po wywołaniu metody użytkownik otrzyma </w:t>
       </w:r>
       <w:r>
         <w:t>tabelkę z każdym polem</w:t>
@@ -5665,7 +5866,11 @@
         <w:t xml:space="preserve">. </w:t>
       </w:r>
       <w:r>
-        <w:t>W przypadku gdy w ramce danych nie istnieje żadna kolumna o typie, który użytkownik chce zbadać</w:t>
+        <w:t xml:space="preserve">W przypadku gdy w ramce </w:t>
+      </w:r>
+      <w:r>
+        <w:lastRenderedPageBreak/>
+        <w:t>danych nie istnieje żadna kolumna o typie, który użytkownik chce zbadać</w:t>
       </w:r>
       <w:r>
         <w:t>, w terminalu wyświetla się odpowiednia informacja.</w:t>
@@ -5685,7 +5890,14 @@
         <w:jc w:val="both"/>
       </w:pPr>
       <w:r>
-        <w:t>Metoda check_numeric_data</w:t>
+        <w:t xml:space="preserve">Metoda </w:t>
+      </w:r>
+      <w:r>
+        <w:rPr>
+          <w:i/>
+          <w:iCs/>
+        </w:rPr>
+        <w:t>check_numeric_data</w:t>
       </w:r>
     </w:p>
     <w:p>
@@ -5693,14 +5905,33 @@
         <w:jc w:val="both"/>
       </w:pPr>
       <w:r>
-        <w:lastRenderedPageBreak/>
-        <w:t>Metoda check_numeric_data przyjmuje</w:t>
+        <w:t xml:space="preserve">Metoda </w:t>
+      </w:r>
+      <w:r>
+        <w:rPr>
+          <w:i/>
+          <w:iCs/>
+        </w:rPr>
+        <w:t>check_numeric_data</w:t>
+      </w:r>
+      <w:r>
+        <w:t xml:space="preserve"> przyjmuje</w:t>
       </w:r>
       <w:r>
         <w:t xml:space="preserve"> </w:t>
       </w:r>
       <w:r>
-        <w:t>dodatkowo argument ‘round’ określający ilość cy</w:t>
+        <w:t xml:space="preserve">dodatkowo argument </w:t>
+      </w:r>
+      <w:r>
+        <w:rPr>
+          <w:i/>
+          <w:iCs/>
+        </w:rPr>
+        <w:t>round</w:t>
+      </w:r>
+      <w:r>
+        <w:t xml:space="preserve"> określający ilość cy</w:t>
       </w:r>
       <w:r>
         <w:t>fr do których użytkownik chce zaokrąglić wynikowe statystyki.</w:t>
@@ -5721,10 +5952,85 @@
         <w:br/>
       </w:r>
       <w:r>
-        <w:t>o nazwie ramka_testowa, w której skład wchodz</w:t>
-      </w:r>
-      <w:r>
-        <w:t xml:space="preserve">ą cztery kolumny numeryczne (‘a’, ‘b’, ‘c’, ‘d’, ‘e’) </w:t>
+        <w:t xml:space="preserve">o nazwie </w:t>
+      </w:r>
+      <w:r>
+        <w:rPr>
+          <w:i/>
+          <w:iCs/>
+        </w:rPr>
+        <w:t>ramka_testowa</w:t>
+      </w:r>
+      <w:r>
+        <w:t>, w której skład wchodz</w:t>
+      </w:r>
+      <w:r>
+        <w:t>i</w:t>
+      </w:r>
+      <w:r>
+        <w:t xml:space="preserve"> </w:t>
+      </w:r>
+      <w:r>
+        <w:t>pięć</w:t>
+      </w:r>
+      <w:r>
+        <w:t xml:space="preserve"> kolumn numeryczn</w:t>
+      </w:r>
+      <w:r>
+        <w:t>ych</w:t>
+      </w:r>
+      <w:r>
+        <w:t xml:space="preserve"> (</w:t>
+      </w:r>
+      <w:r>
+        <w:rPr>
+          <w:i/>
+          <w:iCs/>
+        </w:rPr>
+        <w:t>a</w:t>
+      </w:r>
+      <w:r>
+        <w:t xml:space="preserve">, </w:t>
+      </w:r>
+      <w:r>
+        <w:rPr>
+          <w:i/>
+          <w:iCs/>
+        </w:rPr>
+        <w:t>b</w:t>
+      </w:r>
+      <w:r>
+        <w:t xml:space="preserve">, </w:t>
+      </w:r>
+      <w:r>
+        <w:rPr>
+          <w:i/>
+          <w:iCs/>
+        </w:rPr>
+        <w:t>c</w:t>
+      </w:r>
+      <w:r>
+        <w:t xml:space="preserve">, </w:t>
+      </w:r>
+      <w:r>
+        <w:rPr>
+          <w:i/>
+          <w:iCs/>
+        </w:rPr>
+        <w:t>d</w:t>
+      </w:r>
+      <w:r>
+        <w:t xml:space="preserve">, </w:t>
+      </w:r>
+      <w:r>
+        <w:rPr>
+          <w:i/>
+          <w:iCs/>
+        </w:rPr>
+        <w:t>e</w:t>
+      </w:r>
+      <w:r>
+        <w:t xml:space="preserve">) </w:t>
       </w:r>
       <w:r>
         <w:t xml:space="preserve">przedstawiono na Rys. 13. </w:t>
@@ -5747,10 +6053,10 @@
           <w:noProof/>
         </w:rPr>
         <w:drawing>
-          <wp:inline distT="0" distB="0" distL="0" distR="0" wp14:anchorId="3866C342" wp14:editId="48B3169A">
-            <wp:extent cx="5410200" cy="304800"/>
+          <wp:inline distT="0" distB="0" distL="0" distR="0" wp14:anchorId="3866C342" wp14:editId="05F988DB">
+            <wp:extent cx="5236845" cy="297815"/>
             <wp:effectExtent l="0" t="0" r="0" b="0"/>
-            <wp:docPr id="14" name="Obraz 11"/>
+            <wp:docPr id="14" name="Obraz 15"/>
             <wp:cNvGraphicFramePr>
               <a:graphicFrameLocks xmlns:a="http://schemas.openxmlformats.org/drawingml/2006/main" noChangeAspect="1"/>
             </wp:cNvGraphicFramePr>
@@ -5779,7 +6085,7 @@
                   <pic:spPr bwMode="auto">
                     <a:xfrm>
                       <a:off x="0" y="0"/>
-                      <a:ext cx="5410200" cy="304800"/>
+                      <a:ext cx="5236845" cy="297815"/>
                     </a:xfrm>
                     <a:prstGeom prst="rect">
                       <a:avLst/>
@@ -5838,6 +6144,18 @@
       <w:pPr>
         <w:jc w:val="center"/>
         <w:rPr>
+          <w:i/>
+          <w:iCs/>
+          <w:noProof/>
+        </w:rPr>
+      </w:pPr>
+    </w:p>
+    <w:p>
+      <w:pPr>
+        <w:jc w:val="center"/>
+        <w:rPr>
+          <w:i/>
+          <w:iCs/>
           <w:noProof/>
         </w:rPr>
       </w:pPr>
@@ -5846,10 +6164,10 @@
           <w:noProof/>
         </w:rPr>
         <w:drawing>
-          <wp:inline distT="0" distB="0" distL="0" distR="0" wp14:anchorId="7D92F63D" wp14:editId="6FCE543F">
+          <wp:inline distT="0" distB="0" distL="0" distR="0" wp14:anchorId="7D92F63D" wp14:editId="7BFA5CA4">
             <wp:extent cx="5410200" cy="1371600"/>
             <wp:effectExtent l="0" t="0" r="0" b="0"/>
-            <wp:docPr id="15" name="Obraz 10"/>
+            <wp:docPr id="15" name="Obraz 14"/>
             <wp:cNvGraphicFramePr>
               <a:graphicFrameLocks xmlns:a="http://schemas.openxmlformats.org/drawingml/2006/main" noChangeAspect="1"/>
             </wp:cNvGraphicFramePr>
@@ -5896,18 +6214,20 @@
       </w:r>
       <w:r>
         <w:rPr>
-          <w:noProof/>
-        </w:rPr>
-        <w:br/>
-      </w:r>
-      <w:r>
-        <w:rPr>
           <w:i/>
           <w:iCs/>
           <w:noProof/>
         </w:rPr>
         <w:t>Rys. 14 – Przykładowy wynik działania metody check_numeric_data</w:t>
       </w:r>
+    </w:p>
+    <w:p>
+      <w:pPr>
+        <w:jc w:val="center"/>
+        <w:rPr>
+          <w:noProof/>
+        </w:rPr>
+      </w:pPr>
     </w:p>
     <w:p>
       <w:pPr>
@@ -6145,6 +6465,7 @@
         <w:jc w:val="both"/>
       </w:pPr>
       <w:r>
+        <w:lastRenderedPageBreak/>
         <w:t>SUM – sumie wartości,</w:t>
       </w:r>
     </w:p>
@@ -6200,39 +6521,6 @@
     </w:p>
     <w:p>
       <w:pPr>
-        <w:jc w:val="both"/>
-      </w:pPr>
-    </w:p>
-    <w:p>
-      <w:pPr>
-        <w:jc w:val="both"/>
-      </w:pPr>
-      <w:r>
-        <w:t>Ponadto zaimplementowano piątą metod</w:t>
-      </w:r>
-      <w:r>
-        <w:t>ę</w:t>
-      </w:r>
-      <w:r>
-        <w:t xml:space="preserve"> wewnątrz tego </w:t>
-      </w:r>
-      <w:r>
-        <w:t>podmodułu</w:t>
-      </w:r>
-      <w:r>
-        <w:t xml:space="preserve">, podsumowywującą działanie </w:t>
-      </w:r>
-      <w:r>
-        <w:t>wyżej opisanych czterech metod</w:t>
-      </w:r>
-    </w:p>
-    <w:p>
-      <w:pPr>
-        <w:jc w:val="both"/>
-      </w:pPr>
-    </w:p>
-    <w:p>
-      <w:pPr>
         <w:numPr>
           <w:ilvl w:val="2"/>
           <w:numId w:val="7"/>
@@ -6248,22 +6536,76 @@
         <w:jc w:val="both"/>
       </w:pPr>
       <w:r>
-        <w:t xml:space="preserve">W metodzie tej dodano jeden dodatkowy argument ‘cat_dist’ przyjmujący wartość True lub False. Określa on czy użytkownika potrzebuje wyświetlić </w:t>
-      </w:r>
-      <w:r>
-        <w:t>podstawowe statystyki analogicznie do metody check_numeric_data (</w:t>
-      </w:r>
-      <w:r>
+        <w:t xml:space="preserve">W metodzie tej dodano jeden dodatkowy argument </w:t>
+      </w:r>
+      <w:r>
+        <w:rPr>
+          <w:i/>
+          <w:iCs/>
+        </w:rPr>
+        <w:t>cat_dist</w:t>
+      </w:r>
+      <w:r>
+        <w:t xml:space="preserve"> przyjmujący wartość </w:t>
+      </w:r>
+      <w:r>
+        <w:rPr>
+          <w:i/>
+          <w:iCs/>
+        </w:rPr>
+        <w:t>True</w:t>
+      </w:r>
+      <w:r>
+        <w:t xml:space="preserve"> lub </w:t>
+      </w:r>
+      <w:r>
+        <w:rPr>
+          <w:i/>
+          <w:iCs/>
+        </w:rPr>
         <w:t>False</w:t>
       </w:r>
       <w:r>
+        <w:t xml:space="preserve">. Określa on czy użytkownika potrzebuje wyświetlić </w:t>
+      </w:r>
+      <w:r>
+        <w:t xml:space="preserve">podstawowe statystyki analogicznie do metody </w:t>
+      </w:r>
+      <w:r>
+        <w:rPr>
+          <w:i/>
+          <w:iCs/>
+        </w:rPr>
+        <w:t>check_numeric_data</w:t>
+      </w:r>
+      <w:r>
+        <w:t xml:space="preserve"> (</w:t>
+      </w:r>
+      <w:r>
+        <w:rPr>
+          <w:i/>
+          <w:iCs/>
+        </w:rPr>
+        <w:t>False</w:t>
+      </w:r>
+      <w:r>
         <w:t>), cz</w:t>
       </w:r>
       <w:r>
         <w:t>y chce zobaczyć rozkład każdej ze zmiennej kategorycznej</w:t>
       </w:r>
       <w:r>
-        <w:t xml:space="preserve"> (True)</w:t>
+        <w:t xml:space="preserve"> (</w:t>
+      </w:r>
+      <w:r>
+        <w:rPr>
+          <w:i/>
+          <w:iCs/>
+        </w:rPr>
+        <w:t>True</w:t>
+      </w:r>
+      <w:r>
+        <w:t>)</w:t>
       </w:r>
       <w:r>
         <w:t>.</w:t>
@@ -6290,10 +6632,60 @@
         <w:t>i Rys. 17</w:t>
       </w:r>
       <w:r>
-        <w:t>. Do pokazania rezultatów użyto przykładowej ramki danych o nazwie ramka_danych przechowującej 4 kolumny kategoryczne</w:t>
-      </w:r>
-      <w:r>
-        <w:t xml:space="preserve"> (‘f’, ‘g’, ‘h’, ‘i’)</w:t>
+        <w:t xml:space="preserve">. Do pokazania rezultatów użyto przykładowej ramki danych o nazwie </w:t>
+      </w:r>
+      <w:r>
+        <w:rPr>
+          <w:i/>
+          <w:iCs/>
+        </w:rPr>
+        <w:t>ramka_danych</w:t>
+      </w:r>
+      <w:r>
+        <w:t xml:space="preserve"> przechowującej 4 kolumny kategoryczne</w:t>
+      </w:r>
+      <w:r>
+        <w:t xml:space="preserve"> (</w:t>
+      </w:r>
+      <w:r>
+        <w:rPr>
+          <w:i/>
+          <w:iCs/>
+        </w:rPr>
+        <w:t>f</w:t>
+      </w:r>
+      <w:r>
+        <w:t xml:space="preserve">, </w:t>
+      </w:r>
+      <w:r>
+        <w:rPr>
+          <w:i/>
+          <w:iCs/>
+        </w:rPr>
+        <w:t>g</w:t>
+      </w:r>
+      <w:r>
+        <w:t xml:space="preserve">, </w:t>
+      </w:r>
+      <w:r>
+        <w:rPr>
+          <w:i/>
+          <w:iCs/>
+        </w:rPr>
+        <w:t>h</w:t>
+      </w:r>
+      <w:r>
+        <w:t xml:space="preserve">, </w:t>
+      </w:r>
+      <w:r>
+        <w:rPr>
+          <w:i/>
+          <w:iCs/>
+        </w:rPr>
+        <w:t>i</w:t>
+      </w:r>
+      <w:r>
+        <w:t>)</w:t>
       </w:r>
       <w:r>
         <w:t>:</w:t>
@@ -6303,6 +6695,8 @@
       <w:pPr>
         <w:jc w:val="center"/>
         <w:rPr>
+          <w:i/>
+          <w:iCs/>
           <w:noProof/>
         </w:rPr>
       </w:pPr>
@@ -6311,10 +6705,10 @@
           <w:noProof/>
         </w:rPr>
         <w:drawing>
-          <wp:inline distT="0" distB="0" distL="0" distR="0" wp14:anchorId="7348C92C" wp14:editId="4F73857C">
+          <wp:inline distT="0" distB="0" distL="0" distR="0" wp14:anchorId="7348C92C" wp14:editId="596F430F">
             <wp:extent cx="5410200" cy="228600"/>
             <wp:effectExtent l="0" t="0" r="0" b="0"/>
-            <wp:docPr id="16" name="Obraz 9"/>
+            <wp:docPr id="16" name="Obraz 13"/>
             <wp:cNvGraphicFramePr>
               <a:graphicFrameLocks xmlns:a="http://schemas.openxmlformats.org/drawingml/2006/main" noChangeAspect="1"/>
             </wp:cNvGraphicFramePr>
@@ -6372,6 +6766,14 @@
       <w:pPr>
         <w:jc w:val="center"/>
         <w:rPr>
+          <w:noProof/>
+        </w:rPr>
+      </w:pPr>
+    </w:p>
+    <w:p>
+      <w:pPr>
+        <w:jc w:val="center"/>
+        <w:rPr>
           <w:i/>
           <w:iCs/>
           <w:noProof/>
@@ -6382,10 +6784,10 @@
           <w:noProof/>
         </w:rPr>
         <w:drawing>
-          <wp:inline distT="0" distB="0" distL="0" distR="0" wp14:anchorId="0829FC35" wp14:editId="1F562C5F">
+          <wp:inline distT="0" distB="0" distL="0" distR="0" wp14:anchorId="0829FC35" wp14:editId="678AB2DB">
             <wp:extent cx="5403215" cy="1295400"/>
             <wp:effectExtent l="0" t="0" r="0" b="0"/>
-            <wp:docPr id="17" name="Obraz 8"/>
+            <wp:docPr id="17" name="Obraz 12"/>
             <wp:cNvGraphicFramePr>
               <a:graphicFrameLocks xmlns:a="http://schemas.openxmlformats.org/drawingml/2006/main" noChangeAspect="1"/>
             </wp:cNvGraphicFramePr>
@@ -6452,7 +6854,7 @@
           <w:iCs/>
           <w:noProof/>
         </w:rPr>
-        <w:t>z argumentem ‘cat_dist’ u</w:t>
+        <w:t>z argumentem cat_dist u</w:t>
       </w:r>
       <w:r>
         <w:rPr>
@@ -6476,10 +6878,10 @@
         </w:rPr>
         <w:lastRenderedPageBreak/>
         <w:drawing>
-          <wp:inline distT="0" distB="0" distL="0" distR="0" wp14:anchorId="26C1FE1B" wp14:editId="3F4F52C9">
+          <wp:inline distT="0" distB="0" distL="0" distR="0" wp14:anchorId="26C1FE1B" wp14:editId="296C80F0">
             <wp:extent cx="5410200" cy="4648200"/>
             <wp:effectExtent l="0" t="0" r="0" b="0"/>
-            <wp:docPr id="18" name="Obraz 7"/>
+            <wp:docPr id="18" name="Obraz 11"/>
             <wp:cNvGraphicFramePr>
               <a:graphicFrameLocks xmlns:a="http://schemas.openxmlformats.org/drawingml/2006/main" noChangeAspect="1"/>
             </wp:cNvGraphicFramePr>
@@ -6546,7 +6948,23 @@
           <w:iCs/>
           <w:noProof/>
         </w:rPr>
-        <w:t xml:space="preserve">z argumentem ‘cat_dist’ ustawionym na </w:t>
+        <w:t>z argumentem cat_dist</w:t>
+      </w:r>
+      <w:r>
+        <w:rPr>
+          <w:i/>
+          <w:iCs/>
+          <w:noProof/>
+        </w:rPr>
+        <w:t xml:space="preserve"> </w:t>
+      </w:r>
+      <w:r>
+        <w:rPr>
+          <w:i/>
+          <w:iCs/>
+          <w:noProof/>
+        </w:rPr>
+        <w:t xml:space="preserve">ustawionym na </w:t>
       </w:r>
       <w:r>
         <w:rPr>
@@ -6732,6 +7150,7 @@
         <w:jc w:val="both"/>
       </w:pPr>
       <w:r>
+        <w:lastRenderedPageBreak/>
         <w:t>PERCENTAGE – procentowy udział kategorii w zbiorze danych</w:t>
       </w:r>
     </w:p>
@@ -6744,7 +7163,6 @@
         <w:jc w:val="both"/>
       </w:pPr>
       <w:r>
-        <w:lastRenderedPageBreak/>
         <w:t xml:space="preserve">RANK </w:t>
       </w:r>
       <w:r>
@@ -6774,7 +7192,14 @@
         <w:jc w:val="both"/>
       </w:pPr>
       <w:r>
-        <w:t>Metoda check_time_series_data</w:t>
+        <w:t xml:space="preserve">Metoda </w:t>
+      </w:r>
+      <w:r>
+        <w:rPr>
+          <w:i/>
+          <w:iCs/>
+        </w:rPr>
+        <w:t>check_time_series_data</w:t>
       </w:r>
     </w:p>
     <w:p>
@@ -6856,19 +7281,19 @@
       <w:r>
         <w:t xml:space="preserve"> </w:t>
       </w:r>
-      <w:commentRangeStart w:id="48"/>
+      <w:commentRangeStart w:id="44"/>
       <w:r>
         <w:t>najwcześniejsz</w:t>
       </w:r>
       <w:r>
         <w:t>y moment czasu</w:t>
       </w:r>
-      <w:commentRangeEnd w:id="48"/>
+      <w:commentRangeEnd w:id="44"/>
       <w:r>
         <w:rPr>
           <w:rStyle w:val="Odwoaniedokomentarza"/>
         </w:rPr>
-        <w:commentReference w:id="48"/>
+        <w:commentReference w:id="44"/>
       </w:r>
       <w:r>
         <w:t>,</w:t>
@@ -6948,7 +7373,43 @@
         <w:t xml:space="preserve">prostej, dziesięcioelementowej </w:t>
       </w:r>
       <w:r>
-        <w:t xml:space="preserve">ramce danych ‘ramka_testowa’ posiadającej dwie kolumny ‘j’ i ‘k’ o typie </w:t>
+        <w:t xml:space="preserve">ramce danych </w:t>
+      </w:r>
+      <w:r>
+        <w:rPr>
+          <w:i/>
+          <w:iCs/>
+        </w:rPr>
+        <w:t>ramka_testowa</w:t>
+      </w:r>
+      <w:r>
+        <w:t xml:space="preserve"> posiadającej dwie kolumny </w:t>
+      </w:r>
+      <w:r>
+        <w:rPr>
+          <w:i/>
+          <w:iCs/>
+        </w:rPr>
+        <w:t>j</w:t>
+      </w:r>
+      <w:r>
+        <w:t xml:space="preserve"> </w:t>
+      </w:r>
+      <w:r>
+        <w:t>oraz</w:t>
+      </w:r>
+      <w:r>
+        <w:t xml:space="preserve"> </w:t>
+      </w:r>
+      <w:r>
+        <w:rPr>
+          <w:i/>
+          <w:iCs/>
+        </w:rPr>
+        <w:t>k</w:t>
+      </w:r>
+      <w:r>
+        <w:t xml:space="preserve"> o typie </w:t>
       </w:r>
       <w:r>
         <w:t>datetime przedstawiono na Rys. 18</w:t>
@@ -6979,10 +7440,10 @@
           <w:noProof/>
         </w:rPr>
         <w:drawing>
-          <wp:inline distT="0" distB="0" distL="0" distR="0" wp14:anchorId="382D23C7" wp14:editId="02BBC189">
+          <wp:inline distT="0" distB="0" distL="0" distR="0" wp14:anchorId="382D23C7" wp14:editId="1B8EC710">
             <wp:extent cx="4565015" cy="304800"/>
             <wp:effectExtent l="0" t="0" r="0" b="0"/>
-            <wp:docPr id="19" name="Obraz 6"/>
+            <wp:docPr id="19" name="Obraz 10"/>
             <wp:cNvGraphicFramePr>
               <a:graphicFrameLocks xmlns:a="http://schemas.openxmlformats.org/drawingml/2006/main" noChangeAspect="1"/>
             </wp:cNvGraphicFramePr>
@@ -7086,16 +7547,26 @@
           <w:noProof/>
         </w:rPr>
       </w:pPr>
+    </w:p>
+    <w:p>
+      <w:pPr>
+        <w:jc w:val="center"/>
+        <w:rPr>
+          <w:i/>
+          <w:iCs/>
+          <w:noProof/>
+        </w:rPr>
+      </w:pPr>
       <w:r>
         <w:rPr>
           <w:i/>
           <w:noProof/>
         </w:rPr>
         <w:drawing>
-          <wp:inline distT="0" distB="0" distL="0" distR="0" wp14:anchorId="52C9D891" wp14:editId="2A6CF20F">
+          <wp:inline distT="0" distB="0" distL="0" distR="0" wp14:anchorId="52C9D891" wp14:editId="319FBD61">
             <wp:extent cx="5396230" cy="630555"/>
             <wp:effectExtent l="0" t="0" r="0" b="0"/>
-            <wp:docPr id="20" name="Obraz 5"/>
+            <wp:docPr id="20" name="Obraz 9"/>
             <wp:cNvGraphicFramePr>
               <a:graphicFrameLocks xmlns:a="http://schemas.openxmlformats.org/drawingml/2006/main" noChangeAspect="1"/>
             </wp:cNvGraphicFramePr>
@@ -7175,11 +7646,6 @@
     </w:p>
     <w:p>
       <w:pPr>
-        <w:jc w:val="center"/>
-      </w:pPr>
-    </w:p>
-    <w:p>
-      <w:pPr>
         <w:jc w:val="both"/>
       </w:pPr>
     </w:p>
@@ -7198,13 +7664,15 @@
         <w:rPr>
           <w:lang w:val="en-US"/>
         </w:rPr>
-        <w:t>Metoda check_time_interval_da</w:t>
-      </w:r>
-      <w:r>
-        <w:rPr>
+        <w:t xml:space="preserve">Metoda </w:t>
+      </w:r>
+      <w:r>
+        <w:rPr>
+          <w:i/>
+          <w:iCs/>
           <w:lang w:val="en-US"/>
         </w:rPr>
-        <w:t>ta</w:t>
+        <w:t>check_time_interval_data</w:t>
       </w:r>
     </w:p>
     <w:p>
@@ -7221,7 +7689,17 @@
         <w:t>w t</w:t>
       </w:r>
       <w:r>
-        <w:t>ym podmodule jest check_time_interval_data. Służy ona do podsumowyw</w:t>
+        <w:t xml:space="preserve">ym podmodule jest </w:t>
+      </w:r>
+      <w:r>
+        <w:rPr>
+          <w:i/>
+          <w:iCs/>
+        </w:rPr>
+        <w:t>check_time_interval_data</w:t>
+      </w:r>
+      <w:r>
+        <w:t>. Służy ona do podsumowyw</w:t>
       </w:r>
       <w:r>
         <w:t xml:space="preserve">ania zmiennych w postaci interwałów czasowych. </w:t>
@@ -7239,22 +7717,34 @@
         <w:br/>
       </w:r>
       <w:r>
-        <w:t xml:space="preserve">o nazwie ‘ramka_restowa’ zbudowanej z dwóch kolumn </w:t>
-      </w:r>
-      <w:r>
-        <w:t>‘</w:t>
-      </w:r>
-      <w:r>
+        <w:t xml:space="preserve">o nazwie </w:t>
+      </w:r>
+      <w:r>
+        <w:rPr>
+          <w:i/>
+          <w:iCs/>
+        </w:rPr>
+        <w:t>ramka_restowa</w:t>
+      </w:r>
+      <w:r>
+        <w:t xml:space="preserve"> zbudowanej z dwóch kolumn </w:t>
+      </w:r>
+      <w:r>
+        <w:rPr>
+          <w:i/>
+          <w:iCs/>
+        </w:rPr>
         <w:t>l</w:t>
       </w:r>
       <w:r>
-        <w:t>’</w:t>
-      </w:r>
-      <w:r>
         <w:t xml:space="preserve"> oraz </w:t>
       </w:r>
       <w:r>
-        <w:t>‘m’</w:t>
+        <w:rPr>
+          <w:i/>
+          <w:iCs/>
+        </w:rPr>
+        <w:t>m</w:t>
       </w:r>
       <w:r>
         <w:t xml:space="preserve"> w postaci interwałów czasowych.</w:t>
@@ -7266,19 +7756,21 @@
         <w:rPr>
           <w:i/>
           <w:iCs/>
-        </w:rPr>
-      </w:pPr>
-      <w:r>
-        <w:rPr>
-          <w:i/>
-          <w:iCs/>
-          <w:noProof/>
-        </w:rPr>
+          <w:noProof/>
+        </w:rPr>
+      </w:pPr>
+      <w:r>
+        <w:rPr>
+          <w:i/>
+          <w:iCs/>
+          <w:noProof/>
+        </w:rPr>
+        <w:lastRenderedPageBreak/>
         <w:drawing>
-          <wp:inline distT="0" distB="0" distL="0" distR="0" wp14:anchorId="37CBF325" wp14:editId="50F80B9C">
+          <wp:inline distT="0" distB="0" distL="0" distR="0" wp14:anchorId="37CBF325" wp14:editId="1757100C">
             <wp:extent cx="4627245" cy="297815"/>
             <wp:effectExtent l="0" t="0" r="0" b="0"/>
-            <wp:docPr id="21" name="Obraz 4"/>
+            <wp:docPr id="21" name="Obraz 8"/>
             <wp:cNvGraphicFramePr>
               <a:graphicFrameLocks xmlns:a="http://schemas.openxmlformats.org/drawingml/2006/main" noChangeAspect="1"/>
             </wp:cNvGraphicFramePr>
@@ -7339,20 +7831,28 @@
         <w:rPr>
           <w:i/>
           <w:iCs/>
-          <w:noProof/>
-        </w:rPr>
-      </w:pPr>
-      <w:r>
-        <w:rPr>
-          <w:i/>
-          <w:noProof/>
-        </w:rPr>
-        <w:lastRenderedPageBreak/>
+        </w:rPr>
+      </w:pPr>
+    </w:p>
+    <w:p>
+      <w:pPr>
+        <w:jc w:val="center"/>
+        <w:rPr>
+          <w:i/>
+          <w:iCs/>
+          <w:noProof/>
+        </w:rPr>
+      </w:pPr>
+      <w:r>
+        <w:rPr>
+          <w:i/>
+          <w:noProof/>
+        </w:rPr>
         <w:drawing>
-          <wp:inline distT="0" distB="0" distL="0" distR="0" wp14:anchorId="38599F67" wp14:editId="6793C156">
+          <wp:inline distT="0" distB="0" distL="0" distR="0" wp14:anchorId="38599F67" wp14:editId="4BE1D470">
             <wp:extent cx="5396230" cy="533400"/>
             <wp:effectExtent l="0" t="0" r="0" b="0"/>
-            <wp:docPr id="22" name="Obraz 3"/>
+            <wp:docPr id="22" name="Obraz 7"/>
             <wp:cNvGraphicFramePr>
               <a:graphicFrameLocks xmlns:a="http://schemas.openxmlformats.org/drawingml/2006/main" noChangeAspect="1"/>
             </wp:cNvGraphicFramePr>
@@ -7432,6 +7932,16 @@
     </w:p>
     <w:p>
       <w:pPr>
+        <w:jc w:val="center"/>
+        <w:rPr>
+          <w:i/>
+          <w:iCs/>
+          <w:noProof/>
+        </w:rPr>
+      </w:pPr>
+    </w:p>
+    <w:p>
+      <w:pPr>
         <w:rPr>
           <w:noProof/>
         </w:rPr>
@@ -7611,6 +8121,8 @@
         </w:numPr>
         <w:jc w:val="both"/>
         <w:rPr>
+          <w:i/>
+          <w:iCs/>
           <w:lang w:val="en-US"/>
         </w:rPr>
       </w:pPr>
@@ -7618,12 +8130,22 @@
         <w:rPr>
           <w:lang w:val="en-US"/>
         </w:rPr>
-        <w:t>Metoda check</w:t>
-      </w:r>
-      <w:r>
-        <w:rPr>
+        <w:t>Metoda</w:t>
+      </w:r>
+      <w:r>
+        <w:rPr>
+          <w:i/>
+          <w:iCs/>
           <w:lang w:val="en-US"/>
         </w:rPr>
+        <w:t xml:space="preserve"> check</w:t>
+      </w:r>
+      <w:r>
+        <w:rPr>
+          <w:i/>
+          <w:iCs/>
+          <w:lang w:val="en-US"/>
+        </w:rPr>
         <w:t>_data</w:t>
       </w:r>
     </w:p>
@@ -7638,6 +8160,10 @@
         <w:t xml:space="preserve">metoda </w:t>
       </w:r>
       <w:r>
+        <w:rPr>
+          <w:i/>
+          <w:iCs/>
+        </w:rPr>
         <w:t>check_data</w:t>
       </w:r>
       <w:r>
@@ -7687,10 +8213,10 @@
           <w:noProof/>
         </w:rPr>
         <w:drawing>
-          <wp:inline distT="0" distB="0" distL="0" distR="0" wp14:anchorId="58F42321" wp14:editId="7DD87A35">
+          <wp:inline distT="0" distB="0" distL="0" distR="0" wp14:anchorId="58F42321" wp14:editId="4BD653BC">
             <wp:extent cx="2313940" cy="221615"/>
             <wp:effectExtent l="0" t="0" r="0" b="0"/>
-            <wp:docPr id="23" name="Obraz 2"/>
+            <wp:docPr id="23" name="Obraz 6"/>
             <wp:cNvGraphicFramePr>
               <a:graphicFrameLocks xmlns:a="http://schemas.openxmlformats.org/drawingml/2006/main" noChangeAspect="1"/>
             </wp:cNvGraphicFramePr>
@@ -7747,6 +8273,16 @@
     </w:p>
     <w:p>
       <w:pPr>
+        <w:jc w:val="center"/>
+        <w:rPr>
+          <w:i/>
+          <w:iCs/>
+          <w:noProof/>
+        </w:rPr>
+      </w:pPr>
+    </w:p>
+    <w:p>
+      <w:pPr>
         <w:jc w:val="both"/>
       </w:pPr>
       <w:r>
@@ -7762,7 +8298,17 @@
         <w:t xml:space="preserve">Na Rys. 23 zaprezentowano </w:t>
       </w:r>
       <w:r>
-        <w:t>wynik działania tej metody na testowej ramce danych ‘ramka_testowa’</w:t>
+        <w:t xml:space="preserve">wynik działania tej metody na testowej ramce danych </w:t>
+      </w:r>
+      <w:r>
+        <w:rPr>
+          <w:i/>
+          <w:iCs/>
+        </w:rPr>
+        <w:t>ramka_testowa</w:t>
+      </w:r>
+      <w:r>
+        <w:t>.</w:t>
       </w:r>
     </w:p>
     <w:p>
@@ -7780,10 +8326,10 @@
         </w:rPr>
         <w:lastRenderedPageBreak/>
         <w:drawing>
-          <wp:inline distT="0" distB="0" distL="0" distR="0" wp14:anchorId="03B5241D" wp14:editId="7D880E26">
+          <wp:inline distT="0" distB="0" distL="0" distR="0" wp14:anchorId="03B5241D" wp14:editId="51768BE6">
             <wp:extent cx="5396230" cy="2438400"/>
             <wp:effectExtent l="0" t="0" r="0" b="0"/>
-            <wp:docPr id="24" name="Obraz 1"/>
+            <wp:docPr id="24" name="Obraz 5"/>
             <wp:cNvGraphicFramePr>
               <a:graphicFrameLocks xmlns:a="http://schemas.openxmlformats.org/drawingml/2006/main" noChangeAspect="1"/>
             </wp:cNvGraphicFramePr>
@@ -7856,17 +8402,20 @@
       <w:pPr>
         <w:pStyle w:val="Nagwek2"/>
       </w:pPr>
-      <w:bookmarkStart w:id="49" w:name="_Toc182858992"/>
+      <w:bookmarkStart w:id="45" w:name="_Toc182858992"/>
       <w:r>
         <w:t xml:space="preserve">PODMODUŁ </w:t>
       </w:r>
       <w:r>
-        <w:t>‘</w:t>
-      </w:r>
-      <w:r>
-        <w:t>transformations’</w:t>
-      </w:r>
-      <w:bookmarkEnd w:id="49"/>
+        <w:t>„</w:t>
+      </w:r>
+      <w:r>
+        <w:t>transformations</w:t>
+      </w:r>
+      <w:bookmarkEnd w:id="45"/>
+      <w:r>
+        <w:t>”</w:t>
+      </w:r>
     </w:p>
     <w:p>
       <w:pPr>
@@ -8011,7 +8560,14 @@
         <w:t>. W każdym przypadku metoda ta na wejściu przyjmuje ramkę danych (</w:t>
       </w:r>
       <w:r>
-        <w:t>argument ‘df’</w:t>
+        <w:t xml:space="preserve">argument </w:t>
+      </w:r>
+      <w:r>
+        <w:rPr>
+          <w:i/>
+          <w:iCs/>
+        </w:rPr>
+        <w:t>df</w:t>
       </w:r>
       <w:r>
         <w:t>)</w:t>
@@ -8020,10 +8576,30 @@
         <w:t xml:space="preserve"> oraz nazwę kolumny/kolumn</w:t>
       </w:r>
       <w:r>
-        <w:t xml:space="preserve"> (argument ‘columns’) w której znajdują się dane, które użytkownik chce przetransformować. </w:t>
-      </w:r>
-      <w:r>
-        <w:t>Argument ‘df’ zawsze musi przyjmować r</w:t>
+        <w:t xml:space="preserve"> (argument </w:t>
+      </w:r>
+      <w:r>
+        <w:rPr>
+          <w:i/>
+          <w:iCs/>
+        </w:rPr>
+        <w:t>columns</w:t>
+      </w:r>
+      <w:r>
+        <w:t xml:space="preserve">) w której znajdują się dane, które użytkownik chce przetransformować. </w:t>
+      </w:r>
+      <w:r>
+        <w:t xml:space="preserve">Argument </w:t>
+      </w:r>
+      <w:r>
+        <w:rPr>
+          <w:i/>
+          <w:iCs/>
+        </w:rPr>
+        <w:t>df</w:t>
+      </w:r>
+      <w:r>
+        <w:t xml:space="preserve"> zawsze musi przyjmować r</w:t>
       </w:r>
       <w:r>
         <w:t xml:space="preserve">amkę danych </w:t>
@@ -8032,7 +8608,17 @@
         <w:br/>
       </w:r>
       <w:r>
-        <w:t>z pakietu Pandas, natomiast argument ‘columns’ może być w postaci stringu</w:t>
+        <w:t xml:space="preserve">z pakietu Pandas, natomiast argument </w:t>
+      </w:r>
+      <w:r>
+        <w:rPr>
+          <w:i/>
+          <w:iCs/>
+        </w:rPr>
+        <w:t>columns</w:t>
+      </w:r>
+      <w:r>
+        <w:t xml:space="preserve"> może być w postaci stringu</w:t>
       </w:r>
       <w:r>
         <w:t xml:space="preserve"> </w:t>
@@ -8070,14 +8656,21 @@
         <w:t>Metoda</w:t>
       </w:r>
       <w:r>
-        <w:t xml:space="preserve"> ‘standarization’</w:t>
+        <w:t xml:space="preserve"> </w:t>
+      </w:r>
+      <w:r>
+        <w:rPr>
+          <w:i/>
+          <w:iCs/>
+        </w:rPr>
+        <w:t>standarization</w:t>
       </w:r>
     </w:p>
     <w:p>
       <w:pPr>
         <w:jc w:val="both"/>
       </w:pPr>
-      <w:commentRangeStart w:id="50"/>
+      <w:commentRangeStart w:id="46"/>
       <w:r>
         <w:t xml:space="preserve">Standaryzacja danych jest </w:t>
       </w:r>
@@ -8266,8 +8859,6 @@
       </w:r>
       <w:r>
         <w:br/>
-      </w:r>
-      <w:r>
         <w:t>x</w:t>
       </w:r>
       <w:r>
@@ -8309,12 +8900,12 @@
       <w:r>
         <w:t xml:space="preserve"> – odchylenie standardowe całej populacji zmiennej x</w:t>
       </w:r>
-      <w:commentRangeEnd w:id="50"/>
+      <w:commentRangeEnd w:id="46"/>
       <w:r>
         <w:rPr>
           <w:rStyle w:val="Odwoaniedokomentarza"/>
         </w:rPr>
-        <w:commentReference w:id="50"/>
+        <w:commentReference w:id="46"/>
       </w:r>
     </w:p>
     <w:p>
@@ -8338,10 +8929,10 @@
           <w:noProof/>
         </w:rPr>
         <w:drawing>
-          <wp:inline distT="0" distB="0" distL="0" distR="0" wp14:anchorId="74BE5B1A" wp14:editId="55B1C3F7">
+          <wp:inline distT="0" distB="0" distL="0" distR="0" wp14:anchorId="74BE5B1A" wp14:editId="47350F80">
             <wp:extent cx="3636645" cy="1330325"/>
             <wp:effectExtent l="0" t="0" r="0" b="0"/>
-            <wp:docPr id="25" name="Obraz 1"/>
+            <wp:docPr id="25" name="Obraz 4"/>
             <wp:cNvGraphicFramePr>
               <a:graphicFrameLocks xmlns:a="http://schemas.openxmlformats.org/drawingml/2006/main" noChangeAspect="1"/>
             </wp:cNvGraphicFramePr>
@@ -8349,7 +8940,7 @@
               <a:graphicData uri="http://schemas.openxmlformats.org/drawingml/2006/picture">
                 <pic:pic xmlns:pic="http://schemas.openxmlformats.org/drawingml/2006/picture">
                   <pic:nvPicPr>
-                    <pic:cNvPr id="0" name="Obraz 1"/>
+                    <pic:cNvPr id="0" name="Picture 25"/>
                     <pic:cNvPicPr>
                       <a:picLocks noChangeAspect="1" noChangeArrowheads="1"/>
                     </pic:cNvPicPr>
@@ -8393,24 +8984,18 @@
           <w:noProof/>
         </w:rPr>
         <w:br/>
-        <w:t xml:space="preserve">Rys. 24 - </w:t>
-      </w:r>
-      <w:r>
-        <w:rPr>
-          <w:i/>
-          <w:iCs/>
-          <w:noProof/>
-        </w:rPr>
-        <w:t xml:space="preserve">Przykład wywołania metody </w:t>
-      </w:r>
-      <w:r>
-        <w:rPr>
-          <w:i/>
-          <w:iCs/>
-          <w:noProof/>
-        </w:rPr>
-        <w:t>standarization</w:t>
-      </w:r>
+        <w:t>Rys. 24 - Przykład wywołania metody standarization</w:t>
+      </w:r>
+    </w:p>
+    <w:p>
+      <w:pPr>
+        <w:jc w:val="center"/>
+        <w:rPr>
+          <w:i/>
+          <w:iCs/>
+          <w:noProof/>
+        </w:rPr>
+      </w:pPr>
     </w:p>
     <w:p>
       <w:pPr>
@@ -8438,10 +9023,10 @@
           <w:noProof/>
         </w:rPr>
         <w:drawing>
-          <wp:inline distT="0" distB="0" distL="0" distR="0" wp14:anchorId="56E773DB" wp14:editId="4362BD44">
+          <wp:inline distT="0" distB="0" distL="0" distR="0" wp14:anchorId="56E773DB" wp14:editId="6AB53024">
             <wp:extent cx="5396230" cy="2022475"/>
             <wp:effectExtent l="0" t="0" r="0" b="0"/>
-            <wp:docPr id="29" name="Obraz 1"/>
+            <wp:docPr id="26" name="Obraz 3"/>
             <wp:cNvGraphicFramePr>
               <a:graphicFrameLocks xmlns:a="http://schemas.openxmlformats.org/drawingml/2006/main" noChangeAspect="1"/>
             </wp:cNvGraphicFramePr>
@@ -8449,7 +9034,7 @@
               <a:graphicData uri="http://schemas.openxmlformats.org/drawingml/2006/picture">
                 <pic:pic xmlns:pic="http://schemas.openxmlformats.org/drawingml/2006/picture">
                   <pic:nvPicPr>
-                    <pic:cNvPr id="0" name="Obraz 1"/>
+                    <pic:cNvPr id="0" name="Picture 26"/>
                     <pic:cNvPicPr>
                       <a:picLocks noChangeAspect="1" noChangeArrowheads="1"/>
                     </pic:cNvPicPr>
@@ -8541,20 +9126,21 @@
         <w:jc w:val="both"/>
       </w:pPr>
       <w:r>
-        <w:t>Metoda ‘</w:t>
-      </w:r>
-      <w:r>
+        <w:t xml:space="preserve">Metoda </w:t>
+      </w:r>
+      <w:r>
+        <w:rPr>
+          <w:i/>
+          <w:iCs/>
+        </w:rPr>
         <w:t>normalization_min_max</w:t>
       </w:r>
-      <w:r>
-        <w:t>’</w:t>
-      </w:r>
     </w:p>
     <w:p>
       <w:pPr>
         <w:jc w:val="both"/>
       </w:pPr>
-      <w:commentRangeStart w:id="51"/>
+      <w:commentRangeStart w:id="47"/>
       <w:r>
         <w:t xml:space="preserve">Jest to pierwsza z metod normalizujących </w:t>
       </w:r>
@@ -8775,10 +9361,7 @@
         <w:t>max</w:t>
       </w:r>
       <w:r>
-        <w:t xml:space="preserve"> – </w:t>
-      </w:r>
-      <w:r>
-        <w:t>wartość maksymalna występująca w populacji</w:t>
+        <w:t xml:space="preserve"> – wartość maksymalna występująca w populacji</w:t>
       </w:r>
     </w:p>
     <w:p>
@@ -8822,20 +9405,34 @@
         <w:t>osiąga wartość 0, a wartość</w:t>
       </w:r>
       <w:r>
-        <w:t xml:space="preserve"> maksymalna 1. </w:t>
-      </w:r>
-      <w:commentRangeEnd w:id="51"/>
+        <w:t xml:space="preserve"> </w:t>
+      </w:r>
+      <w:r>
+        <w:lastRenderedPageBreak/>
+        <w:t xml:space="preserve">maksymalna 1. </w:t>
+      </w:r>
+      <w:commentRangeEnd w:id="47"/>
       <w:r>
         <w:rPr>
           <w:rStyle w:val="Odwoaniedokomentarza"/>
         </w:rPr>
-        <w:commentReference w:id="51"/>
+        <w:commentReference w:id="47"/>
       </w:r>
       <w:r>
         <w:t xml:space="preserve">Poniżej na Rys. 26 pokazano przykładowe wywołanie </w:t>
       </w:r>
       <w:r>
-        <w:t xml:space="preserve">metody ‘normalization_min_max’ na przykładowej ramce danych. </w:t>
+        <w:t xml:space="preserve">metody </w:t>
+      </w:r>
+      <w:r>
+        <w:rPr>
+          <w:i/>
+          <w:iCs/>
+        </w:rPr>
+        <w:t>normalization_min_max</w:t>
+      </w:r>
+      <w:r>
+        <w:t xml:space="preserve"> na przykładowej ramce danych. </w:t>
       </w:r>
     </w:p>
     <w:p>
@@ -8851,12 +9448,11 @@
         <w:rPr>
           <w:noProof/>
         </w:rPr>
-        <w:lastRenderedPageBreak/>
         <w:drawing>
-          <wp:inline distT="0" distB="0" distL="0" distR="0" wp14:anchorId="3903D0A3" wp14:editId="634CDD99">
+          <wp:inline distT="0" distB="0" distL="0" distR="0" wp14:anchorId="3903D0A3" wp14:editId="65D398B9">
             <wp:extent cx="3810000" cy="1419860"/>
             <wp:effectExtent l="0" t="0" r="0" b="0"/>
-            <wp:docPr id="30" name="Obraz 1"/>
+            <wp:docPr id="27" name="Obraz 2"/>
             <wp:cNvGraphicFramePr>
               <a:graphicFrameLocks xmlns:a="http://schemas.openxmlformats.org/drawingml/2006/main" noChangeAspect="1"/>
             </wp:cNvGraphicFramePr>
@@ -8864,7 +9460,7 @@
               <a:graphicData uri="http://schemas.openxmlformats.org/drawingml/2006/picture">
                 <pic:pic xmlns:pic="http://schemas.openxmlformats.org/drawingml/2006/picture">
                   <pic:nvPicPr>
-                    <pic:cNvPr id="0" name="Obraz 1"/>
+                    <pic:cNvPr id="0" name="Picture 27"/>
                     <pic:cNvPicPr>
                       <a:picLocks noChangeAspect="1" noChangeArrowheads="1"/>
                     </pic:cNvPicPr>
@@ -8942,6 +9538,16 @@
     </w:p>
     <w:p>
       <w:pPr>
+        <w:jc w:val="center"/>
+        <w:rPr>
+          <w:i/>
+          <w:iCs/>
+          <w:noProof/>
+        </w:rPr>
+      </w:pPr>
+    </w:p>
+    <w:p>
+      <w:pPr>
         <w:jc w:val="both"/>
         <w:rPr>
           <w:noProof/>
@@ -8963,10 +9569,10 @@
           <w:noProof/>
         </w:rPr>
         <w:drawing>
-          <wp:inline distT="0" distB="0" distL="0" distR="0" wp14:anchorId="25E6A26B" wp14:editId="4517F352">
+          <wp:inline distT="0" distB="0" distL="0" distR="0" wp14:anchorId="25E6A26B" wp14:editId="513BBF96">
             <wp:extent cx="5403215" cy="2016125"/>
             <wp:effectExtent l="0" t="0" r="0" b="0"/>
-            <wp:docPr id="33" name="Obraz 1"/>
+            <wp:docPr id="28" name="Obraz 1"/>
             <wp:cNvGraphicFramePr>
               <a:graphicFrameLocks xmlns:a="http://schemas.openxmlformats.org/drawingml/2006/main" noChangeAspect="1"/>
             </wp:cNvGraphicFramePr>
@@ -8974,7 +9580,7 @@
               <a:graphicData uri="http://schemas.openxmlformats.org/drawingml/2006/picture">
                 <pic:pic xmlns:pic="http://schemas.openxmlformats.org/drawingml/2006/picture">
                   <pic:nvPicPr>
-                    <pic:cNvPr id="0" name="Obraz 1"/>
+                    <pic:cNvPr id="0" name="Picture 28"/>
                     <pic:cNvPicPr>
                       <a:picLocks noChangeAspect="1" noChangeArrowheads="1"/>
                     </pic:cNvPicPr>
@@ -9070,6 +9676,1284 @@
     </w:p>
     <w:p>
       <w:pPr>
+        <w:numPr>
+          <w:ilvl w:val="2"/>
+          <w:numId w:val="7"/>
+        </w:numPr>
+        <w:jc w:val="both"/>
+        <w:rPr>
+          <w:i/>
+          <w:iCs/>
+        </w:rPr>
+      </w:pPr>
+      <w:r>
+        <w:t>Metoda</w:t>
+      </w:r>
+      <w:r>
+        <w:t xml:space="preserve"> </w:t>
+      </w:r>
+      <w:r>
+        <w:rPr>
+          <w:i/>
+          <w:iCs/>
+        </w:rPr>
+        <w:t>log_transformation</w:t>
+      </w:r>
+    </w:p>
+    <w:p>
+      <w:pPr>
+        <w:jc w:val="both"/>
+      </w:pPr>
+      <w:r>
+        <w:t>Metoda ta</w:t>
+      </w:r>
+      <w:r>
+        <w:t xml:space="preserve"> odpowiedzialna jest za przeprowadzanie transformacji logarytmicznej na zmiennej. Transformacja logarytmiczna jest kolejnym przykładem </w:t>
+      </w:r>
+      <w:r>
+        <w:t xml:space="preserve">przekształcania danych. Polega ona na </w:t>
+      </w:r>
+      <w:r>
+        <w:t xml:space="preserve">wyciągnięciu logarytmu </w:t>
+      </w:r>
+      <w:r>
+        <w:t xml:space="preserve">z każdej </w:t>
+      </w:r>
+      <w:r>
+        <w:t xml:space="preserve">obserwacji w danej kolumnie ramki danych. Jest to niezwykle </w:t>
+      </w:r>
+      <w:r>
+        <w:t>przydatne</w:t>
+      </w:r>
+      <w:r>
+        <w:t xml:space="preserve"> narzędzie</w:t>
+      </w:r>
+      <w:r>
+        <w:t xml:space="preserve">, </w:t>
+      </w:r>
+      <w:r>
+        <w:t xml:space="preserve">w przypadku gdy zakres danych ma </w:t>
+      </w:r>
+      <w:r>
+        <w:t xml:space="preserve">bardzo dużą wartość, a wartości odstające mogą wypaczyć wynik prowadzonych badań. Poprzez </w:t>
+      </w:r>
+      <w:r>
+        <w:t xml:space="preserve">przeprowadzenie </w:t>
+      </w:r>
+      <w:r>
+        <w:t>transformacj</w:t>
+      </w:r>
+      <w:r>
+        <w:t>i</w:t>
+      </w:r>
+      <w:r>
+        <w:t xml:space="preserve"> logarytmiczn</w:t>
+      </w:r>
+      <w:r>
+        <w:t>ej</w:t>
+      </w:r>
+      <w:r>
+        <w:t xml:space="preserve"> </w:t>
+      </w:r>
+      <w:r>
+        <w:t xml:space="preserve">wpływ tychże wartości </w:t>
+      </w:r>
+      <w:r>
+        <w:t xml:space="preserve">zmniejsza się, często pozwalając na zbudowanie modelu </w:t>
+      </w:r>
+      <w:r>
+        <w:t xml:space="preserve">(np. regresyjnego) bez negatywnego wpływu wartości znacznie odstających. </w:t>
+      </w:r>
+    </w:p>
+    <w:p>
+      <w:pPr>
+        <w:jc w:val="center"/>
+        <w:rPr>
+          <w:i/>
+          <w:iCs/>
+          <w:noProof/>
+        </w:rPr>
+      </w:pPr>
+      <w:r>
+        <w:rPr>
+          <w:i/>
+          <w:iCs/>
+          <w:noProof/>
+        </w:rPr>
+        <w:drawing>
+          <wp:inline distT="0" distB="0" distL="0" distR="0" wp14:anchorId="4DD89827" wp14:editId="29EEFCF4">
+            <wp:extent cx="4585970" cy="1087755"/>
+            <wp:effectExtent l="0" t="0" r="0" b="0"/>
+            <wp:docPr id="29" name="Obraz 1"/>
+            <wp:cNvGraphicFramePr>
+              <a:graphicFrameLocks xmlns:a="http://schemas.openxmlformats.org/drawingml/2006/main" noChangeAspect="1"/>
+            </wp:cNvGraphicFramePr>
+            <a:graphic xmlns:a="http://schemas.openxmlformats.org/drawingml/2006/main">
+              <a:graphicData uri="http://schemas.openxmlformats.org/drawingml/2006/picture">
+                <pic:pic xmlns:pic="http://schemas.openxmlformats.org/drawingml/2006/picture">
+                  <pic:nvPicPr>
+                    <pic:cNvPr id="0" name="Obraz 1"/>
+                    <pic:cNvPicPr>
+                      <a:picLocks noChangeAspect="1" noChangeArrowheads="1"/>
+                    </pic:cNvPicPr>
+                  </pic:nvPicPr>
+                  <pic:blipFill>
+                    <a:blip r:embed="rId42">
+                      <a:extLst>
+                        <a:ext uri="{28A0092B-C50C-407E-A947-70E740481C1C}">
+                          <a14:useLocalDpi xmlns:a14="http://schemas.microsoft.com/office/drawing/2010/main" val="0"/>
+                        </a:ext>
+                      </a:extLst>
+                    </a:blip>
+                    <a:srcRect/>
+                    <a:stretch>
+                      <a:fillRect/>
+                    </a:stretch>
+                  </pic:blipFill>
+                  <pic:spPr bwMode="auto">
+                    <a:xfrm>
+                      <a:off x="0" y="0"/>
+                      <a:ext cx="4585970" cy="1087755"/>
+                    </a:xfrm>
+                    <a:prstGeom prst="rect">
+                      <a:avLst/>
+                    </a:prstGeom>
+                    <a:noFill/>
+                    <a:ln>
+                      <a:noFill/>
+                    </a:ln>
+                  </pic:spPr>
+                </pic:pic>
+              </a:graphicData>
+            </a:graphic>
+          </wp:inline>
+        </w:drawing>
+      </w:r>
+      <w:r>
+        <w:rPr>
+          <w:i/>
+          <w:iCs/>
+          <w:noProof/>
+        </w:rPr>
+        <w:t xml:space="preserve"> </w:t>
+      </w:r>
+      <w:r>
+        <w:rPr>
+          <w:i/>
+          <w:iCs/>
+          <w:noProof/>
+        </w:rPr>
+        <w:br/>
+      </w:r>
+      <w:r>
+        <w:rPr>
+          <w:i/>
+          <w:iCs/>
+          <w:noProof/>
+        </w:rPr>
+        <w:t>Rys. 2</w:t>
+      </w:r>
+      <w:r>
+        <w:rPr>
+          <w:i/>
+          <w:iCs/>
+          <w:noProof/>
+        </w:rPr>
+        <w:t>8</w:t>
+      </w:r>
+      <w:r>
+        <w:rPr>
+          <w:i/>
+          <w:iCs/>
+          <w:noProof/>
+        </w:rPr>
+        <w:t xml:space="preserve"> - Przykład wywołania metody </w:t>
+      </w:r>
+      <w:r>
+        <w:rPr>
+          <w:i/>
+          <w:iCs/>
+          <w:noProof/>
+        </w:rPr>
+        <w:t>log_transformation</w:t>
+      </w:r>
+    </w:p>
+    <w:p>
+      <w:pPr>
+        <w:jc w:val="both"/>
+      </w:pPr>
+      <w:r>
+        <w:lastRenderedPageBreak/>
+        <w:t xml:space="preserve">Na rysunku powyżej Rys. 28 zaprezentowano przykład wywołania tej metody. Jak widać przyjmuje ona oprócz </w:t>
+      </w:r>
+      <w:r>
+        <w:t>dwóch podstawowych argumentów</w:t>
+      </w:r>
+      <w:r>
+        <w:t>;</w:t>
+      </w:r>
+      <w:r>
+        <w:t xml:space="preserve"> trzy dodatkowe. Są to argumenty </w:t>
+      </w:r>
+      <w:r>
+        <w:rPr>
+          <w:i/>
+          <w:iCs/>
+        </w:rPr>
+        <w:t>a</w:t>
+      </w:r>
+      <w:r>
+        <w:t xml:space="preserve">, </w:t>
+      </w:r>
+      <w:r>
+        <w:rPr>
+          <w:i/>
+          <w:iCs/>
+        </w:rPr>
+        <w:t>b</w:t>
+      </w:r>
+      <w:r>
+        <w:t xml:space="preserve"> oraz </w:t>
+      </w:r>
+      <w:r>
+        <w:rPr>
+          <w:i/>
+          <w:iCs/>
+        </w:rPr>
+        <w:t>c</w:t>
+      </w:r>
+      <w:r>
+        <w:t>, każdy z nich musi być podany jako obiekt typu float</w:t>
+      </w:r>
+      <w:r>
+        <w:t xml:space="preserve">. </w:t>
+      </w:r>
+      <w:r>
+        <w:t xml:space="preserve">Pierwszy z nich, argument </w:t>
+      </w:r>
+      <w:r>
+        <w:rPr>
+          <w:i/>
+          <w:iCs/>
+        </w:rPr>
+        <w:t>a</w:t>
+      </w:r>
+      <w:r>
+        <w:t xml:space="preserve"> określa </w:t>
+      </w:r>
+      <w:r>
+        <w:t>współczynnik skalujący</w:t>
+      </w:r>
+      <w:r>
+        <w:t>, d</w:t>
+      </w:r>
+      <w:r>
+        <w:t>r</w:t>
+      </w:r>
+      <w:r>
+        <w:t xml:space="preserve">ugi argument </w:t>
+      </w:r>
+      <w:r>
+        <w:rPr>
+          <w:i/>
+          <w:iCs/>
+        </w:rPr>
+        <w:t>b</w:t>
+      </w:r>
+      <w:r>
+        <w:t xml:space="preserve"> </w:t>
+      </w:r>
+      <w:r>
+        <w:t xml:space="preserve">jest podstawą logarytmu, trzeci natomiast </w:t>
+      </w:r>
+      <w:r>
+        <w:t xml:space="preserve">jest przesunięciem (tzw. offsetem). Poniżej przedstawiono wzór, który pokazuje w jaki sposób </w:t>
+      </w:r>
+      <w:r>
+        <w:t>obliczana jest nowa wartość</w:t>
+      </w:r>
+      <w:r>
+        <w:t xml:space="preserve"> dzięki tej funkcji transformacyjnej:</w:t>
+      </w:r>
+    </w:p>
+    <w:p>
+      <w:pPr>
+        <w:jc w:val="center"/>
+        <w:rPr>
+          <w:i/>
+          <w:iCs/>
+        </w:rPr>
+      </w:pPr>
+      <w:r>
+        <w:rPr>
+          <w:i/>
+          <w:iCs/>
+        </w:rPr>
+        <w:t>y</w:t>
+      </w:r>
+      <w:r>
+        <w:rPr>
+          <w:i/>
+          <w:iCs/>
+          <w:vertAlign w:val="subscript"/>
+        </w:rPr>
+        <w:t>k</w:t>
+      </w:r>
+      <w:r>
+        <w:rPr>
+          <w:i/>
+          <w:iCs/>
+        </w:rPr>
+        <w:t xml:space="preserve"> = </w:t>
+      </w:r>
+      <w:r>
+        <w:rPr>
+          <w:i/>
+          <w:iCs/>
+        </w:rPr>
+        <w:t>a * log</w:t>
+      </w:r>
+      <w:r>
+        <w:rPr>
+          <w:i/>
+          <w:iCs/>
+        </w:rPr>
+        <w:t>(x</w:t>
+      </w:r>
+      <w:r>
+        <w:rPr>
+          <w:i/>
+          <w:iCs/>
+          <w:vertAlign w:val="subscript"/>
+        </w:rPr>
+        <w:t>k</w:t>
+      </w:r>
+      <w:r>
+        <w:rPr>
+          <w:i/>
+          <w:iCs/>
+        </w:rPr>
+        <w:t xml:space="preserve"> </w:t>
+      </w:r>
+      <w:r>
+        <w:rPr>
+          <w:i/>
+          <w:iCs/>
+        </w:rPr>
+        <w:t>+ c</w:t>
+      </w:r>
+      <w:r>
+        <w:rPr>
+          <w:i/>
+          <w:iCs/>
+        </w:rPr>
+        <w:t>)</w:t>
+      </w:r>
+    </w:p>
+    <w:p>
+      <w:pPr>
+        <w:rPr>
+          <w:i/>
+          <w:iCs/>
+        </w:rPr>
+      </w:pPr>
+      <w:r>
+        <w:t>gdzie:</w:t>
+      </w:r>
+      <w:r>
+        <w:br/>
+      </w:r>
+      <w:r>
+        <w:t>y</w:t>
+      </w:r>
+      <w:r>
+        <w:rPr>
+          <w:vertAlign w:val="subscript"/>
+        </w:rPr>
+        <w:t>k</w:t>
+      </w:r>
+      <w:r>
+        <w:t xml:space="preserve"> – wartość </w:t>
+      </w:r>
+      <w:r>
+        <w:t>znormalizowana</w:t>
+      </w:r>
+      <w:r>
+        <w:br/>
+        <w:t>x</w:t>
+      </w:r>
+      <w:r>
+        <w:rPr>
+          <w:vertAlign w:val="subscript"/>
+        </w:rPr>
+        <w:t>k</w:t>
+      </w:r>
+      <w:r>
+        <w:t xml:space="preserve"> – wartość zaobserwowana</w:t>
+      </w:r>
+    </w:p>
+    <w:p>
+      <w:pPr>
+        <w:jc w:val="both"/>
+      </w:pPr>
+    </w:p>
+    <w:p>
+      <w:pPr>
+        <w:jc w:val="both"/>
+      </w:pPr>
+      <w:r>
+        <w:t>Poniżej na Rys. 29 zaprezentowano wynik działania tej funkcji:</w:t>
+      </w:r>
+    </w:p>
+    <w:p>
+      <w:pPr>
+        <w:jc w:val="center"/>
+        <w:rPr>
+          <w:i/>
+          <w:iCs/>
+        </w:rPr>
+      </w:pPr>
+      <w:r>
+        <w:rPr>
+          <w:i/>
+          <w:iCs/>
+          <w:noProof/>
+        </w:rPr>
+        <w:drawing>
+          <wp:inline distT="0" distB="0" distL="0" distR="0" wp14:anchorId="699F520E" wp14:editId="24C81390">
+            <wp:extent cx="5396230" cy="1995170"/>
+            <wp:effectExtent l="0" t="0" r="0" b="0"/>
+            <wp:docPr id="34" name="Obraz 1"/>
+            <wp:cNvGraphicFramePr>
+              <a:graphicFrameLocks xmlns:a="http://schemas.openxmlformats.org/drawingml/2006/main" noChangeAspect="1"/>
+            </wp:cNvGraphicFramePr>
+            <a:graphic xmlns:a="http://schemas.openxmlformats.org/drawingml/2006/main">
+              <a:graphicData uri="http://schemas.openxmlformats.org/drawingml/2006/picture">
+                <pic:pic xmlns:pic="http://schemas.openxmlformats.org/drawingml/2006/picture">
+                  <pic:nvPicPr>
+                    <pic:cNvPr id="0" name="Obraz 1"/>
+                    <pic:cNvPicPr>
+                      <a:picLocks noChangeAspect="1" noChangeArrowheads="1"/>
+                    </pic:cNvPicPr>
+                  </pic:nvPicPr>
+                  <pic:blipFill>
+                    <a:blip r:embed="rId43">
+                      <a:extLst>
+                        <a:ext uri="{28A0092B-C50C-407E-A947-70E740481C1C}">
+                          <a14:useLocalDpi xmlns:a14="http://schemas.microsoft.com/office/drawing/2010/main" val="0"/>
+                        </a:ext>
+                      </a:extLst>
+                    </a:blip>
+                    <a:srcRect/>
+                    <a:stretch>
+                      <a:fillRect/>
+                    </a:stretch>
+                  </pic:blipFill>
+                  <pic:spPr bwMode="auto">
+                    <a:xfrm>
+                      <a:off x="0" y="0"/>
+                      <a:ext cx="5396230" cy="1995170"/>
+                    </a:xfrm>
+                    <a:prstGeom prst="rect">
+                      <a:avLst/>
+                    </a:prstGeom>
+                    <a:noFill/>
+                    <a:ln>
+                      <a:noFill/>
+                    </a:ln>
+                  </pic:spPr>
+                </pic:pic>
+              </a:graphicData>
+            </a:graphic>
+          </wp:inline>
+        </w:drawing>
+      </w:r>
+      <w:r>
+        <w:rPr>
+          <w:i/>
+          <w:iCs/>
+          <w:noProof/>
+        </w:rPr>
+        <w:t xml:space="preserve"> Rys. 2</w:t>
+      </w:r>
+      <w:r>
+        <w:rPr>
+          <w:i/>
+          <w:iCs/>
+          <w:noProof/>
+        </w:rPr>
+        <w:t>9</w:t>
+      </w:r>
+      <w:r>
+        <w:rPr>
+          <w:i/>
+          <w:iCs/>
+          <w:noProof/>
+        </w:rPr>
+        <w:t xml:space="preserve"> - Przykładowy wynik wywołania metody normalization_min_max</w:t>
+      </w:r>
+    </w:p>
+    <w:p>
+      <w:pPr>
+        <w:jc w:val="both"/>
+      </w:pPr>
+    </w:p>
+    <w:p>
+      <w:pPr>
+        <w:jc w:val="both"/>
+      </w:pPr>
+      <w:r>
+        <w:t xml:space="preserve">Wartości </w:t>
+      </w:r>
+      <w:r>
+        <w:t xml:space="preserve">przed wywołaniem funkcji </w:t>
+      </w:r>
+      <w:r>
+        <w:t>znacznie różnią się od tych po zadziałaniu metody log_transformation</w:t>
+      </w:r>
+      <w:r>
+        <w:t>. Podstawową różnicą jest zakres danych</w:t>
+      </w:r>
+      <w:r>
+        <w:t>; wynoszący niemal 50000 w przypadku drugiej kolumny przed procesem wywołania metody oraz niecałe 9 tuż po jej wywołaniu.</w:t>
+      </w:r>
+    </w:p>
+    <w:p>
+      <w:pPr>
+        <w:jc w:val="both"/>
+      </w:pPr>
+    </w:p>
+    <w:p>
+      <w:pPr>
+        <w:numPr>
+          <w:ilvl w:val="2"/>
+          <w:numId w:val="7"/>
+        </w:numPr>
+        <w:jc w:val="both"/>
+      </w:pPr>
+      <w:r>
+        <w:t xml:space="preserve">Metoda </w:t>
+      </w:r>
+      <w:r>
+        <w:rPr>
+          <w:i/>
+          <w:iCs/>
+        </w:rPr>
+        <w:t>transformation</w:t>
+      </w:r>
+      <w:r>
+        <w:rPr>
+          <w:i/>
+          <w:iCs/>
+        </w:rPr>
+        <w:t>_</w:t>
+      </w:r>
+      <w:r>
+        <w:rPr>
+          <w:i/>
+          <w:iCs/>
+        </w:rPr>
+        <w:t>box_kox</w:t>
+      </w:r>
+    </w:p>
+    <w:p>
+      <w:pPr>
+        <w:jc w:val="both"/>
+      </w:pPr>
+      <w:r>
+        <w:t xml:space="preserve">Kolejna metodą wewnątrz podmodułu „transformations” jest metoda </w:t>
+      </w:r>
+      <w:r>
+        <w:t>do przekształcania</w:t>
+      </w:r>
+      <w:r>
+        <w:t xml:space="preserve"> dan</w:t>
+      </w:r>
+      <w:r>
+        <w:t>ych</w:t>
+      </w:r>
+      <w:r>
+        <w:t xml:space="preserve"> uż</w:t>
+      </w:r>
+      <w:r>
+        <w:t>ywając</w:t>
+      </w:r>
+      <w:r>
+        <w:t xml:space="preserve"> </w:t>
+      </w:r>
+      <w:r>
+        <w:t>do tego transformacji</w:t>
+      </w:r>
+      <w:r>
+        <w:t xml:space="preserve"> </w:t>
+      </w:r>
+      <w:r>
+        <w:t>B</w:t>
+      </w:r>
+      <w:r>
+        <w:t>oxa-</w:t>
+      </w:r>
+      <w:r>
+        <w:t>K</w:t>
+      </w:r>
+      <w:r>
+        <w:t>oxa.</w:t>
+      </w:r>
+      <w:r>
+        <w:t xml:space="preserve"> Transformacja ta podobnie do poprzednich działa na zmiennych numerycznych, a jej głównym</w:t>
+      </w:r>
+      <w:r>
+        <w:t>i</w:t>
+      </w:r>
+      <w:r>
+        <w:t xml:space="preserve"> atut</w:t>
+      </w:r>
+      <w:r>
+        <w:t>ami</w:t>
+      </w:r>
+      <w:r>
+        <w:t xml:space="preserve"> jest możliwość dostosowania wariancji </w:t>
+      </w:r>
+      <w:r>
+        <w:t>danych</w:t>
+      </w:r>
+      <w:r>
+        <w:t>, pozbycie się zbyt dużej skośności danych</w:t>
+      </w:r>
+      <w:r>
+        <w:t>, także przybliżenie rozkładu danych do rozkładu normalnego</w:t>
+      </w:r>
+      <w:r>
+        <w:t>. Jej wynik zależy przede wszystkim od parametru</w:t>
+      </w:r>
+      <w:r>
+        <w:t xml:space="preserve"> λ</w:t>
+      </w:r>
+      <w:r>
+        <w:t xml:space="preserve">. Każdy rekord danych oblicza się na nowo korzystając z formuły: </w:t>
+      </w:r>
+    </w:p>
+    <w:p>
+      <w:pPr>
+        <w:jc w:val="center"/>
+        <w:rPr>
+          <w:i/>
+          <w:iCs/>
+        </w:rPr>
+      </w:pPr>
+      <w:r>
+        <w:rPr>
+          <w:i/>
+          <w:iCs/>
+        </w:rPr>
+        <w:t>{</w:t>
+      </w:r>
+      <w:r>
+        <w:rPr>
+          <w:i/>
+          <w:iCs/>
+        </w:rPr>
+        <w:t>y</w:t>
+      </w:r>
+      <w:r>
+        <w:rPr>
+          <w:i/>
+          <w:iCs/>
+          <w:vertAlign w:val="subscript"/>
+        </w:rPr>
+        <w:t>k</w:t>
+      </w:r>
+      <w:r>
+        <w:rPr>
+          <w:i/>
+          <w:iCs/>
+        </w:rPr>
+        <w:t xml:space="preserve"> = (x</w:t>
+      </w:r>
+      <w:r>
+        <w:rPr>
+          <w:i/>
+          <w:iCs/>
+          <w:vertAlign w:val="subscript"/>
+        </w:rPr>
+        <w:t>k</w:t>
+      </w:r>
+      <w:r>
+        <w:rPr>
+          <w:vertAlign w:val="superscript"/>
+        </w:rPr>
+        <w:t>λ</w:t>
+      </w:r>
+      <w:r>
+        <w:rPr>
+          <w:i/>
+          <w:iCs/>
+          <w:vertAlign w:val="superscript"/>
+        </w:rPr>
+        <w:t xml:space="preserve"> </w:t>
+      </w:r>
+      <w:r>
+        <w:rPr>
+          <w:i/>
+          <w:iCs/>
+        </w:rPr>
+        <w:t>-</w:t>
+      </w:r>
+      <w:r>
+        <w:rPr>
+          <w:i/>
+          <w:iCs/>
+        </w:rPr>
+        <w:t xml:space="preserve"> </w:t>
+      </w:r>
+      <w:r>
+        <w:rPr>
+          <w:i/>
+          <w:iCs/>
+        </w:rPr>
+        <w:t>1</w:t>
+      </w:r>
+      <w:r>
+        <w:rPr>
+          <w:i/>
+          <w:iCs/>
+        </w:rPr>
+        <w:t>)</w:t>
+      </w:r>
+      <w:r>
+        <w:rPr>
+          <w:i/>
+          <w:iCs/>
+        </w:rPr>
+        <w:t xml:space="preserve"> / </w:t>
+      </w:r>
+      <w:r>
+        <w:t>λ</w:t>
+      </w:r>
+      <w:r>
+        <w:rPr>
+          <w:i/>
+          <w:iCs/>
+        </w:rPr>
+        <w:t xml:space="preserve">, </w:t>
+      </w:r>
+      <w:r>
+        <w:rPr>
+          <w:i/>
+          <w:iCs/>
+        </w:rPr>
+        <w:t xml:space="preserve">dla </w:t>
+      </w:r>
+      <w:r>
+        <w:t>λ</w:t>
+      </w:r>
+      <w:r>
+        <w:t xml:space="preserve"> </w:t>
+      </w:r>
+      <w:r>
+        <w:t>≠</w:t>
+      </w:r>
+      <w:r>
+        <w:t xml:space="preserve"> </w:t>
+      </w:r>
+      <w:r>
+        <w:rPr>
+          <w:i/>
+          <w:iCs/>
+        </w:rPr>
+        <w:t>0} lub {</w:t>
+      </w:r>
+      <w:r>
+        <w:rPr>
+          <w:i/>
+          <w:iCs/>
+        </w:rPr>
+        <w:t>y</w:t>
+      </w:r>
+      <w:r>
+        <w:rPr>
+          <w:i/>
+          <w:iCs/>
+          <w:vertAlign w:val="subscript"/>
+        </w:rPr>
+        <w:t>k</w:t>
+      </w:r>
+      <w:r>
+        <w:rPr>
+          <w:i/>
+          <w:iCs/>
+        </w:rPr>
+        <w:t xml:space="preserve"> = </w:t>
+      </w:r>
+      <w:r>
+        <w:rPr>
+          <w:i/>
+          <w:iCs/>
+        </w:rPr>
+        <w:t>ln(</w:t>
+      </w:r>
+      <w:r>
+        <w:rPr>
+          <w:i/>
+          <w:iCs/>
+        </w:rPr>
+        <w:t>x</w:t>
+      </w:r>
+      <w:r>
+        <w:rPr>
+          <w:i/>
+          <w:iCs/>
+          <w:vertAlign w:val="subscript"/>
+        </w:rPr>
+        <w:t>k</w:t>
+      </w:r>
+      <w:r>
+        <w:rPr>
+          <w:i/>
+          <w:iCs/>
+        </w:rPr>
+        <w:t>)</w:t>
+      </w:r>
+      <w:r>
+        <w:rPr>
+          <w:i/>
+          <w:iCs/>
+        </w:rPr>
+        <w:t xml:space="preserve">, dla </w:t>
+      </w:r>
+      <w:r>
+        <w:t>λ</w:t>
+      </w:r>
+      <w:r>
+        <w:rPr>
+          <w:i/>
+          <w:iCs/>
+        </w:rPr>
+        <w:t xml:space="preserve"> </w:t>
+      </w:r>
+      <w:r>
+        <w:rPr>
+          <w:i/>
+          <w:iCs/>
+        </w:rPr>
+        <w:t>=0</w:t>
+      </w:r>
+      <w:r>
+        <w:rPr>
+          <w:i/>
+          <w:iCs/>
+        </w:rPr>
+        <w:t xml:space="preserve">} </w:t>
+      </w:r>
+    </w:p>
+    <w:p>
+      <w:r>
+        <w:t>gdzie:</w:t>
+      </w:r>
+      <w:r>
+        <w:br/>
+      </w:r>
+      <w:r>
+        <w:t>y</w:t>
+      </w:r>
+      <w:r>
+        <w:rPr>
+          <w:vertAlign w:val="subscript"/>
+        </w:rPr>
+        <w:t>k</w:t>
+      </w:r>
+      <w:r>
+        <w:t xml:space="preserve"> – wartość </w:t>
+      </w:r>
+      <w:r>
+        <w:t>znormalizowana</w:t>
+      </w:r>
+      <w:r>
+        <w:br/>
+        <w:t>x</w:t>
+      </w:r>
+      <w:r>
+        <w:rPr>
+          <w:vertAlign w:val="subscript"/>
+        </w:rPr>
+        <w:t>k</w:t>
+      </w:r>
+      <w:r>
+        <w:t xml:space="preserve"> – wartość zaobserwowana</w:t>
+      </w:r>
+    </w:p>
+    <w:p>
+      <w:r>
+        <w:lastRenderedPageBreak/>
+        <w:t>λ</w:t>
+      </w:r>
+      <w:r>
+        <w:t xml:space="preserve"> – parametr alpha</w:t>
+      </w:r>
+    </w:p>
+    <w:p/>
+    <w:p>
+      <w:pPr>
+        <w:jc w:val="both"/>
+      </w:pPr>
+      <w:r>
+        <w:t xml:space="preserve">Zaimplementowana metoda </w:t>
+      </w:r>
+      <w:r>
+        <w:rPr>
+          <w:i/>
+          <w:iCs/>
+        </w:rPr>
+        <w:t>transformation</w:t>
+      </w:r>
+      <w:r>
+        <w:rPr>
+          <w:i/>
+          <w:iCs/>
+        </w:rPr>
+        <w:t>_box_kox</w:t>
+      </w:r>
+      <w:r>
+        <w:rPr>
+          <w:i/>
+          <w:iCs/>
+        </w:rPr>
+        <w:t xml:space="preserve"> </w:t>
+      </w:r>
+      <w:r>
+        <w:t xml:space="preserve">posiada jeden dodatkowy parametr </w:t>
+      </w:r>
+      <w:r>
+        <w:rPr>
+          <w:i/>
+          <w:iCs/>
+        </w:rPr>
+        <w:t>alph</w:t>
+      </w:r>
+      <w:r>
+        <w:rPr>
+          <w:i/>
+          <w:iCs/>
+        </w:rPr>
+        <w:t xml:space="preserve">a, </w:t>
+      </w:r>
+      <w:r>
+        <w:t xml:space="preserve">który odpowiada </w:t>
+      </w:r>
+      <w:r>
+        <w:t>λ</w:t>
+      </w:r>
+      <w:r>
+        <w:t xml:space="preserve"> w powyższym wzorze. Dzięki dodaniu </w:t>
+      </w:r>
+      <w:r>
+        <w:t xml:space="preserve">tej opcji użytkownik jest w stanie </w:t>
+      </w:r>
+      <w:r>
+        <w:t>samodzielnie wybrać</w:t>
+      </w:r>
+      <w:r>
+        <w:t xml:space="preserve">, </w:t>
+      </w:r>
+      <w:r>
+        <w:t>jaką wartość ma ten parametr przy</w:t>
+      </w:r>
+      <w:r>
+        <w:t xml:space="preserve">jąć. Przykładowe wywołanie tej metody </w:t>
+      </w:r>
+      <w:r>
+        <w:t>przedstawiono na Rys. 30.</w:t>
+      </w:r>
+      <w:r>
+        <w:t xml:space="preserve"> Parametr </w:t>
+      </w:r>
+      <w:r>
+        <w:rPr>
+          <w:i/>
+          <w:iCs/>
+        </w:rPr>
+        <w:t>alpha</w:t>
+      </w:r>
+      <w:r>
+        <w:t xml:space="preserve"> ustawiono na wartość 3.</w:t>
+      </w:r>
+    </w:p>
+    <w:p>
+      <w:pPr>
+        <w:jc w:val="center"/>
+      </w:pPr>
+      <w:r>
+        <w:rPr>
+          <w:noProof/>
+        </w:rPr>
+        <w:drawing>
+          <wp:inline distT="0" distB="0" distL="0" distR="0" wp14:anchorId="5B03EBD8" wp14:editId="00F26077">
+            <wp:extent cx="4246245" cy="1212215"/>
+            <wp:effectExtent l="0" t="0" r="0" b="0"/>
+            <wp:docPr id="37" name="Obraz 1"/>
+            <wp:cNvGraphicFramePr>
+              <a:graphicFrameLocks xmlns:a="http://schemas.openxmlformats.org/drawingml/2006/main" noChangeAspect="1"/>
+            </wp:cNvGraphicFramePr>
+            <a:graphic xmlns:a="http://schemas.openxmlformats.org/drawingml/2006/main">
+              <a:graphicData uri="http://schemas.openxmlformats.org/drawingml/2006/picture">
+                <pic:pic xmlns:pic="http://schemas.openxmlformats.org/drawingml/2006/picture">
+                  <pic:nvPicPr>
+                    <pic:cNvPr id="0" name="Obraz 1"/>
+                    <pic:cNvPicPr>
+                      <a:picLocks noChangeAspect="1" noChangeArrowheads="1"/>
+                    </pic:cNvPicPr>
+                  </pic:nvPicPr>
+                  <pic:blipFill>
+                    <a:blip r:embed="rId44">
+                      <a:extLst>
+                        <a:ext uri="{28A0092B-C50C-407E-A947-70E740481C1C}">
+                          <a14:useLocalDpi xmlns:a14="http://schemas.microsoft.com/office/drawing/2010/main" val="0"/>
+                        </a:ext>
+                      </a:extLst>
+                    </a:blip>
+                    <a:srcRect/>
+                    <a:stretch>
+                      <a:fillRect/>
+                    </a:stretch>
+                  </pic:blipFill>
+                  <pic:spPr bwMode="auto">
+                    <a:xfrm>
+                      <a:off x="0" y="0"/>
+                      <a:ext cx="4246245" cy="1212215"/>
+                    </a:xfrm>
+                    <a:prstGeom prst="rect">
+                      <a:avLst/>
+                    </a:prstGeom>
+                    <a:noFill/>
+                    <a:ln>
+                      <a:noFill/>
+                    </a:ln>
+                  </pic:spPr>
+                </pic:pic>
+              </a:graphicData>
+            </a:graphic>
+          </wp:inline>
+        </w:drawing>
+      </w:r>
+      <w:r>
+        <w:rPr>
+          <w:noProof/>
+        </w:rPr>
+        <w:br/>
+      </w:r>
+      <w:r>
+        <w:rPr>
+          <w:i/>
+          <w:iCs/>
+          <w:noProof/>
+        </w:rPr>
+        <w:t xml:space="preserve">Rys. </w:t>
+      </w:r>
+      <w:r>
+        <w:rPr>
+          <w:i/>
+          <w:iCs/>
+          <w:noProof/>
+        </w:rPr>
+        <w:t>30</w:t>
+      </w:r>
+      <w:r>
+        <w:rPr>
+          <w:i/>
+          <w:iCs/>
+          <w:noProof/>
+        </w:rPr>
+        <w:t xml:space="preserve"> - Przykład wywołania metody </w:t>
+      </w:r>
+      <w:r>
+        <w:rPr>
+          <w:i/>
+          <w:iCs/>
+        </w:rPr>
+        <w:t>transformation</w:t>
+      </w:r>
+      <w:r>
+        <w:rPr>
+          <w:i/>
+          <w:iCs/>
+        </w:rPr>
+        <w:t>_box_kox</w:t>
+      </w:r>
+    </w:p>
+    <w:p>
+      <w:pPr>
+        <w:jc w:val="both"/>
+      </w:pPr>
+    </w:p>
+    <w:p>
+      <w:pPr>
+        <w:jc w:val="center"/>
+      </w:pPr>
+      <w:r>
+        <w:rPr>
+          <w:noProof/>
+        </w:rPr>
+        <w:drawing>
+          <wp:inline distT="0" distB="0" distL="0" distR="0" wp14:anchorId="138524E1" wp14:editId="447A8971">
+            <wp:extent cx="5396230" cy="2036445"/>
+            <wp:effectExtent l="0" t="0" r="0" b="0"/>
+            <wp:docPr id="39" name="Obraz 1"/>
+            <wp:cNvGraphicFramePr>
+              <a:graphicFrameLocks xmlns:a="http://schemas.openxmlformats.org/drawingml/2006/main" noChangeAspect="1"/>
+            </wp:cNvGraphicFramePr>
+            <a:graphic xmlns:a="http://schemas.openxmlformats.org/drawingml/2006/main">
+              <a:graphicData uri="http://schemas.openxmlformats.org/drawingml/2006/picture">
+                <pic:pic xmlns:pic="http://schemas.openxmlformats.org/drawingml/2006/picture">
+                  <pic:nvPicPr>
+                    <pic:cNvPr id="0" name="Obraz 1"/>
+                    <pic:cNvPicPr>
+                      <a:picLocks noChangeAspect="1" noChangeArrowheads="1"/>
+                    </pic:cNvPicPr>
+                  </pic:nvPicPr>
+                  <pic:blipFill>
+                    <a:blip r:embed="rId45">
+                      <a:extLst>
+                        <a:ext uri="{28A0092B-C50C-407E-A947-70E740481C1C}">
+                          <a14:useLocalDpi xmlns:a14="http://schemas.microsoft.com/office/drawing/2010/main" val="0"/>
+                        </a:ext>
+                      </a:extLst>
+                    </a:blip>
+                    <a:srcRect/>
+                    <a:stretch>
+                      <a:fillRect/>
+                    </a:stretch>
+                  </pic:blipFill>
+                  <pic:spPr bwMode="auto">
+                    <a:xfrm>
+                      <a:off x="0" y="0"/>
+                      <a:ext cx="5396230" cy="2036445"/>
+                    </a:xfrm>
+                    <a:prstGeom prst="rect">
+                      <a:avLst/>
+                    </a:prstGeom>
+                    <a:noFill/>
+                    <a:ln>
+                      <a:noFill/>
+                    </a:ln>
+                  </pic:spPr>
+                </pic:pic>
+              </a:graphicData>
+            </a:graphic>
+          </wp:inline>
+        </w:drawing>
+      </w:r>
+      <w:r>
+        <w:rPr>
+          <w:noProof/>
+        </w:rPr>
+        <w:br/>
+      </w:r>
+      <w:r>
+        <w:rPr>
+          <w:i/>
+          <w:iCs/>
+          <w:noProof/>
+        </w:rPr>
+        <w:t xml:space="preserve">Rys. </w:t>
+      </w:r>
+      <w:r>
+        <w:rPr>
+          <w:i/>
+          <w:iCs/>
+          <w:noProof/>
+        </w:rPr>
+        <w:t>31</w:t>
+      </w:r>
+      <w:r>
+        <w:rPr>
+          <w:i/>
+          <w:iCs/>
+          <w:noProof/>
+        </w:rPr>
+        <w:t xml:space="preserve"> - Przykładowy wynik wywołania metody normalization_min_max</w:t>
+      </w:r>
+    </w:p>
+    <w:p>
+      <w:pPr>
+        <w:jc w:val="both"/>
+      </w:pPr>
+    </w:p>
+    <w:p>
+      <w:pPr>
+        <w:jc w:val="both"/>
+      </w:pPr>
+      <w:r>
+        <w:t xml:space="preserve">Jak zaprezentowano na Rys. </w:t>
+      </w:r>
+      <w:r>
+        <w:t>31</w:t>
+      </w:r>
+      <w:r>
+        <w:t xml:space="preserve"> dane zostały </w:t>
+      </w:r>
+      <w:r>
+        <w:t xml:space="preserve">przekształcone zgodnie ze wzorem podanym powyżej. </w:t>
+      </w:r>
+    </w:p>
+    <w:p>
+      <w:pPr>
+        <w:jc w:val="both"/>
+      </w:pPr>
+    </w:p>
+    <w:p>
+      <w:pPr>
+        <w:numPr>
+          <w:ilvl w:val="2"/>
+          <w:numId w:val="7"/>
+        </w:numPr>
+        <w:jc w:val="both"/>
+        <w:rPr>
+          <w:i/>
+          <w:iCs/>
+        </w:rPr>
+      </w:pPr>
+      <w:r>
+        <w:rPr>
+          <w:i/>
+          <w:iCs/>
+        </w:rPr>
+        <w:t xml:space="preserve">Metoda </w:t>
+      </w:r>
+      <w:r>
+        <w:rPr>
+          <w:i/>
+          <w:iCs/>
+        </w:rPr>
+        <w:t>root_transformation</w:t>
+      </w:r>
+    </w:p>
+    <w:p>
+      <w:pPr>
+        <w:jc w:val="both"/>
+      </w:pPr>
+    </w:p>
+    <w:p>
+      <w:pPr>
+        <w:jc w:val="both"/>
+      </w:pPr>
+    </w:p>
+    <w:p>
+      <w:pPr>
+        <w:jc w:val="both"/>
+      </w:pPr>
+    </w:p>
+    <w:p>
+      <w:pPr>
+        <w:jc w:val="both"/>
+      </w:pPr>
+    </w:p>
+    <w:p>
+      <w:pPr>
+        <w:jc w:val="both"/>
+      </w:pPr>
+    </w:p>
+    <w:p>
+      <w:pPr>
         <w:jc w:val="both"/>
         <w:sectPr>
           <w:pgSz w:w="11906" w:h="16838"/>
@@ -9105,8 +10989,8 @@
         <w:lastRenderedPageBreak/>
         <w:t xml:space="preserve"> </w:t>
       </w:r>
-      <w:bookmarkStart w:id="52" w:name="_Toc182858993"/>
-      <w:commentRangeStart w:id="53"/>
+      <w:bookmarkStart w:id="48" w:name="_Toc182858993"/>
+      <w:commentRangeStart w:id="49"/>
       <w:r>
         <w:rPr>
           <w:rFonts w:ascii="Verdana" w:hAnsi="Verdana"/>
@@ -9115,8 +10999,8 @@
         </w:rPr>
         <w:t>PRZYKŁADY UŻYCIA</w:t>
       </w:r>
-      <w:bookmarkEnd w:id="52"/>
-      <w:commentRangeEnd w:id="53"/>
+      <w:bookmarkEnd w:id="48"/>
+      <w:commentRangeEnd w:id="49"/>
       <w:r>
         <w:rPr>
           <w:rStyle w:val="Odwoaniedokomentarza"/>
@@ -9125,7 +11009,7 @@
           <w:bCs w:val="0"/>
           <w:kern w:val="0"/>
         </w:rPr>
-        <w:commentReference w:id="53"/>
+        <w:commentReference w:id="49"/>
       </w:r>
     </w:p>
     <w:p/>
@@ -9168,7 +11052,7 @@
         <w:lastRenderedPageBreak/>
         <w:t xml:space="preserve"> </w:t>
       </w:r>
-      <w:bookmarkStart w:id="54" w:name="_Toc182858994"/>
+      <w:bookmarkStart w:id="50" w:name="_Toc182858994"/>
       <w:r>
         <w:rPr>
           <w:rFonts w:ascii="Verdana" w:hAnsi="Verdana"/>
@@ -9177,7 +11061,7 @@
         </w:rPr>
         <w:t>PODSUMOWANIE, DYSKUSJA, WNIOSKI</w:t>
       </w:r>
-      <w:bookmarkEnd w:id="54"/>
+      <w:bookmarkEnd w:id="50"/>
     </w:p>
     <w:p/>
     <w:p>
@@ -9223,7 +11107,7 @@
         <w:lastRenderedPageBreak/>
         <w:t xml:space="preserve"> </w:t>
       </w:r>
-      <w:bookmarkStart w:id="55" w:name="_Toc182858995"/>
+      <w:bookmarkStart w:id="51" w:name="_Toc182858995"/>
       <w:r>
         <w:rPr>
           <w:rFonts w:ascii="Verdana" w:hAnsi="Verdana"/>
@@ -9232,7 +11116,7 @@
         </w:rPr>
         <w:t>LITERATURA</w:t>
       </w:r>
-      <w:bookmarkEnd w:id="55"/>
+      <w:bookmarkEnd w:id="51"/>
     </w:p>
     <w:p>
       <w:r>
@@ -9362,7 +11246,7 @@
       </w:r>
     </w:p>
   </w:comment>
-  <w:comment w:id="24" w:author="Filip Hałys" w:date="2024-11-16T16:58:00Z" w:initials="FH">
+  <w:comment w:id="24" w:author="Filip Hałys" w:date="2024-11-21T18:53:00Z" w:initials="FH">
     <w:p>
       <w:pPr>
         <w:pStyle w:val="Tekstkomentarza"/>
@@ -9374,39 +11258,7 @@
         <w:annotationRef/>
       </w:r>
       <w:r>
-        <w:t>Zastanawiam się czy nazwy funkcji, argumentów itp. Pisać w taki sposób, czy w inny. Przykłady: ‘nazwa’</w:t>
-      </w:r>
-    </w:p>
-    <w:p>
-      <w:pPr>
-        <w:pStyle w:val="Tekstkomentarza"/>
-      </w:pPr>
-      <w:r>
-        <w:t>„nazwa”</w:t>
-      </w:r>
-    </w:p>
-    <w:p>
-      <w:pPr>
-        <w:pStyle w:val="Tekstkomentarza"/>
-      </w:pPr>
-      <w:r>
-        <w:rPr>
-          <w:i/>
-          <w:iCs/>
-        </w:rPr>
-        <w:t>nazwa</w:t>
-      </w:r>
-    </w:p>
-    <w:p>
-      <w:pPr>
-        <w:pStyle w:val="Tekstkomentarza"/>
-      </w:pPr>
-      <w:r>
-        <w:rPr>
-          <w:i/>
-          <w:iCs/>
-        </w:rPr>
-        <w:t>nazwa</w:t>
+        <w:t>Czy zaznaczanie nazw metod, klas, argumentów kursywą jest w porządku? Myślałem o cudzysłowie, ale źle to wygląda moim zdaniem np. w przypadku jedooelementowych argumentów (np.. „a”)</w:t>
       </w:r>
     </w:p>
   </w:comment>
@@ -9426,7 +11278,7 @@
       </w:r>
     </w:p>
   </w:comment>
-  <w:comment w:id="48" w:author="Filip Hałys" w:date="2024-11-17T17:10:00Z" w:initials="FH">
+  <w:comment w:id="44" w:author="Filip Hałys" w:date="2024-11-17T17:10:00Z" w:initials="FH">
     <w:p>
       <w:pPr>
         <w:pStyle w:val="Tekstkomentarza"/>
@@ -9442,7 +11294,7 @@
       </w:r>
     </w:p>
   </w:comment>
-  <w:comment w:id="50" w:author="Filip Hałys" w:date="2024-11-20T20:01:00Z" w:initials="FH">
+  <w:comment w:id="46" w:author="Filip Hałys" w:date="2024-11-20T20:01:00Z" w:initials="FH">
     <w:p>
       <w:pPr>
         <w:pStyle w:val="Tekstkomentarza"/>
@@ -9458,7 +11310,7 @@
       </w:r>
     </w:p>
   </w:comment>
-  <w:comment w:id="51" w:author="Filip Hałys" w:date="2024-11-20T20:05:00Z" w:initials="FH">
+  <w:comment w:id="47" w:author="Filip Hałys" w:date="2024-11-20T20:05:00Z" w:initials="FH">
     <w:p>
       <w:pPr>
         <w:pStyle w:val="Tekstkomentarza"/>
@@ -9474,7 +11326,7 @@
       </w:r>
     </w:p>
   </w:comment>
-  <w:comment w:id="53" w:author="Filip Hałys" w:date="2024-11-20T20:04:00Z" w:initials="FH">
+  <w:comment w:id="49" w:author="Filip Hałys" w:date="2024-11-20T20:04:00Z" w:initials="FH">
     <w:p>
       <w:pPr>
         <w:pStyle w:val="Tekstkomentarza"/>
@@ -9511,7 +11363,7 @@
   <w15:commentEx w15:paraId="178E39BB" w15:done="0"/>
   <w15:commentEx w15:paraId="5FAF1A96" w15:paraIdParent="178E39BB" w15:done="0"/>
   <w15:commentEx w15:paraId="24FD2E4C" w15:done="0"/>
-  <w15:commentEx w15:paraId="7CAB1034" w15:done="0"/>
+  <w15:commentEx w15:paraId="5A9BA1F9" w15:done="0"/>
   <w15:commentEx w15:paraId="7860DEC6" w15:done="0"/>
   <w15:commentEx w15:paraId="3F0B4351" w15:done="0"/>
   <w15:commentEx w15:paraId="46EE3C14" w15:done="0"/>
@@ -9566,7 +11418,7 @@
   </w16cex:commentExtensible>
   <w16cex:commentExtensible w16cex:durableId="131DB453" w16cex:dateUtc="2024-11-16T12:39:00Z"/>
   <w16cex:commentExtensible w16cex:durableId="2DF6FFC6" w16cex:dateUtc="2024-11-16T15:56:00Z"/>
-  <w16cex:commentExtensible w16cex:durableId="4CF000CE" w16cex:dateUtc="2024-11-16T15:58:00Z"/>
+  <w16cex:commentExtensible w16cex:durableId="352F8F23" w16cex:dateUtc="2024-11-21T17:53:00Z"/>
   <w16cex:commentExtensible w16cex:durableId="3A0B6640" w16cex:dateUtc="2024-11-17T15:58:00Z"/>
   <w16cex:commentExtensible w16cex:durableId="77BF3CC5" w16cex:dateUtc="2024-11-17T16:10:00Z"/>
   <w16cex:commentExtensible w16cex:durableId="36156C75" w16cex:dateUtc="2024-11-20T19:01:00Z"/>
@@ -9585,7 +11437,7 @@
   <w16cid:commentId w16cid:paraId="178E39BB" w16cid:durableId="76606D8E"/>
   <w16cid:commentId w16cid:paraId="5FAF1A96" w16cid:durableId="131DB453"/>
   <w16cid:commentId w16cid:paraId="24FD2E4C" w16cid:durableId="2DF6FFC6"/>
-  <w16cid:commentId w16cid:paraId="7CAB1034" w16cid:durableId="4CF000CE"/>
+  <w16cid:commentId w16cid:paraId="5A9BA1F9" w16cid:durableId="352F8F23"/>
   <w16cid:commentId w16cid:paraId="7860DEC6" w16cid:durableId="3A0B6640"/>
   <w16cid:commentId w16cid:paraId="3F0B4351" w16cid:durableId="77BF3CC5"/>
   <w16cid:commentId w16cid:paraId="46EE3C14" w16cid:durableId="36156C75"/>
@@ -12155,7 +14007,7 @@
   <w:style w:type="paragraph" w:default="1" w:styleId="Normalny">
     <w:name w:val="Normal"/>
     <w:qFormat/>
-    <w:rsid w:val="00CA6301"/>
+    <w:rsid w:val="00682D3B"/>
     <w:pPr>
       <w:spacing w:after="200" w:line="252" w:lineRule="auto"/>
     </w:pPr>
@@ -12217,6 +14069,7 @@
   <w:style w:type="character" w:default="1" w:styleId="Domylnaczcionkaakapitu">
     <w:name w:val="Default Paragraph Font"/>
     <w:uiPriority w:val="1"/>
+    <w:semiHidden/>
     <w:unhideWhenUsed/>
   </w:style>
   <w:style w:type="table" w:default="1" w:styleId="Standardowy">

</xml_diff>

<commit_message>
NaN to MIS changes in check subpackage
</commit_message>
<xml_diff>
--- a/PRACA_INŻYNIERSKA_FILIP_HAŁYS.docx
+++ b/PRACA_INŻYNIERSKA_FILIP_HAŁYS.docx
@@ -7995,8 +7995,8 @@
           <w:szCs w:val="18"/>
         </w:rPr>
         <w:drawing>
-          <wp:inline distT="0" distB="0" distL="0" distR="0" wp14:anchorId="3866C342" wp14:editId="72AC9485">
-            <wp:extent cx="5238750" cy="298450"/>
+          <wp:inline distT="0" distB="0" distL="0" distR="0" wp14:anchorId="3866C342" wp14:editId="0E5F6A8B">
+            <wp:extent cx="4127500" cy="235142"/>
             <wp:effectExtent l="0" t="0" r="0" b="0"/>
             <wp:docPr id="14" name="Obraz 37"/>
             <wp:cNvGraphicFramePr>
@@ -8027,7 +8027,7 @@
                   <pic:spPr bwMode="auto">
                     <a:xfrm>
                       <a:off x="0" y="0"/>
-                      <a:ext cx="5238750" cy="298450"/>
+                      <a:ext cx="4200001" cy="239272"/>
                     </a:xfrm>
                     <a:prstGeom prst="rect">
                       <a:avLst/>
@@ -8135,15 +8135,17 @@
       </w:pPr>
       <w:r>
         <w:rPr>
+          <w:i/>
+          <w:iCs/>
           <w:noProof/>
           <w:sz w:val="16"/>
           <w:szCs w:val="18"/>
         </w:rPr>
         <w:drawing>
-          <wp:inline distT="0" distB="0" distL="0" distR="0" wp14:anchorId="7D92F63D" wp14:editId="3208379F">
-            <wp:extent cx="5410200" cy="1371600"/>
-            <wp:effectExtent l="0" t="0" r="0" b="0"/>
-            <wp:docPr id="15" name="Obraz 36"/>
+          <wp:inline distT="0" distB="0" distL="0" distR="0" wp14:anchorId="39D44692" wp14:editId="1970BA8B">
+            <wp:extent cx="5399405" cy="1419225"/>
+            <wp:effectExtent l="0" t="0" r="0" b="9525"/>
+            <wp:docPr id="1962650484" name="Obraz 1" descr="Obraz zawierający tekst, zrzut ekranu, Czcionka&#10;&#10;Opis wygenerowany automatycznie"/>
             <wp:cNvGraphicFramePr>
               <a:graphicFrameLocks xmlns:a="http://schemas.openxmlformats.org/drawingml/2006/main" noChangeAspect="1"/>
             </wp:cNvGraphicFramePr>
@@ -8151,42 +8153,39 @@
               <a:graphicData uri="http://schemas.openxmlformats.org/drawingml/2006/picture">
                 <pic:pic xmlns:pic="http://schemas.openxmlformats.org/drawingml/2006/picture">
                   <pic:nvPicPr>
-                    <pic:cNvPr id="0" name="Picture 15"/>
-                    <pic:cNvPicPr>
-                      <a:picLocks noChangeAspect="1" noChangeArrowheads="1"/>
-                    </pic:cNvPicPr>
+                    <pic:cNvPr id="1962650484" name="Obraz 1" descr="Obraz zawierający tekst, zrzut ekranu, Czcionka&#10;&#10;Opis wygenerowany automatycznie"/>
+                    <pic:cNvPicPr/>
                   </pic:nvPicPr>
                   <pic:blipFill>
-                    <a:blip r:embed="rId31">
-                      <a:extLst>
-                        <a:ext uri="{28A0092B-C50C-407E-A947-70E740481C1C}">
-                          <a14:useLocalDpi xmlns:a14="http://schemas.microsoft.com/office/drawing/2010/main" val="0"/>
-                        </a:ext>
-                      </a:extLst>
-                    </a:blip>
-                    <a:srcRect/>
+                    <a:blip r:embed="rId31"/>
                     <a:stretch>
                       <a:fillRect/>
                     </a:stretch>
                   </pic:blipFill>
-                  <pic:spPr bwMode="auto">
+                  <pic:spPr>
                     <a:xfrm>
                       <a:off x="0" y="0"/>
-                      <a:ext cx="5410200" cy="1371600"/>
+                      <a:ext cx="5399405" cy="1419225"/>
                     </a:xfrm>
                     <a:prstGeom prst="rect">
                       <a:avLst/>
                     </a:prstGeom>
-                    <a:noFill/>
-                    <a:ln>
-                      <a:noFill/>
-                    </a:ln>
                   </pic:spPr>
                 </pic:pic>
               </a:graphicData>
             </a:graphic>
           </wp:inline>
         </w:drawing>
+      </w:r>
+      <w:r>
+        <w:rPr>
+          <w:i/>
+          <w:iCs/>
+          <w:noProof/>
+          <w:sz w:val="16"/>
+          <w:szCs w:val="18"/>
+        </w:rPr>
+        <w:t xml:space="preserve"> </w:t>
       </w:r>
       <w:r>
         <w:rPr>
@@ -8318,13 +8317,11 @@
         </w:numPr>
         <w:jc w:val="both"/>
       </w:pPr>
+      <w:r>
+        <w:t>MIS</w:t>
+      </w:r>
       <w:commentRangeStart w:id="40"/>
       <w:commentRangeStart w:id="41"/>
-      <w:proofErr w:type="spellStart"/>
-      <w:r>
-        <w:t>NaN</w:t>
-      </w:r>
-      <w:proofErr w:type="spellEnd"/>
       <w:r>
         <w:t xml:space="preserve"> </w:t>
       </w:r>
@@ -8822,9 +8819,9 @@
           <w:noProof/>
         </w:rPr>
         <w:drawing>
-          <wp:inline distT="0" distB="0" distL="0" distR="0" wp14:anchorId="7348C92C" wp14:editId="084FBBB2">
-            <wp:extent cx="5410200" cy="228600"/>
-            <wp:effectExtent l="0" t="0" r="0" b="0"/>
+          <wp:inline distT="0" distB="0" distL="0" distR="0" wp14:anchorId="7348C92C" wp14:editId="780A091A">
+            <wp:extent cx="4457700" cy="188354"/>
+            <wp:effectExtent l="0" t="0" r="0" b="2540"/>
             <wp:docPr id="16" name="Obraz 35"/>
             <wp:cNvGraphicFramePr>
               <a:graphicFrameLocks xmlns:a="http://schemas.openxmlformats.org/drawingml/2006/main" noChangeAspect="1"/>
@@ -8854,7 +8851,7 @@
                   <pic:spPr bwMode="auto">
                     <a:xfrm>
                       <a:off x="0" y="0"/>
-                      <a:ext cx="5410200" cy="228600"/>
+                      <a:ext cx="4564470" cy="192865"/>
                     </a:xfrm>
                     <a:prstGeom prst="rect">
                       <a:avLst/>
@@ -8878,6 +8875,16 @@
           <w:sz w:val="16"/>
           <w:szCs w:val="18"/>
         </w:rPr>
+        <w:br/>
+      </w:r>
+      <w:r>
+        <w:rPr>
+          <w:i/>
+          <w:iCs/>
+          <w:noProof/>
+          <w:sz w:val="16"/>
+          <w:szCs w:val="18"/>
+        </w:rPr>
         <w:t xml:space="preserve">Rys. </w:t>
       </w:r>
       <w:r>
@@ -8922,13 +8929,17 @@
       </w:pPr>
       <w:r>
         <w:rPr>
-          <w:noProof/>
+          <w:i/>
+          <w:iCs/>
+          <w:noProof/>
+          <w:sz w:val="16"/>
+          <w:szCs w:val="18"/>
         </w:rPr>
         <w:drawing>
-          <wp:inline distT="0" distB="0" distL="0" distR="0" wp14:anchorId="0829FC35" wp14:editId="1F6EFED6">
-            <wp:extent cx="5403850" cy="1295400"/>
-            <wp:effectExtent l="0" t="0" r="0" b="0"/>
-            <wp:docPr id="17" name="Obraz 34"/>
+          <wp:inline distT="0" distB="0" distL="0" distR="0" wp14:anchorId="5DE91480" wp14:editId="52C82316">
+            <wp:extent cx="5399405" cy="1313180"/>
+            <wp:effectExtent l="0" t="0" r="0" b="1270"/>
+            <wp:docPr id="74533026" name="Obraz 1" descr="Obraz zawierający tekst, Czcionka, zrzut ekranu&#10;&#10;Opis wygenerowany automatycznie"/>
             <wp:cNvGraphicFramePr>
               <a:graphicFrameLocks xmlns:a="http://schemas.openxmlformats.org/drawingml/2006/main" noChangeAspect="1"/>
             </wp:cNvGraphicFramePr>
@@ -8936,36 +8947,23 @@
               <a:graphicData uri="http://schemas.openxmlformats.org/drawingml/2006/picture">
                 <pic:pic xmlns:pic="http://schemas.openxmlformats.org/drawingml/2006/picture">
                   <pic:nvPicPr>
-                    <pic:cNvPr id="0" name="Picture 17"/>
-                    <pic:cNvPicPr>
-                      <a:picLocks noChangeAspect="1" noChangeArrowheads="1"/>
-                    </pic:cNvPicPr>
+                    <pic:cNvPr id="74533026" name="Obraz 1" descr="Obraz zawierający tekst, Czcionka, zrzut ekranu&#10;&#10;Opis wygenerowany automatycznie"/>
+                    <pic:cNvPicPr/>
                   </pic:nvPicPr>
                   <pic:blipFill>
-                    <a:blip r:embed="rId33">
-                      <a:extLst>
-                        <a:ext uri="{28A0092B-C50C-407E-A947-70E740481C1C}">
-                          <a14:useLocalDpi xmlns:a14="http://schemas.microsoft.com/office/drawing/2010/main" val="0"/>
-                        </a:ext>
-                      </a:extLst>
-                    </a:blip>
-                    <a:srcRect/>
+                    <a:blip r:embed="rId33"/>
                     <a:stretch>
                       <a:fillRect/>
                     </a:stretch>
                   </pic:blipFill>
-                  <pic:spPr bwMode="auto">
+                  <pic:spPr>
                     <a:xfrm>
                       <a:off x="0" y="0"/>
-                      <a:ext cx="5403850" cy="1295400"/>
+                      <a:ext cx="5399405" cy="1313180"/>
                     </a:xfrm>
                     <a:prstGeom prst="rect">
                       <a:avLst/>
                     </a:prstGeom>
-                    <a:noFill/>
-                    <a:ln>
-                      <a:noFill/>
-                    </a:ln>
                   </pic:spPr>
                 </pic:pic>
               </a:graphicData>
@@ -8981,6 +8979,16 @@
           <w:sz w:val="16"/>
           <w:szCs w:val="18"/>
         </w:rPr>
+        <w:t xml:space="preserve"> </w:t>
+      </w:r>
+      <w:r>
+        <w:rPr>
+          <w:i/>
+          <w:iCs/>
+          <w:noProof/>
+          <w:sz w:val="16"/>
+          <w:szCs w:val="18"/>
+        </w:rPr>
         <w:t xml:space="preserve">Rys. </w:t>
       </w:r>
       <w:r>
@@ -9001,17 +9009,37 @@
           <w:sz w:val="16"/>
           <w:szCs w:val="18"/>
         </w:rPr>
-        <w:t xml:space="preserve"> – Przykładowy wynik wywołania metody check_category_data z argumentem cat_dist u</w:t>
-      </w:r>
-      <w:r>
-        <w:rPr>
-          <w:i/>
-          <w:iCs/>
-          <w:noProof/>
-          <w:sz w:val="16"/>
-          <w:szCs w:val="18"/>
-        </w:rPr>
-        <w:t>tawionym na wartość False</w:t>
+        <w:t xml:space="preserve"> – Przykładowy wynik wywołania metody check_category_data</w:t>
+      </w:r>
+      <w:r>
+        <w:rPr>
+          <w:i/>
+          <w:iCs/>
+          <w:noProof/>
+          <w:sz w:val="16"/>
+          <w:szCs w:val="18"/>
+        </w:rPr>
+        <w:t xml:space="preserve"> </w:t>
+      </w:r>
+      <w:r>
+        <w:rPr>
+          <w:i/>
+          <w:iCs/>
+          <w:noProof/>
+          <w:sz w:val="16"/>
+          <w:szCs w:val="18"/>
+        </w:rPr>
+        <w:t xml:space="preserve">z argumentem cat_dist ustawionym na wartość </w:t>
+      </w:r>
+      <w:r>
+        <w:rPr>
+          <w:i/>
+          <w:iCs/>
+          <w:noProof/>
+          <w:sz w:val="16"/>
+          <w:szCs w:val="18"/>
+        </w:rPr>
+        <w:t>False</w:t>
       </w:r>
     </w:p>
     <w:p>
@@ -9023,14 +9051,18 @@
       </w:pPr>
       <w:r>
         <w:rPr>
-          <w:noProof/>
+          <w:i/>
+          <w:iCs/>
+          <w:noProof/>
+          <w:sz w:val="16"/>
+          <w:szCs w:val="18"/>
         </w:rPr>
         <w:lastRenderedPageBreak/>
         <w:drawing>
-          <wp:inline distT="0" distB="0" distL="0" distR="0" wp14:anchorId="26C1FE1B" wp14:editId="1C7EB8C9">
-            <wp:extent cx="5416550" cy="4648200"/>
-            <wp:effectExtent l="0" t="0" r="0" b="0"/>
-            <wp:docPr id="18" name="Obraz 33"/>
+          <wp:inline distT="0" distB="0" distL="0" distR="0" wp14:anchorId="346CD252" wp14:editId="5ECE6BD4">
+            <wp:extent cx="5399405" cy="4334510"/>
+            <wp:effectExtent l="0" t="0" r="0" b="8890"/>
+            <wp:docPr id="1988354410" name="Obraz 1" descr="Obraz zawierający tekst, zrzut ekranu&#10;&#10;Opis wygenerowany automatycznie"/>
             <wp:cNvGraphicFramePr>
               <a:graphicFrameLocks xmlns:a="http://schemas.openxmlformats.org/drawingml/2006/main" noChangeAspect="1"/>
             </wp:cNvGraphicFramePr>
@@ -9038,36 +9070,23 @@
               <a:graphicData uri="http://schemas.openxmlformats.org/drawingml/2006/picture">
                 <pic:pic xmlns:pic="http://schemas.openxmlformats.org/drawingml/2006/picture">
                   <pic:nvPicPr>
-                    <pic:cNvPr id="0" name="Picture 18"/>
-                    <pic:cNvPicPr>
-                      <a:picLocks noChangeAspect="1" noChangeArrowheads="1"/>
-                    </pic:cNvPicPr>
+                    <pic:cNvPr id="1988354410" name="Obraz 1" descr="Obraz zawierający tekst, zrzut ekranu&#10;&#10;Opis wygenerowany automatycznie"/>
+                    <pic:cNvPicPr/>
                   </pic:nvPicPr>
                   <pic:blipFill>
-                    <a:blip r:embed="rId34">
-                      <a:extLst>
-                        <a:ext uri="{28A0092B-C50C-407E-A947-70E740481C1C}">
-                          <a14:useLocalDpi xmlns:a14="http://schemas.microsoft.com/office/drawing/2010/main" val="0"/>
-                        </a:ext>
-                      </a:extLst>
-                    </a:blip>
-                    <a:srcRect/>
+                    <a:blip r:embed="rId34"/>
                     <a:stretch>
                       <a:fillRect/>
                     </a:stretch>
                   </pic:blipFill>
-                  <pic:spPr bwMode="auto">
+                  <pic:spPr>
                     <a:xfrm>
                       <a:off x="0" y="0"/>
-                      <a:ext cx="5416550" cy="4648200"/>
+                      <a:ext cx="5399405" cy="4334510"/>
                     </a:xfrm>
                     <a:prstGeom prst="rect">
                       <a:avLst/>
                     </a:prstGeom>
-                    <a:noFill/>
-                    <a:ln>
-                      <a:noFill/>
-                    </a:ln>
                   </pic:spPr>
                 </pic:pic>
               </a:graphicData>
@@ -9083,6 +9102,16 @@
           <w:sz w:val="16"/>
           <w:szCs w:val="18"/>
         </w:rPr>
+        <w:t xml:space="preserve"> </w:t>
+      </w:r>
+      <w:r>
+        <w:rPr>
+          <w:i/>
+          <w:iCs/>
+          <w:noProof/>
+          <w:sz w:val="16"/>
+          <w:szCs w:val="18"/>
+        </w:rPr>
         <w:t xml:space="preserve">Rys. </w:t>
       </w:r>
       <w:r>
@@ -9194,11 +9223,9 @@
         </w:numPr>
         <w:jc w:val="both"/>
       </w:pPr>
-      <w:proofErr w:type="spellStart"/>
-      <w:r>
-        <w:t>NaN</w:t>
-      </w:r>
-      <w:proofErr w:type="spellEnd"/>
+      <w:r>
+        <w:t>MIS</w:t>
+      </w:r>
       <w:r>
         <w:t xml:space="preserve"> – ilość brakujących wartości kategorii</w:t>
       </w:r>
@@ -9286,7 +9313,13 @@
         <w:jc w:val="both"/>
       </w:pPr>
       <w:r>
-        <w:t>W przypadku przedstawienia rozkładu kategorii na Rys. 17, statystyki opisujące to:</w:t>
+        <w:t xml:space="preserve">W przypadku przedstawienia rozkładu kategorii na Rys. </w:t>
+      </w:r>
+      <w:r>
+        <w:t>4.15</w:t>
+      </w:r>
+      <w:r>
+        <w:t>, statystyki opisujące to:</w:t>
       </w:r>
     </w:p>
     <w:p>
@@ -9322,7 +9355,6 @@
         <w:jc w:val="both"/>
       </w:pPr>
       <w:r>
-        <w:lastRenderedPageBreak/>
         <w:t>PERCENTAGE – procentowy udział kategorii w zbiorze danych</w:t>
       </w:r>
       <w:r>
@@ -9338,6 +9370,7 @@
         <w:jc w:val="both"/>
       </w:pPr>
       <w:r>
+        <w:lastRenderedPageBreak/>
         <w:t xml:space="preserve">RANK </w:t>
       </w:r>
       <w:r>
@@ -9448,11 +9481,9 @@
         </w:numPr>
         <w:jc w:val="both"/>
       </w:pPr>
-      <w:proofErr w:type="spellStart"/>
-      <w:r>
-        <w:t>NaN</w:t>
-      </w:r>
-      <w:proofErr w:type="spellEnd"/>
+      <w:r>
+        <w:t>MIS</w:t>
+      </w:r>
       <w:r>
         <w:t xml:space="preserve"> – ilość brakujących obserwacji,</w:t>
       </w:r>
@@ -9650,9 +9681,9 @@
           <w:szCs w:val="18"/>
         </w:rPr>
         <w:drawing>
-          <wp:inline distT="0" distB="0" distL="0" distR="0" wp14:anchorId="382D23C7" wp14:editId="7FE6BD26">
-            <wp:extent cx="4565650" cy="304800"/>
-            <wp:effectExtent l="0" t="0" r="0" b="0"/>
+          <wp:inline distT="0" distB="0" distL="0" distR="0" wp14:anchorId="382D23C7" wp14:editId="4DAE017B">
+            <wp:extent cx="4235450" cy="282756"/>
+            <wp:effectExtent l="0" t="0" r="0" b="3175"/>
             <wp:docPr id="19" name="Obraz 32"/>
             <wp:cNvGraphicFramePr>
               <a:graphicFrameLocks xmlns:a="http://schemas.openxmlformats.org/drawingml/2006/main" noChangeAspect="1"/>
@@ -9682,7 +9713,7 @@
                   <pic:spPr bwMode="auto">
                     <a:xfrm>
                       <a:off x="0" y="0"/>
-                      <a:ext cx="4565650" cy="304800"/>
+                      <a:ext cx="4273237" cy="285279"/>
                     </a:xfrm>
                     <a:prstGeom prst="rect">
                       <a:avLst/>
@@ -9809,10 +9840,10 @@
           <w:szCs w:val="18"/>
         </w:rPr>
         <w:drawing>
-          <wp:inline distT="0" distB="0" distL="0" distR="0" wp14:anchorId="52C9D891" wp14:editId="5D3DE5AB">
-            <wp:extent cx="5397500" cy="628650"/>
-            <wp:effectExtent l="0" t="0" r="0" b="0"/>
-            <wp:docPr id="20" name="Obraz 31"/>
+          <wp:inline distT="0" distB="0" distL="0" distR="0" wp14:anchorId="7DE93C6B" wp14:editId="33D08170">
+            <wp:extent cx="5399405" cy="755650"/>
+            <wp:effectExtent l="0" t="0" r="0" b="6350"/>
+            <wp:docPr id="1757376145" name="Obraz 1" descr="Obraz zawierający tekst, zrzut ekranu, Czcionka&#10;&#10;Opis wygenerowany automatycznie"/>
             <wp:cNvGraphicFramePr>
               <a:graphicFrameLocks xmlns:a="http://schemas.openxmlformats.org/drawingml/2006/main" noChangeAspect="1"/>
             </wp:cNvGraphicFramePr>
@@ -9820,36 +9851,23 @@
               <a:graphicData uri="http://schemas.openxmlformats.org/drawingml/2006/picture">
                 <pic:pic xmlns:pic="http://schemas.openxmlformats.org/drawingml/2006/picture">
                   <pic:nvPicPr>
-                    <pic:cNvPr id="0" name="Picture 20"/>
-                    <pic:cNvPicPr>
-                      <a:picLocks noChangeAspect="1" noChangeArrowheads="1"/>
-                    </pic:cNvPicPr>
+                    <pic:cNvPr id="1757376145" name="Obraz 1" descr="Obraz zawierający tekst, zrzut ekranu, Czcionka&#10;&#10;Opis wygenerowany automatycznie"/>
+                    <pic:cNvPicPr/>
                   </pic:nvPicPr>
                   <pic:blipFill>
-                    <a:blip r:embed="rId36" cstate="print">
-                      <a:extLst>
-                        <a:ext uri="{28A0092B-C50C-407E-A947-70E740481C1C}">
-                          <a14:useLocalDpi xmlns:a14="http://schemas.microsoft.com/office/drawing/2010/main" val="0"/>
-                        </a:ext>
-                      </a:extLst>
-                    </a:blip>
-                    <a:srcRect/>
+                    <a:blip r:embed="rId36"/>
                     <a:stretch>
                       <a:fillRect/>
                     </a:stretch>
                   </pic:blipFill>
-                  <pic:spPr bwMode="auto">
+                  <pic:spPr>
                     <a:xfrm>
                       <a:off x="0" y="0"/>
-                      <a:ext cx="5397500" cy="628650"/>
+                      <a:ext cx="5399405" cy="755650"/>
                     </a:xfrm>
                     <a:prstGeom prst="rect">
                       <a:avLst/>
                     </a:prstGeom>
-                    <a:noFill/>
-                    <a:ln>
-                      <a:noFill/>
-                    </a:ln>
                   </pic:spPr>
                 </pic:pic>
               </a:graphicData>
@@ -9999,24 +10017,19 @@
       </w:r>
       <w:proofErr w:type="spellEnd"/>
       <w:r>
-        <w:t xml:space="preserve"> zbudowanej z dwóch kolumn </w:t>
-      </w:r>
-      <w:r>
-        <w:rPr>
-          <w:i/>
-          <w:iCs/>
-        </w:rPr>
-        <w:t>l</w:t>
-      </w:r>
-      <w:r>
-        <w:t xml:space="preserve"> oraz </w:t>
-      </w:r>
-      <w:r>
-        <w:rPr>
-          <w:i/>
-          <w:iCs/>
-        </w:rPr>
-        <w:t>m</w:t>
+        <w:t>, w której skład wchodzą</w:t>
+      </w:r>
+      <w:r>
+        <w:t xml:space="preserve"> dw</w:t>
+      </w:r>
+      <w:r>
+        <w:t>ie</w:t>
+      </w:r>
+      <w:r>
+        <w:t xml:space="preserve"> kolumn</w:t>
+      </w:r>
+      <w:r>
+        <w:t>y</w:t>
       </w:r>
       <w:r>
         <w:t xml:space="preserve"> w postaci interwałów czasowych.</w:t>
@@ -10041,10 +10054,9 @@
           <w:sz w:val="16"/>
           <w:szCs w:val="18"/>
         </w:rPr>
-        <w:lastRenderedPageBreak/>
         <w:drawing>
-          <wp:inline distT="0" distB="0" distL="0" distR="0" wp14:anchorId="37CBF325" wp14:editId="5F9E3C03">
-            <wp:extent cx="4629150" cy="298450"/>
+          <wp:inline distT="0" distB="0" distL="0" distR="0" wp14:anchorId="37CBF325" wp14:editId="249FDDC1">
+            <wp:extent cx="4197350" cy="270611"/>
             <wp:effectExtent l="0" t="0" r="0" b="0"/>
             <wp:docPr id="21" name="Obraz 30"/>
             <wp:cNvGraphicFramePr>
@@ -10075,7 +10087,7 @@
                   <pic:spPr bwMode="auto">
                     <a:xfrm>
                       <a:off x="0" y="0"/>
-                      <a:ext cx="4629150" cy="298450"/>
+                      <a:ext cx="4238779" cy="273282"/>
                     </a:xfrm>
                     <a:prstGeom prst="rect">
                       <a:avLst/>
@@ -10151,10 +10163,10 @@
           <w:szCs w:val="18"/>
         </w:rPr>
         <w:drawing>
-          <wp:inline distT="0" distB="0" distL="0" distR="0" wp14:anchorId="38599F67" wp14:editId="3C247233">
-            <wp:extent cx="5397500" cy="533400"/>
+          <wp:inline distT="0" distB="0" distL="0" distR="0" wp14:anchorId="5626493E" wp14:editId="0C394CE3">
+            <wp:extent cx="5399405" cy="654685"/>
             <wp:effectExtent l="0" t="0" r="0" b="0"/>
-            <wp:docPr id="22" name="Obraz 29"/>
+            <wp:docPr id="1120881557" name="Obraz 1"/>
             <wp:cNvGraphicFramePr>
               <a:graphicFrameLocks xmlns:a="http://schemas.openxmlformats.org/drawingml/2006/main" noChangeAspect="1"/>
             </wp:cNvGraphicFramePr>
@@ -10162,36 +10174,23 @@
               <a:graphicData uri="http://schemas.openxmlformats.org/drawingml/2006/picture">
                 <pic:pic xmlns:pic="http://schemas.openxmlformats.org/drawingml/2006/picture">
                   <pic:nvPicPr>
-                    <pic:cNvPr id="0" name="Picture 22"/>
-                    <pic:cNvPicPr>
-                      <a:picLocks noChangeAspect="1" noChangeArrowheads="1"/>
-                    </pic:cNvPicPr>
+                    <pic:cNvPr id="1120881557" name=""/>
+                    <pic:cNvPicPr/>
                   </pic:nvPicPr>
                   <pic:blipFill>
-                    <a:blip r:embed="rId38" cstate="print">
-                      <a:extLst>
-                        <a:ext uri="{28A0092B-C50C-407E-A947-70E740481C1C}">
-                          <a14:useLocalDpi xmlns:a14="http://schemas.microsoft.com/office/drawing/2010/main" val="0"/>
-                        </a:ext>
-                      </a:extLst>
-                    </a:blip>
-                    <a:srcRect/>
+                    <a:blip r:embed="rId38"/>
                     <a:stretch>
                       <a:fillRect/>
                     </a:stretch>
                   </pic:blipFill>
-                  <pic:spPr bwMode="auto">
+                  <pic:spPr>
                     <a:xfrm>
                       <a:off x="0" y="0"/>
-                      <a:ext cx="5397500" cy="533400"/>
+                      <a:ext cx="5399405" cy="654685"/>
                     </a:xfrm>
                     <a:prstGeom prst="rect">
                       <a:avLst/>
                     </a:prstGeom>
-                    <a:noFill/>
-                    <a:ln>
-                      <a:noFill/>
-                    </a:ln>
                   </pic:spPr>
                 </pic:pic>
               </a:graphicData>
@@ -10326,11 +10325,9 @@
           <w:numId w:val="19"/>
         </w:numPr>
       </w:pPr>
-      <w:proofErr w:type="spellStart"/>
-      <w:r>
-        <w:t>NaN</w:t>
-      </w:r>
-      <w:proofErr w:type="spellEnd"/>
+      <w:r>
+        <w:t>MIS</w:t>
+      </w:r>
       <w:r>
         <w:t xml:space="preserve"> – ilość brakujących obserwacji,</w:t>
       </w:r>
@@ -10357,7 +10354,7 @@
         </w:numPr>
       </w:pPr>
       <w:r>
-        <w:t xml:space="preserve">MED. – mediana, wartość środkowa </w:t>
+        <w:t xml:space="preserve">MED – mediana, wartość środkowa </w:t>
       </w:r>
       <w:r>
         <w:t>interwałów czasowych,</w:t>
@@ -10729,10 +10726,10 @@
         </w:rPr>
         <w:lastRenderedPageBreak/>
         <w:drawing>
-          <wp:inline distT="0" distB="0" distL="0" distR="0" wp14:anchorId="03B5241D" wp14:editId="4DEDF031">
-            <wp:extent cx="5397500" cy="2438400"/>
-            <wp:effectExtent l="0" t="0" r="0" b="0"/>
-            <wp:docPr id="24" name="Obraz 27"/>
+          <wp:inline distT="0" distB="0" distL="0" distR="0" wp14:anchorId="1B7C7FE3" wp14:editId="09F0C488">
+            <wp:extent cx="5399405" cy="2990215"/>
+            <wp:effectExtent l="0" t="0" r="0" b="635"/>
+            <wp:docPr id="1352578000" name="Obraz 1" descr="Obraz zawierający tekst, zrzut ekranu&#10;&#10;Opis wygenerowany automatycznie"/>
             <wp:cNvGraphicFramePr>
               <a:graphicFrameLocks xmlns:a="http://schemas.openxmlformats.org/drawingml/2006/main" noChangeAspect="1"/>
             </wp:cNvGraphicFramePr>
@@ -10740,36 +10737,23 @@
               <a:graphicData uri="http://schemas.openxmlformats.org/drawingml/2006/picture">
                 <pic:pic xmlns:pic="http://schemas.openxmlformats.org/drawingml/2006/picture">
                   <pic:nvPicPr>
-                    <pic:cNvPr id="0" name="Picture 24"/>
-                    <pic:cNvPicPr>
-                      <a:picLocks noChangeAspect="1" noChangeArrowheads="1"/>
-                    </pic:cNvPicPr>
+                    <pic:cNvPr id="1352578000" name="Obraz 1" descr="Obraz zawierający tekst, zrzut ekranu&#10;&#10;Opis wygenerowany automatycznie"/>
+                    <pic:cNvPicPr/>
                   </pic:nvPicPr>
                   <pic:blipFill>
-                    <a:blip r:embed="rId40" cstate="print">
-                      <a:extLst>
-                        <a:ext uri="{28A0092B-C50C-407E-A947-70E740481C1C}">
-                          <a14:useLocalDpi xmlns:a14="http://schemas.microsoft.com/office/drawing/2010/main" val="0"/>
-                        </a:ext>
-                      </a:extLst>
-                    </a:blip>
-                    <a:srcRect/>
+                    <a:blip r:embed="rId40"/>
                     <a:stretch>
                       <a:fillRect/>
                     </a:stretch>
                   </pic:blipFill>
-                  <pic:spPr bwMode="auto">
+                  <pic:spPr>
                     <a:xfrm>
                       <a:off x="0" y="0"/>
-                      <a:ext cx="5397500" cy="2438400"/>
+                      <a:ext cx="5399405" cy="2990215"/>
                     </a:xfrm>
                     <a:prstGeom prst="rect">
                       <a:avLst/>
                     </a:prstGeom>
-                    <a:noFill/>
-                    <a:ln>
-                      <a:noFill/>
-                    </a:ln>
                   </pic:spPr>
                 </pic:pic>
               </a:graphicData>
@@ -11324,6 +11308,7 @@
         </w:rPr>
       </w:pPr>
       <w:r>
+        <w:lastRenderedPageBreak/>
         <w:t>gdzie:</w:t>
       </w:r>
       <w:r>
@@ -11394,7 +11379,6 @@
     <w:p>
       <w:proofErr w:type="spellStart"/>
       <w:r>
-        <w:lastRenderedPageBreak/>
         <w:t>x</w:t>
       </w:r>
       <w:r>
@@ -11991,6 +11975,7 @@
         <w:jc w:val="both"/>
       </w:pPr>
       <w:r>
+        <w:lastRenderedPageBreak/>
         <w:t xml:space="preserve">Normalizacja </w:t>
       </w:r>
       <w:r>
@@ -12068,7 +12053,6 @@
           <w:sz w:val="16"/>
           <w:szCs w:val="18"/>
         </w:rPr>
-        <w:lastRenderedPageBreak/>
         <w:drawing>
           <wp:inline distT="0" distB="0" distL="0" distR="0" wp14:anchorId="3903D0A3" wp14:editId="677960BA">
             <wp:extent cx="3810000" cy="1422400"/>
@@ -12419,6 +12403,7 @@
           <w:sz w:val="16"/>
           <w:szCs w:val="18"/>
         </w:rPr>
+        <w:lastRenderedPageBreak/>
         <w:drawing>
           <wp:inline distT="0" distB="0" distL="0" distR="0" wp14:anchorId="4DD89827" wp14:editId="08275004">
             <wp:extent cx="4584700" cy="1085850"/>
@@ -12606,11 +12591,7 @@
         <w:t xml:space="preserve"> </w:t>
       </w:r>
       <w:r>
-        <w:t xml:space="preserve">jest </w:t>
-      </w:r>
-      <w:r>
-        <w:lastRenderedPageBreak/>
-        <w:t xml:space="preserve">podstawą logarytmu, trzeci natomiast </w:t>
+        <w:t xml:space="preserve">jest podstawą logarytmu, trzeci natomiast </w:t>
       </w:r>
       <w:r>
         <w:t xml:space="preserve">jest przesunięciem (tzw. offsetem). Poniżej przedstawiono wzór, który pokazuje w jaki sposób </w:t>
@@ -13050,7 +13031,11 @@
         <w:t>danych</w:t>
       </w:r>
       <w:r>
-        <w:t>, pozbycie się zbyt dużej skośności danych</w:t>
+        <w:t xml:space="preserve">, pozbycie się zbyt dużej skośności </w:t>
+      </w:r>
+      <w:r>
+        <w:lastRenderedPageBreak/>
+        <w:t>danych</w:t>
       </w:r>
       <w:r>
         <w:t>, także przybliżenie rozkładu danych do rozkładu normalnego</w:t>
@@ -13381,7 +13366,6 @@
         <w:jc w:val="both"/>
       </w:pPr>
       <w:r>
-        <w:lastRenderedPageBreak/>
         <w:t xml:space="preserve">Zaimplementowana metoda </w:t>
       </w:r>
       <w:proofErr w:type="spellStart"/>
@@ -13853,7 +13837,11 @@
         <w:t xml:space="preserve">”, która transformuje dane numeryczne. Sposób w jaki </w:t>
       </w:r>
       <w:r>
-        <w:t xml:space="preserve">dane są przekształcane polega na wyciągnięciu pierwiastka z każdej wartości wewnątrz kolumny numerycznej. </w:t>
+        <w:t xml:space="preserve">dane są przekształcane polega na wyciągnięciu pierwiastka z każdej wartości wewnątrz </w:t>
+      </w:r>
+      <w:r>
+        <w:lastRenderedPageBreak/>
+        <w:t xml:space="preserve">kolumny numerycznej. </w:t>
       </w:r>
       <w:r>
         <w:t xml:space="preserve">Użytkownik jest w stanie dostosować indeks pierwiastka według własnej potrzeby edytując </w:t>
@@ -14003,7 +13991,6 @@
         <w:rPr>
           <w:noProof/>
         </w:rPr>
-        <w:lastRenderedPageBreak/>
         <w:t xml:space="preserve">Powyżej na Rys. </w:t>
       </w:r>
       <w:r>
@@ -14436,6 +14423,7 @@
         <w:t xml:space="preserve"> może podać zmienne o </w:t>
       </w:r>
       <w:r>
+        <w:lastRenderedPageBreak/>
         <w:t xml:space="preserve">bardzo różnym typie. Przykład wywołania metody </w:t>
       </w:r>
       <w:proofErr w:type="spellStart"/>
@@ -14572,7 +14560,6 @@
         <w:jc w:val="both"/>
       </w:pPr>
       <w:r>
-        <w:lastRenderedPageBreak/>
         <w:t xml:space="preserve">Przykładowo ustawiono wartość graniczną równą 8, </w:t>
       </w:r>
       <w:r>
@@ -14861,6 +14848,7 @@
         <w:jc w:val="both"/>
       </w:pPr>
       <w:r>
+        <w:lastRenderedPageBreak/>
         <w:t xml:space="preserve">Pierwszym z nich jest argument </w:t>
       </w:r>
       <w:proofErr w:type="spellStart"/>
@@ -14996,7 +14984,6 @@
           <w:sz w:val="16"/>
           <w:szCs w:val="18"/>
         </w:rPr>
-        <w:lastRenderedPageBreak/>
         <w:drawing>
           <wp:inline distT="0" distB="0" distL="0" distR="0" wp14:anchorId="743E5867" wp14:editId="171068BF">
             <wp:extent cx="5397500" cy="1047750"/>
@@ -15326,6 +15313,7 @@
       </w:pPr>
       <w:bookmarkStart w:id="44" w:name="_Toc186895205"/>
       <w:r>
+        <w:lastRenderedPageBreak/>
         <w:t>PODMODUŁ „</w:t>
       </w:r>
       <w:proofErr w:type="spellStart"/>
@@ -15472,7 +15460,6 @@
           <w:i/>
           <w:iCs/>
         </w:rPr>
-        <w:lastRenderedPageBreak/>
         <w:t>df</w:t>
       </w:r>
       <w:proofErr w:type="spellEnd"/>
@@ -15944,6 +15931,7 @@
           <w:sz w:val="16"/>
           <w:szCs w:val="18"/>
         </w:rPr>
+        <w:lastRenderedPageBreak/>
         <w:drawing>
           <wp:inline distT="0" distB="0" distL="0" distR="0" wp14:anchorId="6095BF30" wp14:editId="055A45D2">
             <wp:extent cx="4254500" cy="908050"/>
@@ -16150,7 +16138,6 @@
           <w:sz w:val="16"/>
           <w:szCs w:val="18"/>
         </w:rPr>
-        <w:lastRenderedPageBreak/>
         <w:drawing>
           <wp:inline distT="0" distB="0" distL="0" distR="0" wp14:anchorId="387A3CBC" wp14:editId="62A919AB">
             <wp:extent cx="5397500" cy="2038350"/>
@@ -16650,7 +16637,11 @@
       </w:r>
       <w:proofErr w:type="spellEnd"/>
       <w:r>
-        <w:t xml:space="preserve"> tej metody.</w:t>
+        <w:t xml:space="preserve"> tej </w:t>
+      </w:r>
+      <w:r>
+        <w:lastRenderedPageBreak/>
+        <w:t>metody.</w:t>
       </w:r>
       <w:r>
         <w:t xml:space="preserve"> </w:t>
@@ -16815,7 +16806,6 @@
           <w:sz w:val="16"/>
           <w:szCs w:val="18"/>
         </w:rPr>
-        <w:lastRenderedPageBreak/>
         <w:drawing>
           <wp:inline distT="0" distB="0" distL="0" distR="0" wp14:anchorId="51C63CD9" wp14:editId="20F56F70">
             <wp:extent cx="5397500" cy="1695450"/>
@@ -17222,7 +17212,11 @@
         <w:t>k-1 części danych oraz jego ocena</w:t>
       </w:r>
       <w:r>
-        <w:t xml:space="preserve">/przetestowanie za pomocą 1, pozostałej części danych. </w:t>
+        <w:t xml:space="preserve">/przetestowanie za pomocą 1, pozostałej części </w:t>
+      </w:r>
+      <w:r>
+        <w:lastRenderedPageBreak/>
+        <w:t xml:space="preserve">danych. </w:t>
       </w:r>
       <w:r>
         <w:t xml:space="preserve">Formułę tą powtarza się k-krotnie zmieniając za każdym razem </w:t>
@@ -17309,11 +17303,7 @@
         <w:t xml:space="preserve">Aby osiągnąć </w:t>
       </w:r>
       <w:r>
-        <w:t xml:space="preserve">ten cel, </w:t>
-      </w:r>
-      <w:r>
-        <w:lastRenderedPageBreak/>
-        <w:t>wewnątrz klasy tworzy się określona liczba modelów prostej regresji liniowej (</w:t>
+        <w:t>ten cel, wewnątrz klasy tworzy się określona liczba modelów prostej regresji liniowej (</w:t>
       </w:r>
       <w:r>
         <w:t>liczba ta jest równa liczbie cech, kolumn wewnątrz badanej ramki danych nie wliczając cech</w:t>
@@ -17775,6 +17765,7 @@
         <w:jc w:val="both"/>
       </w:pPr>
       <w:r>
+        <w:lastRenderedPageBreak/>
         <w:t xml:space="preserve">W celu zaprezentowania działania klasy </w:t>
       </w:r>
       <w:proofErr w:type="spellStart"/>
@@ -17865,7 +17856,6 @@
           <w:iCs/>
           <w:noProof/>
         </w:rPr>
-        <w:lastRenderedPageBreak/>
         <w:drawing>
           <wp:inline distT="0" distB="0" distL="0" distR="0" wp14:anchorId="06C67460" wp14:editId="4C030370">
             <wp:extent cx="3892550" cy="2882900"/>
@@ -18589,6 +18579,7 @@
           <w:iCs/>
           <w:lang w:val="en-US"/>
         </w:rPr>
+        <w:lastRenderedPageBreak/>
         <w:t>rmse</w:t>
       </w:r>
       <w:proofErr w:type="spellEnd"/>
@@ -18653,7 +18644,6 @@
         <w:rPr>
           <w:noProof/>
         </w:rPr>
-        <w:lastRenderedPageBreak/>
         <w:drawing>
           <wp:inline distT="0" distB="0" distL="0" distR="0" wp14:anchorId="654DCDAE" wp14:editId="235F3E4C">
             <wp:extent cx="5397500" cy="2298700"/>
@@ -18902,6 +18892,7 @@
         <w:rPr>
           <w:noProof/>
         </w:rPr>
+        <w:lastRenderedPageBreak/>
         <w:drawing>
           <wp:inline distT="0" distB="0" distL="0" distR="0" wp14:anchorId="2BC407EB" wp14:editId="3022E524">
             <wp:extent cx="4470400" cy="3486150"/>
@@ -19066,7 +19057,6 @@
         </w:numPr>
       </w:pPr>
       <w:r>
-        <w:lastRenderedPageBreak/>
         <w:t xml:space="preserve">Klasa obiektów </w:t>
       </w:r>
       <w:proofErr w:type="spellStart"/>
@@ -19406,6 +19396,7 @@
         <w:jc w:val="both"/>
       </w:pPr>
       <w:r>
+        <w:lastRenderedPageBreak/>
         <w:t>k (</w:t>
       </w:r>
       <w:proofErr w:type="spellStart"/>
@@ -19580,7 +19571,6 @@
         <w:rPr>
           <w:noProof/>
         </w:rPr>
-        <w:lastRenderedPageBreak/>
         <w:drawing>
           <wp:inline distT="0" distB="0" distL="0" distR="0" wp14:anchorId="2D50A948" wp14:editId="24969701">
             <wp:extent cx="4127500" cy="2901950"/>
@@ -20077,6 +20067,7 @@
           <w:iCs/>
           <w:lang w:val="en-US"/>
         </w:rPr>
+        <w:lastRenderedPageBreak/>
         <w:t>rmspe</w:t>
       </w:r>
       <w:proofErr w:type="spellEnd"/>
@@ -20361,7 +20352,6 @@
         <w:rPr>
           <w:noProof/>
         </w:rPr>
-        <w:lastRenderedPageBreak/>
         <w:drawing>
           <wp:inline distT="0" distB="0" distL="0" distR="0" wp14:anchorId="3B1CBAD7" wp14:editId="45461D80">
             <wp:extent cx="5403850" cy="2330450"/>
@@ -20625,6 +20615,7 @@
         <w:jc w:val="both"/>
       </w:pPr>
       <w:r>
+        <w:lastRenderedPageBreak/>
         <w:t xml:space="preserve">W tytule wykresu dodano wzór funkcji </w:t>
       </w:r>
       <w:r>
@@ -20670,11 +20661,7 @@
         <w:t xml:space="preserve">Polega na przypisaniu obiektów do odpowiednich, wcześniej zdefiniowanych klas na podstawie </w:t>
       </w:r>
       <w:r>
-        <w:t xml:space="preserve">określonych cech. Podobnie jak regresja, klasyfikacja jest rodzajem </w:t>
-      </w:r>
-      <w:r>
-        <w:lastRenderedPageBreak/>
-        <w:t>uczenia maszynowego nadzorowanego</w:t>
+        <w:t>określonych cech. Podobnie jak regresja, klasyfikacja jest rodzajem uczenia maszynowego nadzorowanego</w:t>
       </w:r>
       <w:r>
         <w:t xml:space="preserve">. Uczenie modelu klasyfikacyjnego odbywa się na podstawie </w:t>
@@ -21196,7 +21183,11 @@
         <w:t xml:space="preserve"> </w:t>
       </w:r>
       <w:r>
-        <w:t>oraz utworzenie instancji klasy dla ziarna równego 123, metody podziału danych na zbiór treningowy (</w:t>
+        <w:t xml:space="preserve">oraz utworzenie instancji klasy </w:t>
+      </w:r>
+      <w:r>
+        <w:lastRenderedPageBreak/>
+        <w:t>dla ziarna równego 123, metody podziału danych na zbiór treningowy (</w:t>
       </w:r>
       <w:r>
         <w:t>75% rekordów</w:t>
@@ -21216,7 +21207,6 @@
         <w:rPr>
           <w:noProof/>
         </w:rPr>
-        <w:lastRenderedPageBreak/>
         <w:drawing>
           <wp:inline distT="0" distB="0" distL="0" distR="0" wp14:anchorId="388A0549" wp14:editId="1060EB59">
             <wp:extent cx="5397500" cy="2603500"/>
@@ -21914,16 +21904,873 @@
         </w:rPr>
         <w:t>price</w:t>
       </w:r>
-      <w:proofErr w:type="spellEnd"/>
       <w:r>
         <w:t>.</w:t>
       </w:r>
-    </w:p>
-    <w:p>
-      <w:pPr>
+      <w:proofErr w:type="spellEnd"/>
+    </w:p>
+    <w:p>
+      <w:pPr>
+        <w:jc w:val="both"/>
         <w:rPr>
           <w:szCs w:val="20"/>
         </w:rPr>
+      </w:pPr>
+      <w:r>
+        <w:rPr>
+          <w:szCs w:val="20"/>
+        </w:rPr>
+        <w:t xml:space="preserve">Na początku </w:t>
+      </w:r>
+      <w:r>
+        <w:rPr>
+          <w:szCs w:val="20"/>
+        </w:rPr>
+        <w:t xml:space="preserve">zaimportowano niezbędne biblioteki do przeprowadzenia analizy i modelowania (w tym odpowiednie podmodułu pakietu </w:t>
+      </w:r>
+      <w:proofErr w:type="spellStart"/>
+      <w:r>
+        <w:rPr>
+          <w:i/>
+          <w:iCs/>
+          <w:szCs w:val="20"/>
+        </w:rPr>
+        <w:t>datamining</w:t>
+      </w:r>
+      <w:proofErr w:type="spellEnd"/>
+      <w:r>
+        <w:rPr>
+          <w:szCs w:val="20"/>
+        </w:rPr>
+        <w:t xml:space="preserve">) oraz </w:t>
+      </w:r>
+      <w:r>
+        <w:rPr>
+          <w:szCs w:val="20"/>
+        </w:rPr>
+        <w:t xml:space="preserve">wczytano dane do </w:t>
+      </w:r>
+      <w:r>
+        <w:rPr>
+          <w:szCs w:val="20"/>
+        </w:rPr>
+        <w:t>projektu. Następnie w celu zapozna</w:t>
+      </w:r>
+      <w:r>
+        <w:rPr>
+          <w:szCs w:val="20"/>
+        </w:rPr>
+        <w:t xml:space="preserve">nia się danymi </w:t>
+      </w:r>
+      <w:proofErr w:type="spellStart"/>
+      <w:r>
+        <w:rPr>
+          <w:i/>
+          <w:iCs/>
+          <w:szCs w:val="20"/>
+        </w:rPr>
+        <w:t>Diamonds</w:t>
+      </w:r>
+      <w:proofErr w:type="spellEnd"/>
+      <w:r>
+        <w:rPr>
+          <w:szCs w:val="20"/>
+        </w:rPr>
+        <w:t xml:space="preserve"> wyświetlono podstawowe statystyki zmiennych numerycznych i </w:t>
+      </w:r>
+      <w:r>
+        <w:rPr>
+          <w:szCs w:val="20"/>
+        </w:rPr>
+        <w:t xml:space="preserve">kategorycznych wykorzystując metody </w:t>
+      </w:r>
+      <w:proofErr w:type="spellStart"/>
+      <w:r>
+        <w:rPr>
+          <w:i/>
+          <w:iCs/>
+          <w:szCs w:val="20"/>
+        </w:rPr>
+        <w:t>check_numeric_data</w:t>
+      </w:r>
+      <w:proofErr w:type="spellEnd"/>
+      <w:r>
+        <w:rPr>
+          <w:szCs w:val="20"/>
+        </w:rPr>
+        <w:t xml:space="preserve"> i </w:t>
+      </w:r>
+      <w:proofErr w:type="spellStart"/>
+      <w:r>
+        <w:rPr>
+          <w:i/>
+          <w:iCs/>
+          <w:szCs w:val="20"/>
+        </w:rPr>
+        <w:t>check_category_data</w:t>
+      </w:r>
+      <w:proofErr w:type="spellEnd"/>
+      <w:r>
+        <w:rPr>
+          <w:szCs w:val="20"/>
+        </w:rPr>
+        <w:t xml:space="preserve"> z podmodułu </w:t>
+      </w:r>
+      <w:proofErr w:type="spellStart"/>
+      <w:r>
+        <w:rPr>
+          <w:i/>
+          <w:iCs/>
+          <w:szCs w:val="20"/>
+        </w:rPr>
+        <w:t>check</w:t>
+      </w:r>
+      <w:proofErr w:type="spellEnd"/>
+      <w:r>
+        <w:rPr>
+          <w:szCs w:val="20"/>
+        </w:rPr>
+        <w:t xml:space="preserve">. </w:t>
+      </w:r>
+    </w:p>
+    <w:p>
+      <w:pPr>
+        <w:jc w:val="both"/>
+        <w:rPr>
+          <w:szCs w:val="20"/>
+        </w:rPr>
+      </w:pPr>
+      <w:r>
+        <w:rPr>
+          <w:szCs w:val="20"/>
+        </w:rPr>
+        <w:t xml:space="preserve">Chcąc utworzyć model regresji liniowej wielorakiej zamieniono wartości kategoryczne na ciągłe wykorzystując metodę </w:t>
+      </w:r>
+      <w:proofErr w:type="spellStart"/>
+      <w:r>
+        <w:rPr>
+          <w:i/>
+          <w:iCs/>
+          <w:szCs w:val="20"/>
+        </w:rPr>
+        <w:t>one_hot_encoding</w:t>
+      </w:r>
+      <w:proofErr w:type="spellEnd"/>
+      <w:r>
+        <w:rPr>
+          <w:szCs w:val="20"/>
+        </w:rPr>
+        <w:t xml:space="preserve"> z podmodułu </w:t>
+      </w:r>
+      <w:proofErr w:type="spellStart"/>
+      <w:r>
+        <w:rPr>
+          <w:i/>
+          <w:iCs/>
+          <w:szCs w:val="20"/>
+        </w:rPr>
+        <w:t>transformations</w:t>
+      </w:r>
+      <w:proofErr w:type="spellEnd"/>
+      <w:r>
+        <w:rPr>
+          <w:szCs w:val="20"/>
+        </w:rPr>
+        <w:t xml:space="preserve">. </w:t>
+      </w:r>
+      <w:r>
+        <w:rPr>
+          <w:szCs w:val="20"/>
+        </w:rPr>
+        <w:t xml:space="preserve">Rekordy należące do danej kategorii nadano wartość 1 w nowo utworzonej kolumnie, natomiast dla rekordów nie przynależących do </w:t>
+      </w:r>
+      <w:r>
+        <w:rPr>
+          <w:szCs w:val="20"/>
+        </w:rPr>
+        <w:t xml:space="preserve">danej kategorii przypisano wartość 0. </w:t>
+      </w:r>
+    </w:p>
+    <w:p>
+      <w:pPr>
+        <w:jc w:val="both"/>
+        <w:rPr>
+          <w:szCs w:val="20"/>
+        </w:rPr>
+      </w:pPr>
+      <w:r>
+        <w:rPr>
+          <w:szCs w:val="20"/>
+        </w:rPr>
+        <w:t xml:space="preserve">W kolejnym kroku ponownie wykorzystano jedną z metod należących do podmodułu </w:t>
+      </w:r>
+      <w:proofErr w:type="spellStart"/>
+      <w:r>
+        <w:rPr>
+          <w:i/>
+          <w:iCs/>
+          <w:szCs w:val="20"/>
+        </w:rPr>
+        <w:t>transformations</w:t>
+      </w:r>
+      <w:proofErr w:type="spellEnd"/>
+      <w:r>
+        <w:rPr>
+          <w:i/>
+          <w:iCs/>
+          <w:szCs w:val="20"/>
+        </w:rPr>
+        <w:t xml:space="preserve"> </w:t>
+      </w:r>
+      <w:r>
+        <w:rPr>
+          <w:szCs w:val="20"/>
+        </w:rPr>
+        <w:t xml:space="preserve">– metodę </w:t>
+      </w:r>
+      <w:proofErr w:type="spellStart"/>
+      <w:r>
+        <w:rPr>
+          <w:i/>
+          <w:iCs/>
+          <w:szCs w:val="20"/>
+        </w:rPr>
+        <w:t>standarization</w:t>
+      </w:r>
+      <w:proofErr w:type="spellEnd"/>
+      <w:r>
+        <w:rPr>
+          <w:szCs w:val="20"/>
+        </w:rPr>
+        <w:t xml:space="preserve">. Dzięki niej ustandaryzowano dane </w:t>
+      </w:r>
+      <w:r>
+        <w:rPr>
+          <w:szCs w:val="20"/>
+        </w:rPr>
+        <w:t xml:space="preserve">w kolumnach: </w:t>
+      </w:r>
+      <w:r>
+        <w:rPr>
+          <w:i/>
+          <w:iCs/>
+          <w:szCs w:val="20"/>
+        </w:rPr>
+        <w:t>carat</w:t>
+      </w:r>
+      <w:r>
+        <w:rPr>
+          <w:szCs w:val="20"/>
+        </w:rPr>
+        <w:t xml:space="preserve">, </w:t>
+      </w:r>
+      <w:proofErr w:type="spellStart"/>
+      <w:r>
+        <w:rPr>
+          <w:i/>
+          <w:iCs/>
+          <w:szCs w:val="20"/>
+        </w:rPr>
+        <w:t>depth</w:t>
+      </w:r>
+      <w:proofErr w:type="spellEnd"/>
+      <w:r>
+        <w:rPr>
+          <w:szCs w:val="20"/>
+        </w:rPr>
+        <w:t xml:space="preserve">, </w:t>
+      </w:r>
+      <w:proofErr w:type="spellStart"/>
+      <w:r>
+        <w:rPr>
+          <w:i/>
+          <w:iCs/>
+          <w:szCs w:val="20"/>
+        </w:rPr>
+        <w:t>table</w:t>
+      </w:r>
+      <w:proofErr w:type="spellEnd"/>
+      <w:r>
+        <w:rPr>
+          <w:szCs w:val="20"/>
+        </w:rPr>
+        <w:t xml:space="preserve">, </w:t>
+      </w:r>
+      <w:r>
+        <w:rPr>
+          <w:i/>
+          <w:iCs/>
+          <w:szCs w:val="20"/>
+        </w:rPr>
+        <w:t>x</w:t>
+      </w:r>
+      <w:r>
+        <w:rPr>
+          <w:szCs w:val="20"/>
+        </w:rPr>
+        <w:t xml:space="preserve">, </w:t>
+      </w:r>
+      <w:r>
+        <w:rPr>
+          <w:i/>
+          <w:iCs/>
+          <w:szCs w:val="20"/>
+        </w:rPr>
+        <w:t>y</w:t>
+      </w:r>
+      <w:r>
+        <w:rPr>
+          <w:szCs w:val="20"/>
+        </w:rPr>
+        <w:t xml:space="preserve">, </w:t>
+      </w:r>
+      <w:r>
+        <w:rPr>
+          <w:i/>
+          <w:iCs/>
+          <w:szCs w:val="20"/>
+        </w:rPr>
+        <w:t>z</w:t>
+      </w:r>
+      <w:r>
+        <w:rPr>
+          <w:szCs w:val="20"/>
+        </w:rPr>
+        <w:t xml:space="preserve">. </w:t>
+      </w:r>
+    </w:p>
+    <w:p>
+      <w:pPr>
+        <w:jc w:val="both"/>
+        <w:rPr>
+          <w:szCs w:val="20"/>
+        </w:rPr>
+      </w:pPr>
+      <w:r>
+        <w:rPr>
+          <w:szCs w:val="20"/>
+        </w:rPr>
+        <w:t xml:space="preserve">Następnie wykluczono z danych te pola, dla których wartość </w:t>
+      </w:r>
+      <w:r>
+        <w:rPr>
+          <w:szCs w:val="20"/>
+        </w:rPr>
+        <w:t xml:space="preserve">bezwzględna </w:t>
+      </w:r>
+      <w:r>
+        <w:rPr>
+          <w:szCs w:val="20"/>
+        </w:rPr>
+        <w:t xml:space="preserve">korelacji </w:t>
+      </w:r>
+      <w:r>
+        <w:rPr>
+          <w:szCs w:val="20"/>
+        </w:rPr>
+        <w:t xml:space="preserve">ze zmienną </w:t>
+      </w:r>
+      <w:r>
+        <w:rPr>
+          <w:szCs w:val="20"/>
+        </w:rPr>
+        <w:t xml:space="preserve">zależną </w:t>
+      </w:r>
+      <w:r>
+        <w:rPr>
+          <w:szCs w:val="20"/>
+        </w:rPr>
+        <w:t>nie przekroczył</w:t>
+      </w:r>
+      <w:r>
+        <w:rPr>
+          <w:szCs w:val="20"/>
+        </w:rPr>
+        <w:t xml:space="preserve">a wartości 0.5. W tym celu </w:t>
+      </w:r>
+      <w:r>
+        <w:rPr>
+          <w:szCs w:val="20"/>
+        </w:rPr>
+        <w:t>u</w:t>
+      </w:r>
+      <w:r>
+        <w:rPr>
+          <w:szCs w:val="20"/>
+        </w:rPr>
+        <w:t>tworzono macierz korelacji</w:t>
+      </w:r>
+      <w:r>
+        <w:rPr>
+          <w:szCs w:val="20"/>
+        </w:rPr>
+        <w:t>.</w:t>
+      </w:r>
+    </w:p>
+    <w:p>
+      <w:pPr>
+        <w:jc w:val="both"/>
+        <w:rPr>
+          <w:szCs w:val="20"/>
+        </w:rPr>
+      </w:pPr>
+      <w:r>
+        <w:rPr>
+          <w:szCs w:val="20"/>
+        </w:rPr>
+        <w:t xml:space="preserve">Na podstawie </w:t>
+      </w:r>
+      <w:r>
+        <w:rPr>
+          <w:szCs w:val="20"/>
+        </w:rPr>
+        <w:t xml:space="preserve">wybranych </w:t>
+      </w:r>
+      <w:r>
+        <w:rPr>
+          <w:szCs w:val="20"/>
+        </w:rPr>
+        <w:t xml:space="preserve">pól, </w:t>
+      </w:r>
+      <w:r>
+        <w:rPr>
+          <w:szCs w:val="20"/>
+        </w:rPr>
+        <w:t xml:space="preserve">utworzono instancję klasy </w:t>
+      </w:r>
+      <w:proofErr w:type="spellStart"/>
+      <w:r>
+        <w:rPr>
+          <w:i/>
+          <w:iCs/>
+          <w:szCs w:val="20"/>
+        </w:rPr>
+        <w:t>BestMultipleLinearRegression</w:t>
+      </w:r>
+      <w:proofErr w:type="spellEnd"/>
+      <w:r>
+        <w:rPr>
+          <w:szCs w:val="20"/>
+        </w:rPr>
+        <w:t>,</w:t>
+      </w:r>
+      <w:r>
+        <w:rPr>
+          <w:szCs w:val="20"/>
+        </w:rPr>
+        <w:t xml:space="preserve"> </w:t>
+      </w:r>
+      <w:r>
+        <w:rPr>
+          <w:szCs w:val="20"/>
+        </w:rPr>
+        <w:t xml:space="preserve">w celu zbudowania możliwie jak najbardziej wydajnego modelu wielorakiej regresji liniowej. Do konstruktora klasy przekazano </w:t>
+      </w:r>
+      <w:r>
+        <w:rPr>
+          <w:szCs w:val="20"/>
+        </w:rPr>
+        <w:t xml:space="preserve">5 parametrów; </w:t>
+      </w:r>
+      <w:proofErr w:type="spellStart"/>
+      <w:r>
+        <w:rPr>
+          <w:i/>
+          <w:iCs/>
+          <w:szCs w:val="20"/>
+        </w:rPr>
+        <w:t>df</w:t>
+      </w:r>
+      <w:proofErr w:type="spellEnd"/>
+      <w:r>
+        <w:rPr>
+          <w:szCs w:val="20"/>
+        </w:rPr>
+        <w:t xml:space="preserve"> – </w:t>
+      </w:r>
+      <w:r>
+        <w:rPr>
+          <w:szCs w:val="20"/>
+        </w:rPr>
+        <w:t xml:space="preserve">ramkę danych </w:t>
+      </w:r>
+      <w:proofErr w:type="spellStart"/>
+      <w:r>
+        <w:rPr>
+          <w:i/>
+          <w:iCs/>
+          <w:szCs w:val="20"/>
+        </w:rPr>
+        <w:t>Diamonds</w:t>
+      </w:r>
+      <w:proofErr w:type="spellEnd"/>
+      <w:r>
+        <w:rPr>
+          <w:szCs w:val="20"/>
+        </w:rPr>
+        <w:t xml:space="preserve"> </w:t>
+      </w:r>
+      <w:r>
+        <w:rPr>
+          <w:szCs w:val="20"/>
+        </w:rPr>
+        <w:t xml:space="preserve">przygotowaną do modelowania w poprzednich krokach, </w:t>
+      </w:r>
+      <w:proofErr w:type="spellStart"/>
+      <w:r>
+        <w:rPr>
+          <w:i/>
+          <w:iCs/>
+          <w:szCs w:val="20"/>
+        </w:rPr>
+        <w:t>response</w:t>
+      </w:r>
+      <w:proofErr w:type="spellEnd"/>
+      <w:r>
+        <w:rPr>
+          <w:szCs w:val="20"/>
+        </w:rPr>
+        <w:t xml:space="preserve"> – nazwę kolumny </w:t>
+      </w:r>
+      <w:proofErr w:type="spellStart"/>
+      <w:r>
+        <w:rPr>
+          <w:i/>
+          <w:iCs/>
+          <w:szCs w:val="20"/>
+        </w:rPr>
+        <w:t>price</w:t>
+      </w:r>
+      <w:proofErr w:type="spellEnd"/>
+      <w:r>
+        <w:rPr>
+          <w:szCs w:val="20"/>
+        </w:rPr>
+        <w:t xml:space="preserve"> (zmienną </w:t>
+      </w:r>
+      <w:r>
+        <w:rPr>
+          <w:szCs w:val="20"/>
+        </w:rPr>
+        <w:t>zależną</w:t>
+      </w:r>
+      <w:r>
+        <w:rPr>
+          <w:szCs w:val="20"/>
+        </w:rPr>
+        <w:t>)</w:t>
+      </w:r>
+      <w:r>
+        <w:rPr>
+          <w:szCs w:val="20"/>
+        </w:rPr>
+        <w:t xml:space="preserve">, </w:t>
+      </w:r>
+      <w:proofErr w:type="spellStart"/>
+      <w:r>
+        <w:rPr>
+          <w:i/>
+          <w:iCs/>
+          <w:szCs w:val="20"/>
+        </w:rPr>
+        <w:t>set_seed</w:t>
+      </w:r>
+      <w:proofErr w:type="spellEnd"/>
+      <w:r>
+        <w:rPr>
+          <w:szCs w:val="20"/>
+        </w:rPr>
+        <w:t xml:space="preserve"> – ziarno </w:t>
+      </w:r>
+      <w:r>
+        <w:rPr>
+          <w:szCs w:val="20"/>
+        </w:rPr>
+        <w:t xml:space="preserve">ustawiono na sztywną wartość 17, </w:t>
+      </w:r>
+      <w:proofErr w:type="spellStart"/>
+      <w:r>
+        <w:rPr>
+          <w:i/>
+          <w:iCs/>
+          <w:szCs w:val="20"/>
+        </w:rPr>
+        <w:t>divide_method</w:t>
+      </w:r>
+      <w:proofErr w:type="spellEnd"/>
+      <w:r>
+        <w:rPr>
+          <w:szCs w:val="20"/>
+        </w:rPr>
+        <w:t xml:space="preserve"> </w:t>
+      </w:r>
+      <w:r>
+        <w:rPr>
+          <w:szCs w:val="20"/>
+        </w:rPr>
+        <w:t>–</w:t>
+      </w:r>
+      <w:r>
+        <w:rPr>
+          <w:szCs w:val="20"/>
+        </w:rPr>
+        <w:t xml:space="preserve"> </w:t>
+      </w:r>
+      <w:proofErr w:type="spellStart"/>
+      <w:r>
+        <w:rPr>
+          <w:szCs w:val="20"/>
+        </w:rPr>
+        <w:t>kroswalidację</w:t>
+      </w:r>
+      <w:proofErr w:type="spellEnd"/>
+      <w:r>
+        <w:rPr>
+          <w:szCs w:val="20"/>
+        </w:rPr>
+        <w:t xml:space="preserve">, </w:t>
+      </w:r>
+      <w:r>
+        <w:rPr>
+          <w:i/>
+          <w:iCs/>
+          <w:szCs w:val="20"/>
+        </w:rPr>
+        <w:t>k</w:t>
+      </w:r>
+      <w:r>
+        <w:rPr>
+          <w:szCs w:val="20"/>
+        </w:rPr>
+        <w:t xml:space="preserve"> – pięć przedziałów. </w:t>
+      </w:r>
+      <w:r>
+        <w:rPr>
+          <w:szCs w:val="20"/>
+        </w:rPr>
+        <w:t xml:space="preserve">Model regresji, który charakteryzował się najwyższą wartością </w:t>
+      </w:r>
+      <w:r>
+        <w:rPr>
+          <w:szCs w:val="20"/>
+        </w:rPr>
+        <w:t>parametru R-</w:t>
+      </w:r>
+      <w:proofErr w:type="spellStart"/>
+      <w:r>
+        <w:rPr>
+          <w:szCs w:val="20"/>
+        </w:rPr>
+        <w:t>squared</w:t>
+      </w:r>
+      <w:proofErr w:type="spellEnd"/>
+      <w:r>
+        <w:rPr>
+          <w:szCs w:val="20"/>
+        </w:rPr>
+        <w:t xml:space="preserve"> okazał się być modelem opartym na dwóch </w:t>
+      </w:r>
+      <w:r>
+        <w:rPr>
+          <w:szCs w:val="20"/>
+        </w:rPr>
+        <w:t xml:space="preserve">zmiennych zależnych; XXXX oraz XXXX. </w:t>
+      </w:r>
+      <w:r>
+        <w:rPr>
+          <w:szCs w:val="20"/>
+        </w:rPr>
+        <w:t xml:space="preserve">Z utworzonego modelu </w:t>
+      </w:r>
+      <w:r>
+        <w:rPr>
+          <w:szCs w:val="20"/>
+        </w:rPr>
+        <w:t xml:space="preserve">odczytano kilka istotnych parametrów/cech opisujących </w:t>
+      </w:r>
+      <w:r>
+        <w:rPr>
+          <w:szCs w:val="20"/>
+        </w:rPr>
+        <w:t>go;</w:t>
+      </w:r>
+    </w:p>
+    <w:p>
+      <w:pPr>
+        <w:pStyle w:val="Akapitzlist"/>
+        <w:numPr>
+          <w:ilvl w:val="0"/>
+          <w:numId w:val="26"/>
+        </w:numPr>
+        <w:jc w:val="both"/>
+      </w:pPr>
+      <w:r>
+        <w:rPr>
+          <w:szCs w:val="20"/>
+        </w:rPr>
+        <w:t xml:space="preserve">Wzór funkcji regresyjnej: </w:t>
+      </w:r>
+      <w:r>
+        <w:rPr>
+          <w:szCs w:val="20"/>
+        </w:rPr>
+        <w:t>,</w:t>
+      </w:r>
+    </w:p>
+    <w:p>
+      <w:pPr>
+        <w:pStyle w:val="Akapitzlist"/>
+        <w:numPr>
+          <w:ilvl w:val="0"/>
+          <w:numId w:val="26"/>
+        </w:numPr>
+        <w:jc w:val="both"/>
+      </w:pPr>
+      <w:r>
+        <w:rPr>
+          <w:szCs w:val="20"/>
+        </w:rPr>
+        <w:t>Wartość parametru R-</w:t>
+      </w:r>
+      <w:proofErr w:type="spellStart"/>
+      <w:r>
+        <w:rPr>
+          <w:szCs w:val="20"/>
+        </w:rPr>
+        <w:t>squared</w:t>
+      </w:r>
+      <w:proofErr w:type="spellEnd"/>
+      <w:r>
+        <w:rPr>
+          <w:szCs w:val="20"/>
+        </w:rPr>
+        <w:t>:</w:t>
+      </w:r>
+      <w:r>
+        <w:rPr>
+          <w:szCs w:val="20"/>
+        </w:rPr>
+        <w:t xml:space="preserve"> ,</w:t>
+      </w:r>
+    </w:p>
+    <w:p>
+      <w:pPr>
+        <w:pStyle w:val="Akapitzlist"/>
+        <w:numPr>
+          <w:ilvl w:val="0"/>
+          <w:numId w:val="26"/>
+        </w:numPr>
+        <w:jc w:val="both"/>
+      </w:pPr>
+      <w:r>
+        <w:rPr>
+          <w:szCs w:val="20"/>
+        </w:rPr>
+        <w:t xml:space="preserve">Wartości parametrów </w:t>
+      </w:r>
+      <w:r>
+        <w:rPr>
+          <w:szCs w:val="20"/>
+        </w:rPr>
+        <w:t>M</w:t>
+      </w:r>
+      <w:r>
+        <w:rPr>
+          <w:szCs w:val="20"/>
+        </w:rPr>
+        <w:t>SE</w:t>
+      </w:r>
+      <w:r>
+        <w:rPr>
+          <w:szCs w:val="20"/>
+        </w:rPr>
+        <w:t>, RMSE, RSS, MAPE</w:t>
+      </w:r>
+    </w:p>
+    <w:p>
+      <w:pPr>
+        <w:jc w:val="both"/>
+        <w:rPr>
+          <w:szCs w:val="20"/>
+        </w:rPr>
+      </w:pPr>
+      <w:r>
+        <w:rPr>
+          <w:szCs w:val="20"/>
+        </w:rPr>
+        <w:t xml:space="preserve">Finalnie wyświetlono wykres funkcji regresyjnej </w:t>
+      </w:r>
+      <w:r>
+        <w:rPr>
+          <w:szCs w:val="20"/>
+        </w:rPr>
+        <w:t xml:space="preserve">wykorzystując metodę </w:t>
+      </w:r>
+      <w:proofErr w:type="spellStart"/>
+      <w:r>
+        <w:rPr>
+          <w:i/>
+          <w:iCs/>
+          <w:szCs w:val="20"/>
+        </w:rPr>
+        <w:t>plot_model</w:t>
+      </w:r>
+      <w:proofErr w:type="spellEnd"/>
+      <w:r>
+        <w:rPr>
+          <w:szCs w:val="20"/>
+        </w:rPr>
+        <w:t xml:space="preserve"> (metoda wewnątrz klasy </w:t>
+      </w:r>
+      <w:proofErr w:type="spellStart"/>
+      <w:r>
+        <w:rPr>
+          <w:i/>
+          <w:iCs/>
+          <w:szCs w:val="20"/>
+        </w:rPr>
+        <w:t>BestMultipleLinearRegression</w:t>
+      </w:r>
+      <w:proofErr w:type="spellEnd"/>
+      <w:r>
+        <w:rPr>
+          <w:szCs w:val="20"/>
+        </w:rPr>
+        <w:t>)</w:t>
+      </w:r>
+      <w:r>
+        <w:rPr>
+          <w:szCs w:val="20"/>
+        </w:rPr>
+        <w:t>.</w:t>
+      </w:r>
+      <w:r>
+        <w:rPr>
+          <w:szCs w:val="20"/>
+        </w:rPr>
+        <w:t xml:space="preserve"> </w:t>
+      </w:r>
+      <w:r>
+        <w:rPr>
+          <w:szCs w:val="20"/>
+        </w:rPr>
+        <w:t xml:space="preserve">Poniżej na Rys. 5.1 wyświetlono </w:t>
+      </w:r>
+      <w:r>
+        <w:rPr>
+          <w:szCs w:val="20"/>
+        </w:rPr>
+        <w:t>wynik działania tej metody:</w:t>
+      </w:r>
+    </w:p>
+    <w:p>
+      <w:pPr>
+        <w:jc w:val="both"/>
+      </w:pPr>
+    </w:p>
+    <w:p>
+      <w:pPr>
+        <w:jc w:val="both"/>
         <w:sectPr>
           <w:pgSz w:w="11906" w:h="16838"/>
           <w:pgMar w:top="1418" w:right="1418" w:bottom="1418" w:left="1985" w:header="709" w:footer="709" w:gutter="0"/>
@@ -22527,7 +23374,7 @@
       </w:r>
     </w:p>
   </w:comment>
-  <w:comment w:id="41" w:author="Filip Hałys" w:date="2025-01-04T11:17:00Z" w:initials="FH">
+  <w:comment w:id="41" w:author="Filip Hałys" w:date="2025-01-09T20:36:00Z" w:initials="FH">
     <w:p>
       <w:pPr>
         <w:pStyle w:val="Tekstkomentarza"/>
@@ -22539,7 +23386,7 @@
         <w:annotationRef/>
       </w:r>
       <w:r>
-        <w:t>Czy zmienić to w kodzie i wywołać jeszcze raz metodę żeby na rys. 4.12 było NAs?</w:t>
+        <w:t>Zmieniłem na MIS - missing data</w:t>
       </w:r>
     </w:p>
   </w:comment>
@@ -22623,7 +23470,7 @@
   <w15:commentEx w15:paraId="4B57E409" w15:done="0"/>
   <w15:commentEx w15:paraId="5A9FAD3B" w15:paraIdParent="4B57E409" w15:done="0"/>
   <w15:commentEx w15:paraId="1201F110" w15:done="0"/>
-  <w15:commentEx w15:paraId="1CD2D1C2" w15:paraIdParent="1201F110" w15:done="0"/>
+  <w15:commentEx w15:paraId="31D70BE8" w15:paraIdParent="1201F110" w15:done="0"/>
   <w15:commentEx w15:paraId="243316CA" w15:done="0"/>
   <w15:commentEx w15:paraId="1775CB8F" w15:done="0"/>
   <w15:commentEx w15:paraId="7658F22B" w15:paraIdParent="1775CB8F" w15:done="0"/>
@@ -22665,7 +23512,7 @@
   <w16cex:commentExtensible w16cex:durableId="0C334064" w16cex:dateUtc="2024-12-27T11:55:00Z"/>
   <w16cex:commentExtensible w16cex:durableId="50D590DA" w16cex:dateUtc="2025-01-08T14:35:00Z"/>
   <w16cex:commentExtensible w16cex:durableId="01332CD7" w16cex:dateUtc="2024-12-27T12:04:00Z"/>
-  <w16cex:commentExtensible w16cex:durableId="02DE641A" w16cex:dateUtc="2025-01-04T10:17:00Z"/>
+  <w16cex:commentExtensible w16cex:durableId="467E3EF9" w16cex:dateUtc="2025-01-09T19:36:00Z"/>
   <w16cex:commentExtensible w16cex:durableId="029C78F9" w16cex:dateUtc="2025-01-08T14:43:00Z"/>
   <w16cex:commentExtensible w16cex:durableId="79B035BF" w16cex:dateUtc="2024-11-20T19:04:00Z"/>
   <w16cex:commentExtensible w16cex:durableId="7BC75C60" w16cex:dateUtc="2024-12-27T11:15:00Z"/>
@@ -22683,7 +23530,7 @@
   <w16cid:commentId w16cid:paraId="4B57E409" w16cid:durableId="0C334064"/>
   <w16cid:commentId w16cid:paraId="5A9FAD3B" w16cid:durableId="50D590DA"/>
   <w16cid:commentId w16cid:paraId="1201F110" w16cid:durableId="01332CD7"/>
-  <w16cid:commentId w16cid:paraId="1CD2D1C2" w16cid:durableId="02DE641A"/>
+  <w16cid:commentId w16cid:paraId="31D70BE8" w16cid:durableId="467E3EF9"/>
   <w16cid:commentId w16cid:paraId="243316CA" w16cid:durableId="029C78F9"/>
   <w16cid:commentId w16cid:paraId="1775CB8F" w16cid:durableId="79B035BF"/>
   <w16cid:commentId w16cid:paraId="7658F22B" w16cid:durableId="7BC75C60"/>
@@ -24369,16 +25216,16 @@
     </w:lvl>
   </w:abstractNum>
   <w:abstractNum w:abstractNumId="15" w15:restartNumberingAfterBreak="0">
-    <w:nsid w:val="5685701E"/>
+    <w:nsid w:val="56362149"/>
     <w:multiLevelType w:val="hybridMultilevel"/>
-    <w:tmpl w:val="00E0EA3E"/>
+    <w:tmpl w:val="56D0DDA2"/>
     <w:lvl w:ilvl="0" w:tplc="04150001">
       <w:start w:val="1"/>
       <w:numFmt w:val="bullet"/>
       <w:lvlText w:val=""/>
       <w:lvlJc w:val="left"/>
       <w:pPr>
-        <w:ind w:left="720" w:hanging="360"/>
+        <w:ind w:left="860" w:hanging="360"/>
       </w:pPr>
       <w:rPr>
         <w:rFonts w:ascii="Symbol" w:hAnsi="Symbol" w:hint="default"/>
@@ -24390,7 +25237,7 @@
       <w:lvlText w:val="o"/>
       <w:lvlJc w:val="left"/>
       <w:pPr>
-        <w:ind w:left="1440" w:hanging="360"/>
+        <w:ind w:left="1580" w:hanging="360"/>
       </w:pPr>
       <w:rPr>
         <w:rFonts w:ascii="Courier New" w:hAnsi="Courier New" w:cs="Courier New" w:hint="default"/>
@@ -24402,7 +25249,7 @@
       <w:lvlText w:val=""/>
       <w:lvlJc w:val="left"/>
       <w:pPr>
-        <w:ind w:left="2160" w:hanging="360"/>
+        <w:ind w:left="2300" w:hanging="360"/>
       </w:pPr>
       <w:rPr>
         <w:rFonts w:ascii="Wingdings" w:hAnsi="Wingdings" w:hint="default"/>
@@ -24414,7 +25261,7 @@
       <w:lvlText w:val=""/>
       <w:lvlJc w:val="left"/>
       <w:pPr>
-        <w:ind w:left="2880" w:hanging="360"/>
+        <w:ind w:left="3020" w:hanging="360"/>
       </w:pPr>
       <w:rPr>
         <w:rFonts w:ascii="Symbol" w:hAnsi="Symbol" w:hint="default"/>
@@ -24426,7 +25273,7 @@
       <w:lvlText w:val="o"/>
       <w:lvlJc w:val="left"/>
       <w:pPr>
-        <w:ind w:left="3600" w:hanging="360"/>
+        <w:ind w:left="3740" w:hanging="360"/>
       </w:pPr>
       <w:rPr>
         <w:rFonts w:ascii="Courier New" w:hAnsi="Courier New" w:cs="Courier New" w:hint="default"/>
@@ -24438,7 +25285,7 @@
       <w:lvlText w:val=""/>
       <w:lvlJc w:val="left"/>
       <w:pPr>
-        <w:ind w:left="4320" w:hanging="360"/>
+        <w:ind w:left="4460" w:hanging="360"/>
       </w:pPr>
       <w:rPr>
         <w:rFonts w:ascii="Wingdings" w:hAnsi="Wingdings" w:hint="default"/>
@@ -24450,7 +25297,7 @@
       <w:lvlText w:val=""/>
       <w:lvlJc w:val="left"/>
       <w:pPr>
-        <w:ind w:left="5040" w:hanging="360"/>
+        <w:ind w:left="5180" w:hanging="360"/>
       </w:pPr>
       <w:rPr>
         <w:rFonts w:ascii="Symbol" w:hAnsi="Symbol" w:hint="default"/>
@@ -24462,7 +25309,7 @@
       <w:lvlText w:val="o"/>
       <w:lvlJc w:val="left"/>
       <w:pPr>
-        <w:ind w:left="5760" w:hanging="360"/>
+        <w:ind w:left="5900" w:hanging="360"/>
       </w:pPr>
       <w:rPr>
         <w:rFonts w:ascii="Courier New" w:hAnsi="Courier New" w:cs="Courier New" w:hint="default"/>
@@ -24474,7 +25321,7 @@
       <w:lvlText w:val=""/>
       <w:lvlJc w:val="left"/>
       <w:pPr>
-        <w:ind w:left="6480" w:hanging="360"/>
+        <w:ind w:left="6620" w:hanging="360"/>
       </w:pPr>
       <w:rPr>
         <w:rFonts w:ascii="Wingdings" w:hAnsi="Wingdings" w:hint="default"/>
@@ -24482,9 +25329,9 @@
     </w:lvl>
   </w:abstractNum>
   <w:abstractNum w:abstractNumId="16" w15:restartNumberingAfterBreak="0">
-    <w:nsid w:val="57C207FD"/>
+    <w:nsid w:val="5685701E"/>
     <w:multiLevelType w:val="hybridMultilevel"/>
-    <w:tmpl w:val="00506696"/>
+    <w:tmpl w:val="00E0EA3E"/>
     <w:lvl w:ilvl="0" w:tplc="04150001">
       <w:start w:val="1"/>
       <w:numFmt w:val="bullet"/>
@@ -24595,9 +25442,9 @@
     </w:lvl>
   </w:abstractNum>
   <w:abstractNum w:abstractNumId="17" w15:restartNumberingAfterBreak="0">
-    <w:nsid w:val="6403146F"/>
+    <w:nsid w:val="57C207FD"/>
     <w:multiLevelType w:val="hybridMultilevel"/>
-    <w:tmpl w:val="453ED8C2"/>
+    <w:tmpl w:val="00506696"/>
     <w:lvl w:ilvl="0" w:tplc="04150001">
       <w:start w:val="1"/>
       <w:numFmt w:val="bullet"/>
@@ -24708,6 +25555,119 @@
     </w:lvl>
   </w:abstractNum>
   <w:abstractNum w:abstractNumId="18" w15:restartNumberingAfterBreak="0">
+    <w:nsid w:val="6403146F"/>
+    <w:multiLevelType w:val="hybridMultilevel"/>
+    <w:tmpl w:val="453ED8C2"/>
+    <w:lvl w:ilvl="0" w:tplc="04150001">
+      <w:start w:val="1"/>
+      <w:numFmt w:val="bullet"/>
+      <w:lvlText w:val=""/>
+      <w:lvlJc w:val="left"/>
+      <w:pPr>
+        <w:ind w:left="720" w:hanging="360"/>
+      </w:pPr>
+      <w:rPr>
+        <w:rFonts w:ascii="Symbol" w:hAnsi="Symbol" w:hint="default"/>
+      </w:rPr>
+    </w:lvl>
+    <w:lvl w:ilvl="1" w:tplc="04150003" w:tentative="1">
+      <w:start w:val="1"/>
+      <w:numFmt w:val="bullet"/>
+      <w:lvlText w:val="o"/>
+      <w:lvlJc w:val="left"/>
+      <w:pPr>
+        <w:ind w:left="1440" w:hanging="360"/>
+      </w:pPr>
+      <w:rPr>
+        <w:rFonts w:ascii="Courier New" w:hAnsi="Courier New" w:cs="Courier New" w:hint="default"/>
+      </w:rPr>
+    </w:lvl>
+    <w:lvl w:ilvl="2" w:tplc="04150005" w:tentative="1">
+      <w:start w:val="1"/>
+      <w:numFmt w:val="bullet"/>
+      <w:lvlText w:val=""/>
+      <w:lvlJc w:val="left"/>
+      <w:pPr>
+        <w:ind w:left="2160" w:hanging="360"/>
+      </w:pPr>
+      <w:rPr>
+        <w:rFonts w:ascii="Wingdings" w:hAnsi="Wingdings" w:hint="default"/>
+      </w:rPr>
+    </w:lvl>
+    <w:lvl w:ilvl="3" w:tplc="04150001" w:tentative="1">
+      <w:start w:val="1"/>
+      <w:numFmt w:val="bullet"/>
+      <w:lvlText w:val=""/>
+      <w:lvlJc w:val="left"/>
+      <w:pPr>
+        <w:ind w:left="2880" w:hanging="360"/>
+      </w:pPr>
+      <w:rPr>
+        <w:rFonts w:ascii="Symbol" w:hAnsi="Symbol" w:hint="default"/>
+      </w:rPr>
+    </w:lvl>
+    <w:lvl w:ilvl="4" w:tplc="04150003" w:tentative="1">
+      <w:start w:val="1"/>
+      <w:numFmt w:val="bullet"/>
+      <w:lvlText w:val="o"/>
+      <w:lvlJc w:val="left"/>
+      <w:pPr>
+        <w:ind w:left="3600" w:hanging="360"/>
+      </w:pPr>
+      <w:rPr>
+        <w:rFonts w:ascii="Courier New" w:hAnsi="Courier New" w:cs="Courier New" w:hint="default"/>
+      </w:rPr>
+    </w:lvl>
+    <w:lvl w:ilvl="5" w:tplc="04150005" w:tentative="1">
+      <w:start w:val="1"/>
+      <w:numFmt w:val="bullet"/>
+      <w:lvlText w:val=""/>
+      <w:lvlJc w:val="left"/>
+      <w:pPr>
+        <w:ind w:left="4320" w:hanging="360"/>
+      </w:pPr>
+      <w:rPr>
+        <w:rFonts w:ascii="Wingdings" w:hAnsi="Wingdings" w:hint="default"/>
+      </w:rPr>
+    </w:lvl>
+    <w:lvl w:ilvl="6" w:tplc="04150001" w:tentative="1">
+      <w:start w:val="1"/>
+      <w:numFmt w:val="bullet"/>
+      <w:lvlText w:val=""/>
+      <w:lvlJc w:val="left"/>
+      <w:pPr>
+        <w:ind w:left="5040" w:hanging="360"/>
+      </w:pPr>
+      <w:rPr>
+        <w:rFonts w:ascii="Symbol" w:hAnsi="Symbol" w:hint="default"/>
+      </w:rPr>
+    </w:lvl>
+    <w:lvl w:ilvl="7" w:tplc="04150003" w:tentative="1">
+      <w:start w:val="1"/>
+      <w:numFmt w:val="bullet"/>
+      <w:lvlText w:val="o"/>
+      <w:lvlJc w:val="left"/>
+      <w:pPr>
+        <w:ind w:left="5760" w:hanging="360"/>
+      </w:pPr>
+      <w:rPr>
+        <w:rFonts w:ascii="Courier New" w:hAnsi="Courier New" w:cs="Courier New" w:hint="default"/>
+      </w:rPr>
+    </w:lvl>
+    <w:lvl w:ilvl="8" w:tplc="04150005" w:tentative="1">
+      <w:start w:val="1"/>
+      <w:numFmt w:val="bullet"/>
+      <w:lvlText w:val=""/>
+      <w:lvlJc w:val="left"/>
+      <w:pPr>
+        <w:ind w:left="6480" w:hanging="360"/>
+      </w:pPr>
+      <w:rPr>
+        <w:rFonts w:ascii="Wingdings" w:hAnsi="Wingdings" w:hint="default"/>
+      </w:rPr>
+    </w:lvl>
+  </w:abstractNum>
+  <w:abstractNum w:abstractNumId="19" w15:restartNumberingAfterBreak="0">
     <w:nsid w:val="647103B6"/>
     <w:multiLevelType w:val="multilevel"/>
     <w:tmpl w:val="BCBC2C9C"/>
@@ -24829,7 +25789,7 @@
       </w:rPr>
     </w:lvl>
   </w:abstractNum>
-  <w:abstractNum w:abstractNumId="19" w15:restartNumberingAfterBreak="0">
+  <w:abstractNum w:abstractNumId="20" w15:restartNumberingAfterBreak="0">
     <w:nsid w:val="66E36CFC"/>
     <w:multiLevelType w:val="hybridMultilevel"/>
     <w:tmpl w:val="064E35CC"/>
@@ -24918,7 +25878,7 @@
       </w:pPr>
     </w:lvl>
   </w:abstractNum>
-  <w:abstractNum w:abstractNumId="20" w15:restartNumberingAfterBreak="0">
+  <w:abstractNum w:abstractNumId="21" w15:restartNumberingAfterBreak="0">
     <w:nsid w:val="6A481ED4"/>
     <w:multiLevelType w:val="hybridMultilevel"/>
     <w:tmpl w:val="44225FA6"/>
@@ -25007,7 +25967,7 @@
       </w:pPr>
     </w:lvl>
   </w:abstractNum>
-  <w:abstractNum w:abstractNumId="21" w15:restartNumberingAfterBreak="0">
+  <w:abstractNum w:abstractNumId="22" w15:restartNumberingAfterBreak="0">
     <w:nsid w:val="6BE3433F"/>
     <w:multiLevelType w:val="hybridMultilevel"/>
     <w:tmpl w:val="0D5831B8"/>
@@ -25120,7 +26080,7 @@
       </w:rPr>
     </w:lvl>
   </w:abstractNum>
-  <w:abstractNum w:abstractNumId="22" w15:restartNumberingAfterBreak="0">
+  <w:abstractNum w:abstractNumId="23" w15:restartNumberingAfterBreak="0">
     <w:nsid w:val="777D35A1"/>
     <w:multiLevelType w:val="hybridMultilevel"/>
     <w:tmpl w:val="3446ADD8"/>
@@ -25233,7 +26193,7 @@
       </w:rPr>
     </w:lvl>
   </w:abstractNum>
-  <w:abstractNum w:abstractNumId="23" w15:restartNumberingAfterBreak="0">
+  <w:abstractNum w:abstractNumId="24" w15:restartNumberingAfterBreak="0">
     <w:nsid w:val="79AA514C"/>
     <w:multiLevelType w:val="multilevel"/>
     <w:tmpl w:val="5CA8F732"/>
@@ -25354,7 +26314,7 @@
       </w:rPr>
     </w:lvl>
   </w:abstractNum>
-  <w:abstractNum w:abstractNumId="24" w15:restartNumberingAfterBreak="0">
+  <w:abstractNum w:abstractNumId="25" w15:restartNumberingAfterBreak="0">
     <w:nsid w:val="7AFF6E6D"/>
     <w:multiLevelType w:val="hybridMultilevel"/>
     <w:tmpl w:val="2FD0C582"/>
@@ -25477,19 +26437,19 @@
     <w:abstractNumId w:val="4"/>
   </w:num>
   <w:num w:numId="4" w16cid:durableId="1167327649">
-    <w:abstractNumId w:val="20"/>
+    <w:abstractNumId w:val="21"/>
   </w:num>
   <w:num w:numId="5" w16cid:durableId="1693801857">
-    <w:abstractNumId w:val="23"/>
+    <w:abstractNumId w:val="24"/>
   </w:num>
   <w:num w:numId="6" w16cid:durableId="1639189233">
     <w:abstractNumId w:val="1"/>
   </w:num>
   <w:num w:numId="7" w16cid:durableId="410128957">
-    <w:abstractNumId w:val="18"/>
+    <w:abstractNumId w:val="19"/>
   </w:num>
   <w:num w:numId="8" w16cid:durableId="892697507">
-    <w:abstractNumId w:val="22"/>
+    <w:abstractNumId w:val="23"/>
   </w:num>
   <w:num w:numId="9" w16cid:durableId="1211846238">
     <w:abstractNumId w:val="6"/>
@@ -25504,7 +26464,7 @@
     <w:abstractNumId w:val="0"/>
   </w:num>
   <w:num w:numId="13" w16cid:durableId="1032461103">
-    <w:abstractNumId w:val="19"/>
+    <w:abstractNumId w:val="20"/>
   </w:num>
   <w:num w:numId="14" w16cid:durableId="1076703950">
     <w:abstractNumId w:val="8"/>
@@ -25516,7 +26476,7 @@
     <w:abstractNumId w:val="14"/>
   </w:num>
   <w:num w:numId="17" w16cid:durableId="1184175671">
-    <w:abstractNumId w:val="21"/>
+    <w:abstractNumId w:val="22"/>
   </w:num>
   <w:num w:numId="18" w16cid:durableId="1668946409">
     <w:abstractNumId w:val="10"/>
@@ -25528,18 +26488,21 @@
     <w:abstractNumId w:val="5"/>
   </w:num>
   <w:num w:numId="21" w16cid:durableId="2124373424">
-    <w:abstractNumId w:val="24"/>
+    <w:abstractNumId w:val="25"/>
   </w:num>
   <w:num w:numId="22" w16cid:durableId="448204242">
-    <w:abstractNumId w:val="16"/>
+    <w:abstractNumId w:val="17"/>
   </w:num>
   <w:num w:numId="23" w16cid:durableId="184251665">
-    <w:abstractNumId w:val="17"/>
+    <w:abstractNumId w:val="18"/>
   </w:num>
   <w:num w:numId="24" w16cid:durableId="2076313354">
     <w:abstractNumId w:val="9"/>
   </w:num>
   <w:num w:numId="25" w16cid:durableId="1388187610">
+    <w:abstractNumId w:val="16"/>
+  </w:num>
+  <w:num w:numId="26" w16cid:durableId="508564759">
     <w:abstractNumId w:val="15"/>
   </w:num>
 </w:numbering>
@@ -26579,12 +27542,14 @@
     <w:rsid w:val="00403845"/>
     <w:rsid w:val="0040755C"/>
     <w:rsid w:val="00604FFF"/>
+    <w:rsid w:val="009472EB"/>
     <w:rsid w:val="00961561"/>
     <w:rsid w:val="00B257B7"/>
     <w:rsid w:val="00CB2D3A"/>
     <w:rsid w:val="00D81D9C"/>
     <w:rsid w:val="00E97D6A"/>
     <w:rsid w:val="00EB4B73"/>
+    <w:rsid w:val="00F67312"/>
   </w:rsids>
   <m:mathPr>
     <m:mathFont m:val="Cambria Math"/>
@@ -27374,6 +28339,10 @@
 </file>
 
 <file path=customXml/item1.xml><?xml version="1.0" encoding="utf-8"?>
+<b:Sources xmlns:b="http://schemas.openxmlformats.org/officeDocument/2006/bibliography" xmlns="http://schemas.openxmlformats.org/officeDocument/2006/bibliography" SelectedStyle="\APASixthEditionOfficeOnline.xsl" StyleName="APA" Version="6"/>
+</file>
+
+<file path=customXml/item2.xml><?xml version="1.0" encoding="utf-8"?>
 <ct:contentTypeSchema xmlns:ct="http://schemas.microsoft.com/office/2006/metadata/contentType" xmlns:ma="http://schemas.microsoft.com/office/2006/metadata/properties/metaAttributes" ct:_="" ma:_="" ma:contentTypeName="Dokument" ma:contentTypeID="0x0101000D81EA905B6BC847BDD1FFADA815F393" ma:contentTypeVersion="13" ma:contentTypeDescription="Utwórz nowy dokument." ma:contentTypeScope="" ma:versionID="2860205504071618267b41c27db35c45">
   <xsd:schema xmlns:xsd="http://www.w3.org/2001/XMLSchema" xmlns:xs="http://www.w3.org/2001/XMLSchema" xmlns:p="http://schemas.microsoft.com/office/2006/metadata/properties" xmlns:ns3="692ade2a-f34a-415b-a005-a596550909dc" xmlns:ns4="ebed57f9-8819-45bb-a9ab-8668b03beab8" targetNamespace="http://schemas.microsoft.com/office/2006/metadata/properties" ma:root="true" ma:fieldsID="885a0200845dc2900b04e30294f35ff1" ns3:_="" ns4:_="">
     <xsd:import namespace="692ade2a-f34a-415b-a005-a596550909dc"/>
@@ -27594,19 +28563,7 @@
 </ct:contentTypeSchema>
 </file>
 
-<file path=customXml/item2.xml><?xml version="1.0" encoding="utf-8"?>
-<p:properties xmlns:p="http://schemas.microsoft.com/office/2006/metadata/properties" xmlns:xsi="http://www.w3.org/2001/XMLSchema-instance" xmlns:pc="http://schemas.microsoft.com/office/infopath/2007/PartnerControls">
-  <documentManagement>
-    <_activity xmlns="ebed57f9-8819-45bb-a9ab-8668b03beab8" xsi:nil="true"/>
-  </documentManagement>
-</p:properties>
-</file>
-
 <file path=customXml/item3.xml><?xml version="1.0" encoding="utf-8"?>
-<b:Sources xmlns:b="http://schemas.openxmlformats.org/officeDocument/2006/bibliography" xmlns="http://schemas.openxmlformats.org/officeDocument/2006/bibliography" SelectedStyle="\APASixthEditionOfficeOnline.xsl" StyleName="APA" Version="6"/>
-</file>
-
-<file path=customXml/item4.xml><?xml version="1.0" encoding="utf-8"?>
 <?mso-contentType ?>
 <FormTemplates xmlns="http://schemas.microsoft.com/sharepoint/v3/contenttype/forms">
   <Display>DocumentLibraryForm</Display>
@@ -27615,7 +28572,23 @@
 </FormTemplates>
 </file>
 
+<file path=customXml/item4.xml><?xml version="1.0" encoding="utf-8"?>
+<p:properties xmlns:p="http://schemas.microsoft.com/office/2006/metadata/properties" xmlns:xsi="http://www.w3.org/2001/XMLSchema-instance" xmlns:pc="http://schemas.microsoft.com/office/infopath/2007/PartnerControls">
+  <documentManagement>
+    <_activity xmlns="ebed57f9-8819-45bb-a9ab-8668b03beab8" xsi:nil="true"/>
+  </documentManagement>
+</p:properties>
+</file>
+
 <file path=customXml/itemProps1.xml><?xml version="1.0" encoding="utf-8"?>
+<ds:datastoreItem xmlns:ds="http://schemas.openxmlformats.org/officeDocument/2006/customXml" ds:itemID="{ECD96EF5-4870-46AA-A5DE-847FC015AE4C}">
+  <ds:schemaRefs>
+    <ds:schemaRef ds:uri="http://schemas.openxmlformats.org/officeDocument/2006/bibliography"/>
+  </ds:schemaRefs>
+</ds:datastoreItem>
+</file>
+
+<file path=customXml/itemProps2.xml><?xml version="1.0" encoding="utf-8"?>
 <ds:datastoreItem xmlns:ds="http://schemas.openxmlformats.org/officeDocument/2006/customXml" ds:itemID="{DF0D3D79-4364-48B7-8B18-AAD3FA968C47}">
   <ds:schemaRefs>
     <ds:schemaRef ds:uri="http://schemas.microsoft.com/office/2006/metadata/contentType"/>
@@ -27634,35 +28607,27 @@
 </ds:datastoreItem>
 </file>
 
-<file path=customXml/itemProps2.xml><?xml version="1.0" encoding="utf-8"?>
-<ds:datastoreItem xmlns:ds="http://schemas.openxmlformats.org/officeDocument/2006/customXml" ds:itemID="{96753F76-9AEF-421D-B1EA-838F1A9E7D9F}">
+<file path=customXml/itemProps3.xml><?xml version="1.0" encoding="utf-8"?>
+<ds:datastoreItem xmlns:ds="http://schemas.openxmlformats.org/officeDocument/2006/customXml" ds:itemID="{D89E905A-2A27-4EE2-B683-A480DADD76CC}">
   <ds:schemaRefs>
-    <ds:schemaRef ds:uri="http://purl.org/dc/elements/1.1/"/>
-    <ds:schemaRef ds:uri="http://schemas.openxmlformats.org/package/2006/metadata/core-properties"/>
-    <ds:schemaRef ds:uri="http://purl.org/dc/dcmitype/"/>
-    <ds:schemaRef ds:uri="http://schemas.microsoft.com/office/infopath/2007/PartnerControls"/>
-    <ds:schemaRef ds:uri="ebed57f9-8819-45bb-a9ab-8668b03beab8"/>
-    <ds:schemaRef ds:uri="http://schemas.microsoft.com/office/2006/documentManagement/types"/>
-    <ds:schemaRef ds:uri="http://purl.org/dc/terms/"/>
-    <ds:schemaRef ds:uri="http://schemas.microsoft.com/office/2006/metadata/properties"/>
-    <ds:schemaRef ds:uri="http://www.w3.org/XML/1998/namespace"/>
-    <ds:schemaRef ds:uri="692ade2a-f34a-415b-a005-a596550909dc"/>
-  </ds:schemaRefs>
-</ds:datastoreItem>
-</file>
-
-<file path=customXml/itemProps3.xml><?xml version="1.0" encoding="utf-8"?>
-<ds:datastoreItem xmlns:ds="http://schemas.openxmlformats.org/officeDocument/2006/customXml" ds:itemID="{ECD96EF5-4870-46AA-A5DE-847FC015AE4C}">
-  <ds:schemaRefs>
-    <ds:schemaRef ds:uri="http://schemas.openxmlformats.org/officeDocument/2006/bibliography"/>
+    <ds:schemaRef ds:uri="http://schemas.microsoft.com/sharepoint/v3/contenttype/forms"/>
   </ds:schemaRefs>
 </ds:datastoreItem>
 </file>
 
 <file path=customXml/itemProps4.xml><?xml version="1.0" encoding="utf-8"?>
-<ds:datastoreItem xmlns:ds="http://schemas.openxmlformats.org/officeDocument/2006/customXml" ds:itemID="{D89E905A-2A27-4EE2-B683-A480DADD76CC}">
+<ds:datastoreItem xmlns:ds="http://schemas.openxmlformats.org/officeDocument/2006/customXml" ds:itemID="{96753F76-9AEF-421D-B1EA-838F1A9E7D9F}">
   <ds:schemaRefs>
-    <ds:schemaRef ds:uri="http://schemas.microsoft.com/sharepoint/v3/contenttype/forms"/>
+    <ds:schemaRef ds:uri="http://schemas.microsoft.com/office/2006/documentManagement/types"/>
+    <ds:schemaRef ds:uri="http://schemas.microsoft.com/office/infopath/2007/PartnerControls"/>
+    <ds:schemaRef ds:uri="http://purl.org/dc/dcmitype/"/>
+    <ds:schemaRef ds:uri="http://schemas.microsoft.com/office/2006/metadata/properties"/>
+    <ds:schemaRef ds:uri="http://purl.org/dc/elements/1.1/"/>
+    <ds:schemaRef ds:uri="http://schemas.openxmlformats.org/package/2006/metadata/core-properties"/>
+    <ds:schemaRef ds:uri="ebed57f9-8819-45bb-a9ab-8668b03beab8"/>
+    <ds:schemaRef ds:uri="692ade2a-f34a-415b-a005-a596550909dc"/>
+    <ds:schemaRef ds:uri="http://www.w3.org/XML/1998/namespace"/>
+    <ds:schemaRef ds:uri="http://purl.org/dc/terms/"/>
   </ds:schemaRefs>
 </ds:datastoreItem>
 </file>
</xml_diff>